<commit_message>
Inclusão das telas do protótipo
</commit_message>
<xml_diff>
--- a/LEIAReader  - Workflow de Requisitos.docx
+++ b/LEIAReader  - Workflow de Requisitos.docx
@@ -2814,6 +2814,9 @@
         <w:rPr>
           <w:rtl w:val="0"/>
         </w:rPr>
+        <w:t xml:space="preserve">Figura 5 - Tela Inicial do Sistema</w:t>
+        <w:tab/>
+        <w:t xml:space="preserve">19</w:t>
       </w:r>
     </w:p>
     <w:p>
@@ -2828,6 +2831,9 @@
         <w:rPr>
           <w:rtl w:val="0"/>
         </w:rPr>
+        <w:t xml:space="preserve">Figura 6 - Tela de Apresentação do Sistema com o livro disponível</w:t>
+        <w:tab/>
+        <w:t xml:space="preserve">20</w:t>
       </w:r>
     </w:p>
     <w:p>
@@ -2839,6 +2845,150 @@
         <w:rPr/>
       </w:pPr>
       <w:r>
+        <w:rPr>
+          <w:rtl w:val="0"/>
+        </w:rPr>
+        <w:t xml:space="preserve">Figura 7 - Ícone Visualização em Tela Cheia</w:t>
+        <w:tab/>
+        <w:t xml:space="preserve">21</w:t>
+      </w:r>
+    </w:p>
+    <w:p>
+      <w:pPr>
+        <w:tabs>
+          <w:tab w:val="right" w:pos="8503.937007874016"/>
+        </w:tabs>
+        <w:spacing w:line="360" w:lineRule="auto"/>
+        <w:rPr/>
+      </w:pPr>
+      <w:r>
+        <w:rPr>
+          <w:rtl w:val="0"/>
+        </w:rPr>
+        <w:t xml:space="preserve">Figura 8 - Tela de Visualização do Livro em Tela Cheia</w:t>
+        <w:tab/>
+        <w:t xml:space="preserve">21</w:t>
+      </w:r>
+    </w:p>
+    <w:p>
+      <w:pPr>
+        <w:tabs>
+          <w:tab w:val="right" w:pos="8503.937007874016"/>
+        </w:tabs>
+        <w:spacing w:line="360" w:lineRule="auto"/>
+        <w:rPr/>
+      </w:pPr>
+      <w:r>
+        <w:rPr>
+          <w:rtl w:val="0"/>
+        </w:rPr>
+        <w:t xml:space="preserve">Figura 9 - Ícone com Opções de Configurações</w:t>
+        <w:tab/>
+        <w:t xml:space="preserve">22</w:t>
+      </w:r>
+    </w:p>
+    <w:p>
+      <w:pPr>
+        <w:tabs>
+          <w:tab w:val="right" w:pos="8503.937007874016"/>
+        </w:tabs>
+        <w:spacing w:line="360" w:lineRule="auto"/>
+        <w:rPr/>
+      </w:pPr>
+      <w:r>
+        <w:rPr>
+          <w:rtl w:val="0"/>
+        </w:rPr>
+        <w:t xml:space="preserve">Figura 10 - Barra de Ferramentas para Configurações</w:t>
+        <w:tab/>
+        <w:t xml:space="preserve">22</w:t>
+      </w:r>
+    </w:p>
+    <w:p>
+      <w:pPr>
+        <w:tabs>
+          <w:tab w:val="right" w:pos="8503.937007874016"/>
+        </w:tabs>
+        <w:spacing w:line="360" w:lineRule="auto"/>
+        <w:rPr/>
+      </w:pPr>
+      <w:r>
+        <w:rPr>
+          <w:rtl w:val="0"/>
+        </w:rPr>
+        <w:t xml:space="preserve">Figura 11 - Ícone para Navegação entre Capítulos</w:t>
+        <w:tab/>
+        <w:t xml:space="preserve">23</w:t>
+      </w:r>
+    </w:p>
+    <w:p>
+      <w:pPr>
+        <w:tabs>
+          <w:tab w:val="right" w:pos="8503.937007874016"/>
+        </w:tabs>
+        <w:spacing w:line="360" w:lineRule="auto"/>
+        <w:rPr/>
+      </w:pPr>
+      <w:r>
+        <w:rPr>
+          <w:rtl w:val="0"/>
+        </w:rPr>
+        <w:t xml:space="preserve">Figura 12 - Menu para Seleção de Capítulos</w:t>
+        <w:tab/>
+        <w:t xml:space="preserve">23</w:t>
+      </w:r>
+    </w:p>
+    <w:p>
+      <w:pPr>
+        <w:tabs>
+          <w:tab w:val="right" w:pos="8503.937007874016"/>
+        </w:tabs>
+        <w:spacing w:line="360" w:lineRule="auto"/>
+        <w:rPr/>
+      </w:pPr>
+      <w:r>
+        <w:rPr>
+          <w:rtl w:val="0"/>
+        </w:rPr>
+      </w:r>
+    </w:p>
+    <w:p>
+      <w:pPr>
+        <w:tabs>
+          <w:tab w:val="right" w:pos="8503.937007874016"/>
+        </w:tabs>
+        <w:spacing w:line="360" w:lineRule="auto"/>
+        <w:rPr/>
+      </w:pPr>
+      <w:r>
+        <w:rPr>
+          <w:rtl w:val="0"/>
+        </w:rPr>
+      </w:r>
+    </w:p>
+    <w:p>
+      <w:pPr>
+        <w:tabs>
+          <w:tab w:val="right" w:pos="8503.937007874016"/>
+        </w:tabs>
+        <w:spacing w:line="360" w:lineRule="auto"/>
+        <w:rPr/>
+      </w:pPr>
+      <w:r>
+        <w:rPr>
+          <w:rtl w:val="0"/>
+        </w:rPr>
+      </w:r>
+    </w:p>
+    <w:p>
+      <w:pPr>
+        <w:tabs>
+          <w:tab w:val="right" w:pos="8503.937007874016"/>
+        </w:tabs>
+        <w:spacing w:line="360" w:lineRule="auto"/>
+        <w:rPr/>
+      </w:pPr>
+      <w:r>
         <w:br w:type="page"/>
       </w:r>
       <w:r>
@@ -3126,12 +3276,12 @@
           <wp:inline distB="114300" distT="114300" distL="114300" distR="114300">
             <wp:extent cx="5731200" cy="3467100"/>
             <wp:effectExtent b="0" l="0" r="0" t="0"/>
-            <wp:docPr id="2" name="image19.png"/>
+            <wp:docPr id="2" name="image4.png"/>
             <a:graphic>
               <a:graphicData uri="http://schemas.openxmlformats.org/drawingml/2006/picture">
                 <pic:pic>
                   <pic:nvPicPr>
-                    <pic:cNvPr id="0" name="image19.png"/>
+                    <pic:cNvPr id="0" name="image4.png"/>
                     <pic:cNvPicPr preferRelativeResize="0"/>
                   </pic:nvPicPr>
                   <pic:blipFill>
@@ -3311,12 +3461,12 @@
           <wp:inline distB="114300" distT="114300" distL="114300" distR="114300">
             <wp:extent cx="5731200" cy="2324100"/>
             <wp:effectExtent b="0" l="0" r="0" t="0"/>
-            <wp:docPr id="10" name="image20.png"/>
+            <wp:docPr id="14" name="image13.png"/>
             <a:graphic>
               <a:graphicData uri="http://schemas.openxmlformats.org/drawingml/2006/picture">
                 <pic:pic>
                   <pic:nvPicPr>
-                    <pic:cNvPr id="0" name="image20.png"/>
+                    <pic:cNvPr id="0" name="image13.png"/>
                     <pic:cNvPicPr preferRelativeResize="0"/>
                   </pic:nvPicPr>
                   <pic:blipFill>
@@ -4210,12 +4360,12 @@
             <wp:extent cx="5731200" cy="3009900"/>
             <wp:effectExtent b="0" l="0" r="0" t="0"/>
             <wp:wrapTopAndBottom distB="0" distT="0"/>
-            <wp:docPr id="20" name="image21.png"/>
+            <wp:docPr id="28" name="image27.png"/>
             <a:graphic>
               <a:graphicData uri="http://schemas.openxmlformats.org/drawingml/2006/picture">
                 <pic:pic>
                   <pic:nvPicPr>
-                    <pic:cNvPr id="0" name="image21.png"/>
+                    <pic:cNvPr id="0" name="image27.png"/>
                     <pic:cNvPicPr preferRelativeResize="0"/>
                   </pic:nvPicPr>
                   <pic:blipFill>
@@ -4323,6 +4473,7 @@
     <w:p>
       <w:pPr>
         <w:spacing w:line="360" w:lineRule="auto"/>
+        <w:jc w:val="center"/>
         <w:rPr/>
       </w:pPr>
       <w:r>
@@ -4331,12 +4482,12 @@
           <wp:inline distB="114300" distT="114300" distL="114300" distR="114300">
             <wp:extent cx="5731200" cy="3530600"/>
             <wp:effectExtent b="0" l="0" r="0" t="0"/>
-            <wp:docPr id="17" name="image15.png"/>
+            <wp:docPr id="24" name="image23.png"/>
             <a:graphic>
               <a:graphicData uri="http://schemas.openxmlformats.org/drawingml/2006/picture">
                 <pic:pic>
                   <pic:nvPicPr>
-                    <pic:cNvPr id="0" name="image15.png"/>
+                    <pic:cNvPr id="0" name="image23.png"/>
                     <pic:cNvPicPr preferRelativeResize="0"/>
                   </pic:nvPicPr>
                   <pic:blipFill>
@@ -4439,7 +4590,7 @@
         <w:rPr>
           <w:rtl w:val="0"/>
         </w:rPr>
-        <w:t xml:space="preserve"> 00</w:t>
+        <w:t xml:space="preserve"> 01</w:t>
       </w:r>
     </w:p>
     <w:p>
@@ -5012,19 +5163,6 @@
     <w:p>
       <w:pPr>
         <w:spacing w:line="360" w:lineRule="auto"/>
-        <w:rPr>
-          <w:b w:val="1"/>
-        </w:rPr>
-      </w:pPr>
-      <w:r>
-        <w:rPr>
-          <w:rtl w:val="0"/>
-        </w:rPr>
-      </w:r>
-    </w:p>
-    <w:p>
-      <w:pPr>
-        <w:spacing w:line="360" w:lineRule="auto"/>
         <w:rPr/>
       </w:pPr>
       <w:r>
@@ -5253,6 +5391,26 @@
     </w:p>
     <w:p>
       <w:pPr>
+        <w:numPr>
+          <w:ilvl w:val="0"/>
+          <w:numId w:val="7"/>
+        </w:numPr>
+        <w:spacing w:line="360" w:lineRule="auto"/>
+        <w:ind w:left="720" w:hanging="360"/>
+        <w:jc w:val="both"/>
+        <w:rPr>
+          <w:u w:val="none"/>
+        </w:rPr>
+      </w:pPr>
+      <w:r>
+        <w:rPr>
+          <w:rtl w:val="0"/>
+        </w:rPr>
+        <w:t xml:space="preserve">O sistema inicia a “leitura” do parágrafo selecionado. </w:t>
+      </w:r>
+    </w:p>
+    <w:p>
+      <w:pPr>
         <w:spacing w:line="360" w:lineRule="auto"/>
         <w:rPr/>
       </w:pPr>
@@ -5294,17 +5452,6 @@
           <w:rtl w:val="0"/>
         </w:rPr>
         <w:t xml:space="preserve"> emitirá uma mensagem: “Opção não disponível!”.</w:t>
-      </w:r>
-    </w:p>
-    <w:p>
-      <w:pPr>
-        <w:spacing w:line="360" w:lineRule="auto"/>
-        <w:rPr/>
-      </w:pPr>
-      <w:r>
-        <w:rPr>
-          <w:rtl w:val="0"/>
-        </w:rPr>
       </w:r>
     </w:p>
     <w:p>
@@ -7132,6 +7279,7 @@
         <w:rPr/>
       </w:pPr>
       <w:commentRangeStart w:id="1"/>
+      <w:commentRangeStart w:id="2"/>
       <w:r>
         <w:rPr>
           <w:rtl w:val="0"/>
@@ -7154,6 +7302,10 @@
       <w:commentRangeEnd w:id="1"/>
       <w:r>
         <w:commentReference w:id="1"/>
+      </w:r>
+      <w:commentRangeEnd w:id="2"/>
+      <w:r>
+        <w:commentReference w:id="2"/>
       </w:r>
       <w:r>
         <w:rPr>
@@ -7195,12 +7347,27 @@
         <w:jc w:val="both"/>
         <w:rPr/>
       </w:pPr>
+      <w:commentRangeStart w:id="3"/>
+      <w:commentRangeStart w:id="4"/>
       <w:r>
         <w:rPr>
           <w:rtl w:val="0"/>
         </w:rPr>
         <w:tab/>
         <w:t xml:space="preserve">O sistema não oferecerá relatórios para conferência de informação ou compilação de dados por se tratar de um leitor de livros digitais, portanto não será criada a Tabela de Consultas em Conceitos.</w:t>
+      </w:r>
+      <w:commentRangeEnd w:id="3"/>
+      <w:r>
+        <w:commentReference w:id="3"/>
+      </w:r>
+      <w:commentRangeEnd w:id="4"/>
+      <w:r>
+        <w:commentReference w:id="4"/>
+      </w:r>
+      <w:r>
+        <w:rPr>
+          <w:rtl w:val="0"/>
+        </w:rPr>
       </w:r>
     </w:p>
     <w:p>
@@ -7832,6 +7999,7 @@
     <w:p>
       <w:pPr>
         <w:spacing w:line="360" w:lineRule="auto"/>
+        <w:jc w:val="center"/>
         <w:rPr/>
       </w:pPr>
       <w:r>
@@ -7840,12 +8008,12 @@
           <wp:inline distB="114300" distT="114300" distL="114300" distR="114300">
             <wp:extent cx="5731200" cy="3162300"/>
             <wp:effectExtent b="0" l="0" r="0" t="0"/>
-            <wp:docPr id="21" name="image18.png"/>
+            <wp:docPr id="29" name="image19.png"/>
             <a:graphic>
               <a:graphicData uri="http://schemas.openxmlformats.org/drawingml/2006/picture">
                 <pic:pic>
                   <pic:nvPicPr>
-                    <pic:cNvPr id="0" name="image18.png"/>
+                    <pic:cNvPr id="0" name="image19.png"/>
                     <pic:cNvPicPr preferRelativeResize="0"/>
                   </pic:nvPicPr>
                   <pic:blipFill>
@@ -7902,11 +8070,26 @@
       </w:pPr>
       <w:bookmarkStart w:colFirst="0" w:colLast="0" w:name="_j7hn6iy3d20n" w:id="14"/>
       <w:bookmarkEnd w:id="14"/>
+      <w:commentRangeStart w:id="5"/>
+      <w:commentRangeStart w:id="6"/>
       <w:r>
         <w:rPr>
           <w:rtl w:val="0"/>
         </w:rPr>
         <w:t xml:space="preserve">1.2.5.1 Parser Conteúdo</w:t>
+      </w:r>
+      <w:commentRangeEnd w:id="5"/>
+      <w:r>
+        <w:commentReference w:id="5"/>
+      </w:r>
+      <w:commentRangeEnd w:id="6"/>
+      <w:r>
+        <w:commentReference w:id="6"/>
+      </w:r>
+      <w:r>
+        <w:rPr>
+          <w:rtl w:val="0"/>
+        </w:rPr>
       </w:r>
     </w:p>
     <w:p>
@@ -8135,7 +8318,1104 @@
     </w:p>
     <w:p>
       <w:pPr>
+        <w:spacing w:after="120" w:lineRule="auto"/>
+        <w:jc w:val="both"/>
+        <w:rPr/>
+      </w:pPr>
+      <w:r>
+        <w:rPr>
+          <w:rtl w:val="0"/>
+        </w:rPr>
+        <w:tab/>
+        <w:t xml:space="preserve">O leitor e administrador terão acesso às mesmas informações e funcionalidades do </w:t>
+      </w:r>
+      <w:r>
+        <w:rPr>
+          <w:i w:val="1"/>
+          <w:rtl w:val="0"/>
+        </w:rPr>
+        <w:t xml:space="preserve">webapp</w:t>
+      </w:r>
+      <w:r>
+        <w:rPr>
+          <w:rtl w:val="0"/>
+        </w:rPr>
+        <w:t xml:space="preserve">. </w:t>
+      </w:r>
+    </w:p>
+    <w:p>
+      <w:pPr>
+        <w:spacing w:after="120" w:lineRule="auto"/>
+        <w:jc w:val="both"/>
+        <w:rPr/>
+      </w:pPr>
+      <w:r>
+        <w:rPr>
+          <w:rtl w:val="0"/>
+        </w:rPr>
+        <w:tab/>
+      </w:r>
+    </w:p>
+    <w:p>
+      <w:pPr>
+        <w:pStyle w:val="Heading4"/>
         <w:spacing w:line="360" w:lineRule="auto"/>
+        <w:rPr/>
+      </w:pPr>
+      <w:bookmarkStart w:colFirst="0" w:colLast="0" w:name="_nvq12578thev" w:id="21"/>
+      <w:bookmarkEnd w:id="21"/>
+      <w:r>
+        <w:rPr>
+          <w:rtl w:val="0"/>
+        </w:rPr>
+        <w:t xml:space="preserve">1.2.6.1 Tela inicial</w:t>
+      </w:r>
+    </w:p>
+    <w:p>
+      <w:pPr>
+        <w:jc w:val="both"/>
+        <w:rPr/>
+      </w:pPr>
+      <w:r>
+        <w:rPr>
+          <w:rtl w:val="0"/>
+        </w:rPr>
+        <w:tab/>
+        <w:t xml:space="preserve">Ao iniciar o </w:t>
+      </w:r>
+      <w:r>
+        <w:rPr>
+          <w:i w:val="1"/>
+          <w:rtl w:val="0"/>
+        </w:rPr>
+        <w:t xml:space="preserve">webapp</w:t>
+      </w:r>
+      <w:r>
+        <w:rPr>
+          <w:rtl w:val="0"/>
+        </w:rPr>
+        <w:t xml:space="preserve">,</w:t>
+      </w:r>
+      <w:r>
+        <w:rPr>
+          <w:i w:val="1"/>
+          <w:rtl w:val="0"/>
+        </w:rPr>
+        <w:t xml:space="preserve"> </w:t>
+      </w:r>
+      <w:r>
+        <w:rPr>
+          <w:rtl w:val="0"/>
+        </w:rPr>
+        <w:t xml:space="preserve">o sistema apresenta a tela inicial informando o local para o qual o arquivo deve ser arrastado. </w:t>
+      </w:r>
+    </w:p>
+    <w:p>
+      <w:pPr>
+        <w:jc w:val="both"/>
+        <w:rPr>
+          <w:i w:val="1"/>
+        </w:rPr>
+      </w:pPr>
+      <w:r>
+        <w:rPr>
+          <w:rtl w:val="0"/>
+        </w:rPr>
+        <w:tab/>
+        <w:t xml:space="preserve">O arquivo é processado e o conteúdo do livro é disponibilizado para leitura através da interface LEIAReader</w:t>
+      </w:r>
+      <w:r>
+        <w:rPr>
+          <w:i w:val="1"/>
+          <w:rtl w:val="0"/>
+        </w:rPr>
+        <w:t xml:space="preserve">.</w:t>
+      </w:r>
+    </w:p>
+    <w:p>
+      <w:pPr>
+        <w:rPr/>
+      </w:pPr>
+      <w:r>
+        <w:rPr>
+          <w:rtl w:val="0"/>
+        </w:rPr>
+      </w:r>
+    </w:p>
+    <w:p>
+      <w:pPr>
+        <w:spacing w:after="200" w:lineRule="auto"/>
+        <w:jc w:val="center"/>
+        <w:rPr>
+          <w:rFonts w:ascii="Times New Roman" w:cs="Times New Roman" w:eastAsia="Times New Roman" w:hAnsi="Times New Roman"/>
+        </w:rPr>
+      </w:pPr>
+      <w:r>
+        <w:rPr>
+          <w:rFonts w:ascii="Times New Roman" w:cs="Times New Roman" w:eastAsia="Times New Roman" w:hAnsi="Times New Roman"/>
+        </w:rPr>
+        <w:drawing>
+          <wp:inline distB="114300" distT="114300" distL="114300" distR="114300">
+            <wp:extent cx="5659275" cy="3723486"/>
+            <wp:effectExtent b="0" l="0" r="0" t="0"/>
+            <wp:docPr id="18" name="image21.jpg"/>
+            <a:graphic>
+              <a:graphicData uri="http://schemas.openxmlformats.org/drawingml/2006/picture">
+                <pic:pic>
+                  <pic:nvPicPr>
+                    <pic:cNvPr id="0" name="image21.jpg"/>
+                    <pic:cNvPicPr preferRelativeResize="0"/>
+                  </pic:nvPicPr>
+                  <pic:blipFill>
+                    <a:blip r:embed="rId16"/>
+                    <a:srcRect b="0" l="0" r="0" t="0"/>
+                    <a:stretch>
+                      <a:fillRect/>
+                    </a:stretch>
+                  </pic:blipFill>
+                  <pic:spPr>
+                    <a:xfrm>
+                      <a:off x="0" y="0"/>
+                      <a:ext cx="5659275" cy="3723486"/>
+                    </a:xfrm>
+                    <a:prstGeom prst="rect"/>
+                    <a:ln/>
+                  </pic:spPr>
+                </pic:pic>
+              </a:graphicData>
+            </a:graphic>
+          </wp:inline>
+        </w:drawing>
+      </w:r>
+      <w:r>
+        <w:rPr>
+          <w:rtl w:val="0"/>
+        </w:rPr>
+      </w:r>
+    </w:p>
+    <w:p>
+      <w:pPr>
+        <w:spacing w:line="360" w:lineRule="auto"/>
+        <w:rPr>
+          <w:rFonts w:ascii="Times New Roman" w:cs="Times New Roman" w:eastAsia="Times New Roman" w:hAnsi="Times New Roman"/>
+        </w:rPr>
+      </w:pPr>
+      <w:r>
+        <w:rPr>
+          <w:sz w:val="20"/>
+          <w:szCs w:val="20"/>
+          <w:rtl w:val="0"/>
+        </w:rPr>
+        <w:t xml:space="preserve">Figura 5: Tela Inicial do sistema - fonte: autoria própria</w:t>
+      </w:r>
+      <w:r>
+        <w:rPr>
+          <w:rtl w:val="0"/>
+        </w:rPr>
+      </w:r>
+    </w:p>
+    <w:p>
+      <w:pPr>
+        <w:rPr/>
+      </w:pPr>
+      <w:r>
+        <w:rPr>
+          <w:rtl w:val="0"/>
+        </w:rPr>
+      </w:r>
+    </w:p>
+    <w:p>
+      <w:pPr>
+        <w:pStyle w:val="Heading4"/>
+        <w:spacing w:line="360" w:lineRule="auto"/>
+        <w:rPr/>
+      </w:pPr>
+      <w:bookmarkStart w:colFirst="0" w:colLast="0" w:name="_l73xxunzy5l9" w:id="22"/>
+      <w:bookmarkEnd w:id="22"/>
+      <w:r>
+        <w:rPr>
+          <w:rtl w:val="0"/>
+        </w:rPr>
+        <w:t xml:space="preserve">1.2.6.2 Tela com o livro disponível para leitura</w:t>
+      </w:r>
+    </w:p>
+    <w:p>
+      <w:pPr>
+        <w:spacing w:after="120" w:lineRule="auto"/>
+        <w:jc w:val="both"/>
+        <w:rPr/>
+      </w:pPr>
+      <w:r>
+        <w:rPr>
+          <w:rtl w:val="0"/>
+        </w:rPr>
+        <w:tab/>
+        <w:t xml:space="preserve">Após o livro carregado na interface, todo o seu conteúdo ficará disponível para leitura, configuração e audição</w:t>
+      </w:r>
+      <w:r>
+        <w:rPr>
+          <w:i w:val="1"/>
+          <w:rtl w:val="0"/>
+        </w:rPr>
+        <w:t xml:space="preserve">.</w:t>
+      </w:r>
+      <w:r>
+        <w:rPr>
+          <w:rtl w:val="0"/>
+        </w:rPr>
+      </w:r>
+    </w:p>
+    <w:p>
+      <w:pPr>
+        <w:spacing w:after="120" w:lineRule="auto"/>
+        <w:jc w:val="both"/>
+        <w:rPr/>
+      </w:pPr>
+      <w:r>
+        <w:rPr>
+          <w:rtl w:val="0"/>
+        </w:rPr>
+        <w:tab/>
+      </w:r>
+    </w:p>
+    <w:p>
+      <w:pPr>
+        <w:rPr/>
+      </w:pPr>
+      <w:r>
+        <w:rPr>
+          <w:rtl w:val="0"/>
+        </w:rPr>
+      </w:r>
+    </w:p>
+    <w:p>
+      <w:pPr>
+        <w:spacing w:after="200" w:lineRule="auto"/>
+        <w:jc w:val="center"/>
+        <w:rPr>
+          <w:rFonts w:ascii="Times New Roman" w:cs="Times New Roman" w:eastAsia="Times New Roman" w:hAnsi="Times New Roman"/>
+        </w:rPr>
+      </w:pPr>
+      <w:r>
+        <w:rPr>
+          <w:rFonts w:ascii="Times New Roman" w:cs="Times New Roman" w:eastAsia="Times New Roman" w:hAnsi="Times New Roman"/>
+        </w:rPr>
+        <w:drawing>
+          <wp:inline distB="114300" distT="114300" distL="114300" distR="114300">
+            <wp:extent cx="5616413" cy="3702247"/>
+            <wp:effectExtent b="0" l="0" r="0" t="0"/>
+            <wp:docPr id="5" name="image12.jpg"/>
+            <a:graphic>
+              <a:graphicData uri="http://schemas.openxmlformats.org/drawingml/2006/picture">
+                <pic:pic>
+                  <pic:nvPicPr>
+                    <pic:cNvPr id="0" name="image12.jpg"/>
+                    <pic:cNvPicPr preferRelativeResize="0"/>
+                  </pic:nvPicPr>
+                  <pic:blipFill>
+                    <a:blip r:embed="rId17"/>
+                    <a:srcRect b="0" l="0" r="0" t="0"/>
+                    <a:stretch>
+                      <a:fillRect/>
+                    </a:stretch>
+                  </pic:blipFill>
+                  <pic:spPr>
+                    <a:xfrm>
+                      <a:off x="0" y="0"/>
+                      <a:ext cx="5616413" cy="3702247"/>
+                    </a:xfrm>
+                    <a:prstGeom prst="rect"/>
+                    <a:ln/>
+                  </pic:spPr>
+                </pic:pic>
+              </a:graphicData>
+            </a:graphic>
+          </wp:inline>
+        </w:drawing>
+      </w:r>
+      <w:r>
+        <w:rPr>
+          <w:rtl w:val="0"/>
+        </w:rPr>
+      </w:r>
+    </w:p>
+    <w:p>
+      <w:pPr>
+        <w:spacing w:line="360" w:lineRule="auto"/>
+        <w:rPr>
+          <w:rFonts w:ascii="Times New Roman" w:cs="Times New Roman" w:eastAsia="Times New Roman" w:hAnsi="Times New Roman"/>
+        </w:rPr>
+      </w:pPr>
+      <w:r>
+        <w:rPr>
+          <w:sz w:val="20"/>
+          <w:szCs w:val="20"/>
+          <w:rtl w:val="0"/>
+        </w:rPr>
+        <w:t xml:space="preserve">Figura 6: Tela de apresentação do sistema com o livro disponível - fonte: autoria própria</w:t>
+      </w:r>
+      <w:r>
+        <w:rPr>
+          <w:rtl w:val="0"/>
+        </w:rPr>
+      </w:r>
+    </w:p>
+    <w:p>
+      <w:pPr>
+        <w:rPr/>
+      </w:pPr>
+      <w:r>
+        <w:rPr>
+          <w:rtl w:val="0"/>
+        </w:rPr>
+      </w:r>
+    </w:p>
+    <w:p>
+      <w:pPr>
+        <w:spacing w:after="120" w:lineRule="auto"/>
+        <w:jc w:val="both"/>
+        <w:rPr/>
+      </w:pPr>
+      <w:r>
+        <w:rPr>
+          <w:rtl w:val="0"/>
+        </w:rPr>
+        <w:tab/>
+        <w:t xml:space="preserve">Os botões para configuração são apresentados no canto superior esquerdo. Da direita para a esquerda são os botões para visualização em tela cheia, configuração (texto, parágrafos e espaçamento entre linhas, letras e palavras … ), navegação no texto e abrir a biblioteca pessoal. </w:t>
+      </w:r>
+    </w:p>
+    <w:p>
+      <w:pPr>
+        <w:spacing w:after="120" w:lineRule="auto"/>
+        <w:ind w:firstLine="720"/>
+        <w:jc w:val="both"/>
+        <w:rPr/>
+      </w:pPr>
+      <w:r>
+        <w:rPr>
+          <w:rtl w:val="0"/>
+        </w:rPr>
+        <w:t xml:space="preserve">São apresentados botões laterais para navegação podendo retroceder ou avançar a página de leitura. </w:t>
+      </w:r>
+    </w:p>
+    <w:p>
+      <w:pPr>
+        <w:spacing w:after="120" w:lineRule="auto"/>
+        <w:ind w:firstLine="720"/>
+        <w:jc w:val="both"/>
+        <w:rPr/>
+      </w:pPr>
+      <w:r>
+        <w:rPr>
+          <w:rtl w:val="0"/>
+        </w:rPr>
+        <w:t xml:space="preserve">Uma barra de rolagem lateral é disponibilizada para possibilitar a movimentação do texto na vertical quando necessário.</w:t>
+      </w:r>
+    </w:p>
+    <w:p>
+      <w:pPr>
+        <w:spacing w:after="120" w:lineRule="auto"/>
+        <w:ind w:firstLine="720"/>
+        <w:jc w:val="both"/>
+        <w:rPr/>
+      </w:pPr>
+      <w:r>
+        <w:rPr>
+          <w:rtl w:val="0"/>
+        </w:rPr>
+      </w:r>
+    </w:p>
+    <w:p>
+      <w:pPr>
+        <w:pStyle w:val="Heading4"/>
+        <w:spacing w:line="360" w:lineRule="auto"/>
+        <w:rPr/>
+      </w:pPr>
+      <w:bookmarkStart w:colFirst="0" w:colLast="0" w:name="_r6pumbixlx3g" w:id="23"/>
+      <w:bookmarkEnd w:id="23"/>
+      <w:r>
+        <w:rPr>
+          <w:rtl w:val="0"/>
+        </w:rPr>
+        <w:t xml:space="preserve">1.2.6.3 Tela Cheia</w:t>
+      </w:r>
+    </w:p>
+    <w:p>
+      <w:pPr>
+        <w:rPr/>
+      </w:pPr>
+      <w:r>
+        <w:rPr>
+          <w:rtl w:val="0"/>
+        </w:rPr>
+      </w:r>
+    </w:p>
+    <w:p>
+      <w:pPr>
+        <w:jc w:val="both"/>
+        <w:rPr/>
+      </w:pPr>
+      <w:r>
+        <w:rPr>
+          <w:rtl w:val="0"/>
+        </w:rPr>
+        <w:tab/>
+        <w:t xml:space="preserve">O sistema disponibiliza a opção de visualização do texto em tela cheia. O ícone “Tela Cheia” está disponível na barra de ferramentas no canto superior esquerdo.</w:t>
+      </w:r>
+      <w:r>
+        <w:rPr>
+          <w:rtl w:val="0"/>
+        </w:rPr>
+      </w:r>
+    </w:p>
+    <w:p>
+      <w:pPr>
+        <w:rPr/>
+      </w:pPr>
+      <w:r>
+        <w:rPr>
+          <w:rtl w:val="0"/>
+        </w:rPr>
+      </w:r>
+    </w:p>
+    <w:p>
+      <w:pPr>
+        <w:spacing w:after="120" w:lineRule="auto"/>
+        <w:jc w:val="center"/>
+        <w:rPr/>
+      </w:pPr>
+      <w:r>
+        <w:rPr>
+          <w:rtl w:val="0"/>
+        </w:rPr>
+        <w:tab/>
+      </w:r>
+      <w:r>
+        <w:rPr/>
+        <w:drawing>
+          <wp:inline distB="114300" distT="114300" distL="114300" distR="114300">
+            <wp:extent cx="5731200" cy="3060700"/>
+            <wp:effectExtent b="0" l="0" r="0" t="0"/>
+            <wp:docPr id="11" name="image15.png"/>
+            <a:graphic>
+              <a:graphicData uri="http://schemas.openxmlformats.org/drawingml/2006/picture">
+                <pic:pic>
+                  <pic:nvPicPr>
+                    <pic:cNvPr id="0" name="image15.png"/>
+                    <pic:cNvPicPr preferRelativeResize="0"/>
+                  </pic:nvPicPr>
+                  <pic:blipFill>
+                    <a:blip r:embed="rId18"/>
+                    <a:srcRect b="0" l="0" r="0" t="0"/>
+                    <a:stretch>
+                      <a:fillRect/>
+                    </a:stretch>
+                  </pic:blipFill>
+                  <pic:spPr>
+                    <a:xfrm>
+                      <a:off x="0" y="0"/>
+                      <a:ext cx="5731200" cy="3060700"/>
+                    </a:xfrm>
+                    <a:prstGeom prst="rect"/>
+                    <a:ln/>
+                  </pic:spPr>
+                </pic:pic>
+              </a:graphicData>
+            </a:graphic>
+          </wp:inline>
+        </w:drawing>
+      </w:r>
+      <w:r>
+        <w:rPr>
+          <w:rtl w:val="0"/>
+        </w:rPr>
+      </w:r>
+    </w:p>
+    <w:p>
+      <w:pPr>
+        <w:spacing w:line="360" w:lineRule="auto"/>
+        <w:jc w:val="both"/>
+        <w:rPr/>
+      </w:pPr>
+      <w:r>
+        <w:rPr>
+          <w:sz w:val="20"/>
+          <w:szCs w:val="20"/>
+          <w:rtl w:val="0"/>
+        </w:rPr>
+        <w:t xml:space="preserve">Figura 7: Ícone Visualização em Tela Cheia - fonte: autoria própria</w:t>
+      </w:r>
+      <w:r>
+        <w:rPr>
+          <w:rtl w:val="0"/>
+        </w:rPr>
+      </w:r>
+    </w:p>
+    <w:p>
+      <w:pPr>
+        <w:spacing w:after="120" w:lineRule="auto"/>
+        <w:ind w:firstLine="720"/>
+        <w:rPr/>
+      </w:pPr>
+      <w:r>
+        <w:rPr>
+          <w:rtl w:val="0"/>
+        </w:rPr>
+      </w:r>
+    </w:p>
+    <w:p>
+      <w:pPr>
+        <w:spacing w:after="120" w:lineRule="auto"/>
+        <w:rPr/>
+      </w:pPr>
+      <w:r>
+        <w:rPr>
+          <w:rtl w:val="0"/>
+        </w:rPr>
+        <w:tab/>
+        <w:t xml:space="preserve">Ao clicar no ícone “Tela Cheia” o texto ocupa todo espaço disponível para visualização do conteúdo do livro inibindo a barra de configurações.</w:t>
+      </w:r>
+    </w:p>
+    <w:p>
+      <w:pPr>
+        <w:spacing w:after="120" w:lineRule="auto"/>
+        <w:jc w:val="center"/>
+        <w:rPr>
+          <w:b w:val="1"/>
+          <w:color w:val="980000"/>
+          <w:sz w:val="30"/>
+          <w:szCs w:val="30"/>
+        </w:rPr>
+      </w:pPr>
+      <w:r>
+        <w:rPr>
+          <w:b w:val="1"/>
+          <w:color w:val="980000"/>
+          <w:sz w:val="30"/>
+          <w:szCs w:val="30"/>
+        </w:rPr>
+        <w:drawing>
+          <wp:inline distB="114300" distT="114300" distL="114300" distR="114300">
+            <wp:extent cx="5731200" cy="3784600"/>
+            <wp:effectExtent b="0" l="0" r="0" t="0"/>
+            <wp:docPr id="23" name="image26.png"/>
+            <a:graphic>
+              <a:graphicData uri="http://schemas.openxmlformats.org/drawingml/2006/picture">
+                <pic:pic>
+                  <pic:nvPicPr>
+                    <pic:cNvPr id="0" name="image26.png"/>
+                    <pic:cNvPicPr preferRelativeResize="0"/>
+                  </pic:nvPicPr>
+                  <pic:blipFill>
+                    <a:blip r:embed="rId19"/>
+                    <a:srcRect b="0" l="0" r="0" t="0"/>
+                    <a:stretch>
+                      <a:fillRect/>
+                    </a:stretch>
+                  </pic:blipFill>
+                  <pic:spPr>
+                    <a:xfrm>
+                      <a:off x="0" y="0"/>
+                      <a:ext cx="5731200" cy="3784600"/>
+                    </a:xfrm>
+                    <a:prstGeom prst="rect"/>
+                    <a:ln/>
+                  </pic:spPr>
+                </pic:pic>
+              </a:graphicData>
+            </a:graphic>
+          </wp:inline>
+        </w:drawing>
+      </w:r>
+      <w:r>
+        <w:rPr>
+          <w:rtl w:val="0"/>
+        </w:rPr>
+      </w:r>
+    </w:p>
+    <w:p>
+      <w:pPr>
+        <w:spacing w:line="360" w:lineRule="auto"/>
+        <w:jc w:val="both"/>
+        <w:rPr/>
+      </w:pPr>
+      <w:r>
+        <w:rPr>
+          <w:sz w:val="20"/>
+          <w:szCs w:val="20"/>
+          <w:rtl w:val="0"/>
+        </w:rPr>
+        <w:t xml:space="preserve">Figura 8: Tela de Visualização do Livro em Tela Cheia - fonte: autoria própria</w:t>
+      </w:r>
+      <w:r>
+        <w:rPr>
+          <w:rtl w:val="0"/>
+        </w:rPr>
+      </w:r>
+    </w:p>
+    <w:p>
+      <w:pPr>
+        <w:pStyle w:val="Heading4"/>
+        <w:spacing w:line="360" w:lineRule="auto"/>
+        <w:rPr/>
+      </w:pPr>
+      <w:bookmarkStart w:colFirst="0" w:colLast="0" w:name="_ikyxoc43ggrk" w:id="24"/>
+      <w:bookmarkEnd w:id="24"/>
+      <w:r>
+        <w:rPr>
+          <w:rtl w:val="0"/>
+        </w:rPr>
+      </w:r>
+    </w:p>
+    <w:p>
+      <w:pPr>
+        <w:pStyle w:val="Heading4"/>
+        <w:spacing w:line="360" w:lineRule="auto"/>
+        <w:rPr/>
+      </w:pPr>
+      <w:bookmarkStart w:colFirst="0" w:colLast="0" w:name="_l2oqxiy2n6sa" w:id="25"/>
+      <w:bookmarkEnd w:id="25"/>
+      <w:r>
+        <w:rPr>
+          <w:rtl w:val="0"/>
+        </w:rPr>
+        <w:t xml:space="preserve">1.2.6.3 Tela da Interface de Configuração</w:t>
+      </w:r>
+    </w:p>
+    <w:p>
+      <w:pPr>
+        <w:spacing w:after="120" w:lineRule="auto"/>
+        <w:jc w:val="both"/>
+        <w:rPr/>
+      </w:pPr>
+      <w:r>
+        <w:rPr>
+          <w:rtl w:val="0"/>
+        </w:rPr>
+        <w:tab/>
+        <w:t xml:space="preserve">A interface oferece diferentes opções de configuração para o leitor poder facilitar a leitura do conteúdo do livro. </w:t>
+      </w:r>
+    </w:p>
+    <w:p>
+      <w:pPr>
+        <w:spacing w:after="120" w:lineRule="auto"/>
+        <w:ind w:firstLine="720"/>
+        <w:jc w:val="both"/>
+        <w:rPr>
+          <w:i w:val="1"/>
+        </w:rPr>
+      </w:pPr>
+      <w:r>
+        <w:rPr>
+          <w:rtl w:val="0"/>
+        </w:rPr>
+        <w:t xml:space="preserve">O ícone de configuração está disponível no canto superior esquerdo na barra de ferramentas.</w:t>
+      </w:r>
+      <w:r>
+        <w:rPr>
+          <w:rtl w:val="0"/>
+        </w:rPr>
+      </w:r>
+    </w:p>
+    <w:p>
+      <w:pPr>
+        <w:spacing w:after="120" w:lineRule="auto"/>
+        <w:ind w:left="0" w:firstLine="0"/>
+        <w:jc w:val="both"/>
+        <w:rPr>
+          <w:i w:val="1"/>
+          <w:sz w:val="21"/>
+          <w:szCs w:val="21"/>
+        </w:rPr>
+      </w:pPr>
+      <w:r>
+        <w:rPr>
+          <w:i w:val="1"/>
+          <w:sz w:val="21"/>
+          <w:szCs w:val="21"/>
+        </w:rPr>
+        <w:drawing>
+          <wp:inline distB="114300" distT="114300" distL="114300" distR="114300">
+            <wp:extent cx="5731200" cy="2971800"/>
+            <wp:effectExtent b="0" l="0" r="0" t="0"/>
+            <wp:docPr id="15" name="image18.png"/>
+            <a:graphic>
+              <a:graphicData uri="http://schemas.openxmlformats.org/drawingml/2006/picture">
+                <pic:pic>
+                  <pic:nvPicPr>
+                    <pic:cNvPr id="0" name="image18.png"/>
+                    <pic:cNvPicPr preferRelativeResize="0"/>
+                  </pic:nvPicPr>
+                  <pic:blipFill>
+                    <a:blip r:embed="rId20"/>
+                    <a:srcRect b="0" l="0" r="0" t="0"/>
+                    <a:stretch>
+                      <a:fillRect/>
+                    </a:stretch>
+                  </pic:blipFill>
+                  <pic:spPr>
+                    <a:xfrm>
+                      <a:off x="0" y="0"/>
+                      <a:ext cx="5731200" cy="2971800"/>
+                    </a:xfrm>
+                    <a:prstGeom prst="rect"/>
+                    <a:ln/>
+                  </pic:spPr>
+                </pic:pic>
+              </a:graphicData>
+            </a:graphic>
+          </wp:inline>
+        </w:drawing>
+      </w:r>
+      <w:r>
+        <w:rPr>
+          <w:rtl w:val="0"/>
+        </w:rPr>
+      </w:r>
+    </w:p>
+    <w:p>
+      <w:pPr>
+        <w:spacing w:line="360" w:lineRule="auto"/>
+        <w:jc w:val="both"/>
+        <w:rPr>
+          <w:sz w:val="20"/>
+          <w:szCs w:val="20"/>
+        </w:rPr>
+      </w:pPr>
+      <w:r>
+        <w:rPr>
+          <w:sz w:val="20"/>
+          <w:szCs w:val="20"/>
+          <w:rtl w:val="0"/>
+        </w:rPr>
+        <w:t xml:space="preserve">Figura 9: Ícone com Opções de Configurações - fonte: autoria própria</w:t>
+      </w:r>
+    </w:p>
+    <w:p>
+      <w:pPr>
+        <w:spacing w:line="360" w:lineRule="auto"/>
+        <w:jc w:val="both"/>
+        <w:rPr>
+          <w:sz w:val="20"/>
+          <w:szCs w:val="20"/>
+        </w:rPr>
+      </w:pPr>
+      <w:r>
+        <w:rPr>
+          <w:rtl w:val="0"/>
+        </w:rPr>
+      </w:r>
+    </w:p>
+    <w:p>
+      <w:pPr>
+        <w:spacing w:after="120" w:lineRule="auto"/>
+        <w:ind w:firstLine="720"/>
+        <w:jc w:val="both"/>
+        <w:rPr/>
+      </w:pPr>
+      <w:r>
+        <w:rPr>
+          <w:rtl w:val="0"/>
+        </w:rPr>
+        <w:t xml:space="preserve">Uma segunda barra de ferramentas ficará disponível para que o usuário possa alterar o tamanho e topografia da fonte, o alinhamento do texto, espaçamento entre linhas, letras e palavras. </w:t>
+      </w:r>
+      <w:r>
+        <w:rPr>
+          <w:rtl w:val="0"/>
+        </w:rPr>
+      </w:r>
+    </w:p>
+    <w:p>
+      <w:pPr>
+        <w:spacing w:after="200" w:lineRule="auto"/>
+        <w:jc w:val="both"/>
+        <w:rPr/>
+      </w:pPr>
+      <w:r>
+        <w:rPr/>
+        <w:drawing>
+          <wp:inline distB="114300" distT="114300" distL="114300" distR="114300">
+            <wp:extent cx="5795963" cy="1858174"/>
+            <wp:effectExtent b="0" l="0" r="0" t="0"/>
+            <wp:docPr id="6" name="image25.png"/>
+            <a:graphic>
+              <a:graphicData uri="http://schemas.openxmlformats.org/drawingml/2006/picture">
+                <pic:pic>
+                  <pic:nvPicPr>
+                    <pic:cNvPr id="0" name="image25.png"/>
+                    <pic:cNvPicPr preferRelativeResize="0"/>
+                  </pic:nvPicPr>
+                  <pic:blipFill>
+                    <a:blip r:embed="rId21"/>
+                    <a:srcRect b="0" l="0" r="0" t="0"/>
+                    <a:stretch>
+                      <a:fillRect/>
+                    </a:stretch>
+                  </pic:blipFill>
+                  <pic:spPr>
+                    <a:xfrm>
+                      <a:off x="0" y="0"/>
+                      <a:ext cx="5795963" cy="1858174"/>
+                    </a:xfrm>
+                    <a:prstGeom prst="rect"/>
+                    <a:ln/>
+                  </pic:spPr>
+                </pic:pic>
+              </a:graphicData>
+            </a:graphic>
+          </wp:inline>
+        </w:drawing>
+      </w:r>
+      <w:r>
+        <w:rPr>
+          <w:rtl w:val="0"/>
+        </w:rPr>
+      </w:r>
+    </w:p>
+    <w:p>
+      <w:pPr>
+        <w:spacing w:line="360" w:lineRule="auto"/>
+        <w:jc w:val="both"/>
+        <w:rPr/>
+      </w:pPr>
+      <w:r>
+        <w:rPr>
+          <w:sz w:val="20"/>
+          <w:szCs w:val="20"/>
+          <w:rtl w:val="0"/>
+        </w:rPr>
+        <w:t xml:space="preserve">Figura 10: Barra de Ferramentas para Configurações - fonte: autoria própria</w:t>
+      </w:r>
+      <w:r>
+        <w:rPr>
+          <w:rtl w:val="0"/>
+        </w:rPr>
+      </w:r>
+    </w:p>
+    <w:p>
+      <w:pPr>
+        <w:spacing w:after="120" w:lineRule="auto"/>
+        <w:jc w:val="both"/>
+        <w:rPr/>
+      </w:pPr>
+      <w:r>
+        <w:rPr>
+          <w:rtl w:val="0"/>
+        </w:rPr>
+        <w:tab/>
+      </w:r>
+    </w:p>
+    <w:p>
+      <w:pPr>
+        <w:pStyle w:val="Heading4"/>
+        <w:spacing w:line="360" w:lineRule="auto"/>
+        <w:rPr/>
+      </w:pPr>
+      <w:bookmarkStart w:colFirst="0" w:colLast="0" w:name="_ksnnycloc1e1" w:id="26"/>
+      <w:bookmarkEnd w:id="26"/>
+      <w:r>
+        <w:rPr>
+          <w:rtl w:val="0"/>
+        </w:rPr>
+        <w:t xml:space="preserve">1.2.6.4 Tela da Interface de Navegação</w:t>
+      </w:r>
+    </w:p>
+    <w:p>
+      <w:pPr>
+        <w:spacing w:after="120" w:lineRule="auto"/>
+        <w:jc w:val="both"/>
+        <w:rPr/>
+      </w:pPr>
+      <w:r>
+        <w:rPr>
+          <w:rtl w:val="0"/>
+        </w:rPr>
+        <w:tab/>
+        <w:t xml:space="preserve">A interface apresenta o livro na sequência de organização original, mas oferece a possibilidade do leitor escolher qual capítulo deseja ler. Pode alternar entre capítulos ou retroceder e avançar a página. </w:t>
+      </w:r>
+    </w:p>
+    <w:p>
+      <w:pPr>
+        <w:spacing w:after="120" w:lineRule="auto"/>
+        <w:ind w:firstLine="720"/>
+        <w:jc w:val="both"/>
+        <w:rPr/>
+      </w:pPr>
+      <w:r>
+        <w:rPr>
+          <w:rtl w:val="0"/>
+        </w:rPr>
+        <w:t xml:space="preserve">O ícone para seleção dos capítulos está disponível no canto superior esquerdo na barra de ferramentas.</w:t>
+      </w:r>
+    </w:p>
+    <w:p>
+      <w:pPr>
+        <w:spacing w:after="120" w:lineRule="auto"/>
+        <w:ind w:left="0" w:firstLine="0"/>
+        <w:jc w:val="both"/>
+        <w:rPr/>
+      </w:pPr>
+      <w:r>
+        <w:rPr/>
+        <w:drawing>
+          <wp:inline distB="114300" distT="114300" distL="114300" distR="114300">
+            <wp:extent cx="5731200" cy="2984500"/>
+            <wp:effectExtent b="0" l="0" r="0" t="0"/>
+            <wp:docPr id="7" name="image16.png"/>
+            <a:graphic>
+              <a:graphicData uri="http://schemas.openxmlformats.org/drawingml/2006/picture">
+                <pic:pic>
+                  <pic:nvPicPr>
+                    <pic:cNvPr id="0" name="image16.png"/>
+                    <pic:cNvPicPr preferRelativeResize="0"/>
+                  </pic:nvPicPr>
+                  <pic:blipFill>
+                    <a:blip r:embed="rId22"/>
+                    <a:srcRect b="0" l="0" r="0" t="0"/>
+                    <a:stretch>
+                      <a:fillRect/>
+                    </a:stretch>
+                  </pic:blipFill>
+                  <pic:spPr>
+                    <a:xfrm>
+                      <a:off x="0" y="0"/>
+                      <a:ext cx="5731200" cy="2984500"/>
+                    </a:xfrm>
+                    <a:prstGeom prst="rect"/>
+                    <a:ln/>
+                  </pic:spPr>
+                </pic:pic>
+              </a:graphicData>
+            </a:graphic>
+          </wp:inline>
+        </w:drawing>
+      </w:r>
+      <w:r>
+        <w:rPr>
+          <w:rtl w:val="0"/>
+        </w:rPr>
+      </w:r>
+    </w:p>
+    <w:p>
+      <w:pPr>
+        <w:spacing w:line="360" w:lineRule="auto"/>
+        <w:jc w:val="both"/>
+        <w:rPr>
+          <w:sz w:val="20"/>
+          <w:szCs w:val="20"/>
+        </w:rPr>
+      </w:pPr>
+      <w:r>
+        <w:rPr>
+          <w:sz w:val="20"/>
+          <w:szCs w:val="20"/>
+          <w:rtl w:val="0"/>
+        </w:rPr>
+        <w:t xml:space="preserve">Figura 11: Ícone para Navegação entre Capítulos - fonte: autoria própria</w:t>
+      </w:r>
+    </w:p>
+    <w:p>
+      <w:pPr>
+        <w:spacing w:line="360" w:lineRule="auto"/>
+        <w:jc w:val="both"/>
+        <w:rPr>
+          <w:sz w:val="20"/>
+          <w:szCs w:val="20"/>
+        </w:rPr>
+      </w:pPr>
+      <w:r>
+        <w:rPr>
+          <w:rtl w:val="0"/>
+        </w:rPr>
+      </w:r>
+    </w:p>
+    <w:p>
+      <w:pPr>
+        <w:spacing w:after="120" w:lineRule="auto"/>
+        <w:ind w:firstLine="720"/>
+        <w:jc w:val="both"/>
+        <w:rPr/>
+      </w:pPr>
+      <w:r>
+        <w:rPr>
+          <w:rtl w:val="0"/>
+        </w:rPr>
+        <w:t xml:space="preserve">Após clicar no ícone de navegação será aberto um segundo menu disponibilizando uma lista com os capítulos do livro para que o leitor escolha a opção desejada.</w:t>
+      </w:r>
+    </w:p>
+    <w:p>
+      <w:pPr>
+        <w:spacing w:after="120" w:lineRule="auto"/>
+        <w:ind w:left="0" w:firstLine="0"/>
+        <w:jc w:val="both"/>
+        <w:rPr/>
+      </w:pPr>
+      <w:r>
+        <w:rPr/>
+        <w:drawing>
+          <wp:inline distB="114300" distT="114300" distL="114300" distR="114300">
+            <wp:extent cx="5731200" cy="1689100"/>
+            <wp:effectExtent b="0" l="0" r="0" t="0"/>
+            <wp:docPr id="27" name="image22.png"/>
+            <a:graphic>
+              <a:graphicData uri="http://schemas.openxmlformats.org/drawingml/2006/picture">
+                <pic:pic>
+                  <pic:nvPicPr>
+                    <pic:cNvPr id="0" name="image22.png"/>
+                    <pic:cNvPicPr preferRelativeResize="0"/>
+                  </pic:nvPicPr>
+                  <pic:blipFill>
+                    <a:blip r:embed="rId23"/>
+                    <a:srcRect b="0" l="0" r="0" t="0"/>
+                    <a:stretch>
+                      <a:fillRect/>
+                    </a:stretch>
+                  </pic:blipFill>
+                  <pic:spPr>
+                    <a:xfrm>
+                      <a:off x="0" y="0"/>
+                      <a:ext cx="5731200" cy="1689100"/>
+                    </a:xfrm>
+                    <a:prstGeom prst="rect"/>
+                    <a:ln/>
+                  </pic:spPr>
+                </pic:pic>
+              </a:graphicData>
+            </a:graphic>
+          </wp:inline>
+        </w:drawing>
+      </w:r>
+      <w:r>
+        <w:rPr>
+          <w:rtl w:val="0"/>
+        </w:rPr>
+        <w:t xml:space="preserve"> </w:t>
+      </w:r>
+    </w:p>
+    <w:p>
+      <w:pPr>
+        <w:spacing w:line="360" w:lineRule="auto"/>
+        <w:jc w:val="both"/>
+        <w:rPr/>
+      </w:pPr>
+      <w:r>
+        <w:rPr>
+          <w:sz w:val="20"/>
+          <w:szCs w:val="20"/>
+          <w:rtl w:val="0"/>
+        </w:rPr>
+        <w:t xml:space="preserve">Figura 12: Menu para Seleção de Capítulos - fonte: autoria própria</w:t>
+      </w:r>
+      <w:r>
+        <w:rPr>
+          <w:rtl w:val="0"/>
+        </w:rPr>
+      </w:r>
+    </w:p>
+    <w:p>
+      <w:pPr>
+        <w:spacing w:after="120" w:lineRule="auto"/>
+        <w:jc w:val="both"/>
         <w:rPr/>
       </w:pPr>
       <w:r>
@@ -8164,8 +9444,8 @@
         <w:spacing w:after="120" w:before="120" w:line="360" w:lineRule="auto"/>
         <w:rPr/>
       </w:pPr>
-      <w:bookmarkStart w:colFirst="0" w:colLast="0" w:name="_1m5kupwvtouk" w:id="21"/>
-      <w:bookmarkEnd w:id="21"/>
+      <w:bookmarkStart w:colFirst="0" w:colLast="0" w:name="_1m5kupwvtouk" w:id="27"/>
+      <w:bookmarkEnd w:id="27"/>
       <w:r>
         <w:rPr>
           <w:rtl w:val="0"/>
@@ -8224,7 +9504,7 @@
         </w:rPr>
         <w:t xml:space="preserve">[4] DAISY - Digital Accessible Information System. Disponível em: </w:t>
       </w:r>
-      <w:hyperlink r:id="rId16">
+      <w:hyperlink r:id="rId24">
         <w:r>
           <w:rPr>
             <w:color w:val="1155cc"/>
@@ -8307,8 +9587,8 @@
         <w:pStyle w:val="Heading1"/>
         <w:rPr/>
       </w:pPr>
-      <w:bookmarkStart w:colFirst="0" w:colLast="0" w:name="_4iwyy8lw2ocj" w:id="22"/>
-      <w:bookmarkEnd w:id="22"/>
+      <w:bookmarkStart w:colFirst="0" w:colLast="0" w:name="_4iwyy8lw2ocj" w:id="28"/>
+      <w:bookmarkEnd w:id="28"/>
       <w:r>
         <w:rPr>
           <w:rtl w:val="0"/>
@@ -8320,8 +9600,8 @@
         <w:pStyle w:val="Heading1"/>
         <w:rPr/>
       </w:pPr>
-      <w:bookmarkStart w:colFirst="0" w:colLast="0" w:name="_q1wg0h6i765k" w:id="23"/>
-      <w:bookmarkEnd w:id="23"/>
+      <w:bookmarkStart w:colFirst="0" w:colLast="0" w:name="_q1wg0h6i765k" w:id="29"/>
+      <w:bookmarkEnd w:id="29"/>
       <w:r>
         <w:rPr>
           <w:rtl w:val="0"/>
@@ -8333,8 +9613,8 @@
         <w:pStyle w:val="Heading1"/>
         <w:rPr/>
       </w:pPr>
-      <w:bookmarkStart w:colFirst="0" w:colLast="0" w:name="_enynypj69ren" w:id="24"/>
-      <w:bookmarkEnd w:id="24"/>
+      <w:bookmarkStart w:colFirst="0" w:colLast="0" w:name="_enynypj69ren" w:id="30"/>
+      <w:bookmarkEnd w:id="30"/>
       <w:r>
         <w:rPr>
           <w:rtl w:val="0"/>
@@ -8346,8 +9626,8 @@
         <w:pStyle w:val="Heading1"/>
         <w:rPr/>
       </w:pPr>
-      <w:bookmarkStart w:colFirst="0" w:colLast="0" w:name="_c60ycyirzhvb" w:id="25"/>
-      <w:bookmarkEnd w:id="25"/>
+      <w:bookmarkStart w:colFirst="0" w:colLast="0" w:name="_c60ycyirzhvb" w:id="31"/>
+      <w:bookmarkEnd w:id="31"/>
       <w:r>
         <w:rPr>
           <w:rtl w:val="0"/>
@@ -8379,8 +9659,8 @@
         <w:pStyle w:val="Heading1"/>
         <w:rPr/>
       </w:pPr>
-      <w:bookmarkStart w:colFirst="0" w:colLast="0" w:name="_rkuu2jz0k9ql" w:id="26"/>
-      <w:bookmarkEnd w:id="26"/>
+      <w:bookmarkStart w:colFirst="0" w:colLast="0" w:name="_rkuu2jz0k9ql" w:id="32"/>
+      <w:bookmarkEnd w:id="32"/>
       <w:r>
         <w:rPr>
           <w:rtl w:val="0"/>
@@ -8393,8 +9673,8 @@
         <w:jc w:val="center"/>
         <w:rPr/>
       </w:pPr>
-      <w:bookmarkStart w:colFirst="0" w:colLast="0" w:name="_wuckf2g7wwrc" w:id="27"/>
-      <w:bookmarkEnd w:id="27"/>
+      <w:bookmarkStart w:colFirst="0" w:colLast="0" w:name="_wuckf2g7wwrc" w:id="33"/>
+      <w:bookmarkEnd w:id="33"/>
       <w:r>
         <w:rPr>
           <w:rtl w:val="0"/>
@@ -9069,8 +10349,8 @@
           <w:szCs w:val="36"/>
         </w:rPr>
       </w:pPr>
-      <w:bookmarkStart w:colFirst="0" w:colLast="0" w:name="_s3pabeg39sjj" w:id="28"/>
-      <w:bookmarkEnd w:id="28"/>
+      <w:bookmarkStart w:colFirst="0" w:colLast="0" w:name="_s3pabeg39sjj" w:id="34"/>
+      <w:bookmarkEnd w:id="34"/>
       <w:r>
         <w:rPr>
           <w:color w:val="ffffff"/>
@@ -16768,8 +18048,8 @@
           <w:szCs w:val="44"/>
         </w:rPr>
       </w:pPr>
-      <w:bookmarkStart w:colFirst="0" w:colLast="0" w:name="_dp50u481vvw1" w:id="29"/>
-      <w:bookmarkEnd w:id="29"/>
+      <w:bookmarkStart w:colFirst="0" w:colLast="0" w:name="_dp50u481vvw1" w:id="35"/>
+      <w:bookmarkEnd w:id="35"/>
       <w:r>
         <w:rPr>
           <w:color w:val="ffffff"/>
@@ -18434,8 +19714,8 @@
           <w:szCs w:val="44"/>
         </w:rPr>
       </w:pPr>
-      <w:bookmarkStart w:colFirst="0" w:colLast="0" w:name="_tsuvg1y9sjjr" w:id="30"/>
-      <w:bookmarkEnd w:id="30"/>
+      <w:bookmarkStart w:colFirst="0" w:colLast="0" w:name="_tsuvg1y9sjjr" w:id="36"/>
+      <w:bookmarkEnd w:id="36"/>
       <w:r>
         <w:rPr>
           <w:color w:val="ffffff"/>
@@ -18458,8 +19738,8 @@
           <w:szCs w:val="36"/>
         </w:rPr>
       </w:pPr>
-      <w:bookmarkStart w:colFirst="0" w:colLast="0" w:name="_5zj76bf44zlm" w:id="31"/>
-      <w:bookmarkEnd w:id="31"/>
+      <w:bookmarkStart w:colFirst="0" w:colLast="0" w:name="_5zj76bf44zlm" w:id="37"/>
+      <w:bookmarkEnd w:id="37"/>
       <w:r>
         <w:rPr>
           <w:rFonts w:ascii="Times New Roman" w:cs="Times New Roman" w:eastAsia="Times New Roman" w:hAnsi="Times New Roman"/>
@@ -18479,8 +19759,8 @@
           <w:rFonts w:ascii="Times New Roman" w:cs="Times New Roman" w:eastAsia="Times New Roman" w:hAnsi="Times New Roman"/>
         </w:rPr>
       </w:pPr>
-      <w:bookmarkStart w:colFirst="0" w:colLast="0" w:name="_hx3b2990hnf9" w:id="32"/>
-      <w:bookmarkEnd w:id="32"/>
+      <w:bookmarkStart w:colFirst="0" w:colLast="0" w:name="_hx3b2990hnf9" w:id="38"/>
+      <w:bookmarkEnd w:id="38"/>
       <w:r>
         <w:rPr>
           <w:rFonts w:ascii="Times New Roman" w:cs="Times New Roman" w:eastAsia="Times New Roman" w:hAnsi="Times New Roman"/>
@@ -18502,8 +19782,8 @@
           <w:rFonts w:ascii="Times New Roman" w:cs="Times New Roman" w:eastAsia="Times New Roman" w:hAnsi="Times New Roman"/>
         </w:rPr>
       </w:pPr>
-      <w:bookmarkStart w:colFirst="0" w:colLast="0" w:name="_hqdhob8ev7a9" w:id="33"/>
-      <w:bookmarkEnd w:id="33"/>
+      <w:bookmarkStart w:colFirst="0" w:colLast="0" w:name="_hqdhob8ev7a9" w:id="39"/>
+      <w:bookmarkEnd w:id="39"/>
       <w:r>
         <w:rPr>
           <w:rFonts w:ascii="Times New Roman" w:cs="Times New Roman" w:eastAsia="Times New Roman" w:hAnsi="Times New Roman"/>
@@ -18525,8 +19805,8 @@
           <w:rFonts w:ascii="Times New Roman" w:cs="Times New Roman" w:eastAsia="Times New Roman" w:hAnsi="Times New Roman"/>
         </w:rPr>
       </w:pPr>
-      <w:bookmarkStart w:colFirst="0" w:colLast="0" w:name="_d4471ahjjp81" w:id="34"/>
-      <w:bookmarkEnd w:id="34"/>
+      <w:bookmarkStart w:colFirst="0" w:colLast="0" w:name="_d4471ahjjp81" w:id="40"/>
+      <w:bookmarkEnd w:id="40"/>
       <w:r>
         <w:rPr>
           <w:rFonts w:ascii="Times New Roman" w:cs="Times New Roman" w:eastAsia="Times New Roman" w:hAnsi="Times New Roman"/>
@@ -18544,8 +19824,8 @@
           <w:shd w:fill="ead1dc" w:val="clear"/>
         </w:rPr>
       </w:pPr>
-      <w:bookmarkStart w:colFirst="0" w:colLast="0" w:name="_xg1wsinmn55u" w:id="35"/>
-      <w:bookmarkEnd w:id="35"/>
+      <w:bookmarkStart w:colFirst="0" w:colLast="0" w:name="_xg1wsinmn55u" w:id="41"/>
+      <w:bookmarkEnd w:id="41"/>
       <w:r>
         <w:rPr>
           <w:rFonts w:ascii="Times New Roman" w:cs="Times New Roman" w:eastAsia="Times New Roman" w:hAnsi="Times New Roman"/>
@@ -18553,7 +19833,7 @@
         </w:rPr>
         <w:t xml:space="preserve">Os arquivos anexos e materiais suplementares e complementares a este documento estão no repositório do github:</w:t>
       </w:r>
-      <w:hyperlink r:id="rId17">
+      <w:hyperlink r:id="rId25">
         <w:r>
           <w:rPr>
             <w:rFonts w:ascii="Times New Roman" w:cs="Times New Roman" w:eastAsia="Times New Roman" w:hAnsi="Times New Roman"/>
@@ -18564,7 +19844,7 @@
           <w:t xml:space="preserve"> https://github.com/JFTavares/LEIAReader</w:t>
         </w:r>
       </w:hyperlink>
-      <w:hyperlink r:id="rId18">
+      <w:hyperlink r:id="rId26">
         <w:r>
           <w:rPr>
             <w:rFonts w:ascii="Times New Roman" w:cs="Times New Roman" w:eastAsia="Times New Roman" w:hAnsi="Times New Roman"/>
@@ -18594,8 +19874,8 @@
           <w:szCs w:val="36"/>
         </w:rPr>
       </w:pPr>
-      <w:bookmarkStart w:colFirst="0" w:colLast="0" w:name="_7l8kto6hkw2x" w:id="36"/>
-      <w:bookmarkEnd w:id="36"/>
+      <w:bookmarkStart w:colFirst="0" w:colLast="0" w:name="_7l8kto6hkw2x" w:id="42"/>
+      <w:bookmarkEnd w:id="42"/>
       <w:r>
         <w:rPr>
           <w:rFonts w:ascii="Times New Roman" w:cs="Times New Roman" w:eastAsia="Times New Roman" w:hAnsi="Times New Roman"/>
@@ -18778,8 +20058,8 @@
           <w:szCs w:val="36"/>
         </w:rPr>
       </w:pPr>
-      <w:bookmarkStart w:colFirst="0" w:colLast="0" w:name="_efv3lexepj8p" w:id="37"/>
-      <w:bookmarkEnd w:id="37"/>
+      <w:bookmarkStart w:colFirst="0" w:colLast="0" w:name="_efv3lexepj8p" w:id="43"/>
+      <w:bookmarkEnd w:id="43"/>
       <w:r>
         <w:rPr>
           <w:rFonts w:ascii="Times New Roman" w:cs="Times New Roman" w:eastAsia="Times New Roman" w:hAnsi="Times New Roman"/>
@@ -18833,8 +20113,8 @@
           <w:szCs w:val="36"/>
         </w:rPr>
       </w:pPr>
-      <w:bookmarkStart w:colFirst="0" w:colLast="0" w:name="_bb5f94xtrlu3" w:id="38"/>
-      <w:bookmarkEnd w:id="38"/>
+      <w:bookmarkStart w:colFirst="0" w:colLast="0" w:name="_bb5f94xtrlu3" w:id="44"/>
+      <w:bookmarkEnd w:id="44"/>
       <w:r>
         <w:rPr>
           <w:rFonts w:ascii="Times New Roman" w:cs="Times New Roman" w:eastAsia="Times New Roman" w:hAnsi="Times New Roman"/>
@@ -18855,8 +20135,8 @@
           <w:i w:val="1"/>
         </w:rPr>
       </w:pPr>
-      <w:bookmarkStart w:colFirst="0" w:colLast="0" w:name="_2eodo6oghc56" w:id="39"/>
-      <w:bookmarkEnd w:id="39"/>
+      <w:bookmarkStart w:colFirst="0" w:colLast="0" w:name="_2eodo6oghc56" w:id="45"/>
+      <w:bookmarkEnd w:id="45"/>
       <w:r>
         <w:rPr>
           <w:rFonts w:ascii="Times New Roman" w:cs="Times New Roman" w:eastAsia="Times New Roman" w:hAnsi="Times New Roman"/>
@@ -18890,8 +20170,8 @@
           <w:i w:val="1"/>
         </w:rPr>
       </w:pPr>
-      <w:bookmarkStart w:colFirst="0" w:colLast="0" w:name="_hkv3rw1t2qtf" w:id="40"/>
-      <w:bookmarkEnd w:id="40"/>
+      <w:bookmarkStart w:colFirst="0" w:colLast="0" w:name="_hkv3rw1t2qtf" w:id="46"/>
+      <w:bookmarkEnd w:id="46"/>
       <w:r>
         <w:rPr>
           <w:rFonts w:ascii="Times New Roman" w:cs="Times New Roman" w:eastAsia="Times New Roman" w:hAnsi="Times New Roman"/>
@@ -18962,8 +20242,8 @@
           <w:i w:val="1"/>
         </w:rPr>
       </w:pPr>
-      <w:bookmarkStart w:colFirst="0" w:colLast="0" w:name="_1qmr1m1ckcpo" w:id="41"/>
-      <w:bookmarkEnd w:id="41"/>
+      <w:bookmarkStart w:colFirst="0" w:colLast="0" w:name="_1qmr1m1ckcpo" w:id="47"/>
+      <w:bookmarkEnd w:id="47"/>
       <w:r>
         <w:rPr>
           <w:rFonts w:ascii="Times New Roman" w:cs="Times New Roman" w:eastAsia="Times New Roman" w:hAnsi="Times New Roman"/>
@@ -18997,8 +20277,8 @@
           <w:shd w:fill="d9d2e9" w:val="clear"/>
         </w:rPr>
       </w:pPr>
-      <w:bookmarkStart w:colFirst="0" w:colLast="0" w:name="_2o5rwkrhnnhk" w:id="42"/>
-      <w:bookmarkEnd w:id="42"/>
+      <w:bookmarkStart w:colFirst="0" w:colLast="0" w:name="_2o5rwkrhnnhk" w:id="48"/>
+      <w:bookmarkEnd w:id="48"/>
       <w:r>
         <w:rPr>
           <w:rtl w:val="0"/>
@@ -19017,8 +20297,8 @@
           <w:szCs w:val="36"/>
         </w:rPr>
       </w:pPr>
-      <w:bookmarkStart w:colFirst="0" w:colLast="0" w:name="_qw7gd0xfylxa" w:id="43"/>
-      <w:bookmarkEnd w:id="43"/>
+      <w:bookmarkStart w:colFirst="0" w:colLast="0" w:name="_qw7gd0xfylxa" w:id="49"/>
+      <w:bookmarkEnd w:id="49"/>
       <w:r>
         <w:rPr>
           <w:rFonts w:ascii="Times New Roman" w:cs="Times New Roman" w:eastAsia="Times New Roman" w:hAnsi="Times New Roman"/>
@@ -19038,8 +20318,8 @@
           <w:rFonts w:ascii="Times New Roman" w:cs="Times New Roman" w:eastAsia="Times New Roman" w:hAnsi="Times New Roman"/>
         </w:rPr>
       </w:pPr>
-      <w:bookmarkStart w:colFirst="0" w:colLast="0" w:name="_81ehvb49nrh9" w:id="44"/>
-      <w:bookmarkEnd w:id="44"/>
+      <w:bookmarkStart w:colFirst="0" w:colLast="0" w:name="_81ehvb49nrh9" w:id="50"/>
+      <w:bookmarkEnd w:id="50"/>
       <w:r>
         <w:rPr>
           <w:rFonts w:ascii="Times New Roman" w:cs="Times New Roman" w:eastAsia="Times New Roman" w:hAnsi="Times New Roman"/>
@@ -19056,8 +20336,8 @@
           <w:rFonts w:ascii="Times New Roman" w:cs="Times New Roman" w:eastAsia="Times New Roman" w:hAnsi="Times New Roman"/>
         </w:rPr>
       </w:pPr>
-      <w:bookmarkStart w:colFirst="0" w:colLast="0" w:name="_ndre5he4vxep" w:id="45"/>
-      <w:bookmarkEnd w:id="45"/>
+      <w:bookmarkStart w:colFirst="0" w:colLast="0" w:name="_ndre5he4vxep" w:id="51"/>
+      <w:bookmarkEnd w:id="51"/>
       <w:r>
         <w:rPr>
           <w:rFonts w:ascii="Times New Roman" w:cs="Times New Roman" w:eastAsia="Times New Roman" w:hAnsi="Times New Roman"/>
@@ -19077,8 +20357,8 @@
           <w:szCs w:val="28"/>
         </w:rPr>
       </w:pPr>
-      <w:bookmarkStart w:colFirst="0" w:colLast="0" w:name="_ikt04ogeqc1y" w:id="46"/>
-      <w:bookmarkEnd w:id="46"/>
+      <w:bookmarkStart w:colFirst="0" w:colLast="0" w:name="_ikt04ogeqc1y" w:id="52"/>
+      <w:bookmarkEnd w:id="52"/>
       <w:r>
         <w:rPr>
           <w:rFonts w:ascii="Times New Roman" w:cs="Times New Roman" w:eastAsia="Times New Roman" w:hAnsi="Times New Roman"/>
@@ -19103,8 +20383,8 @@
           <w:szCs w:val="28"/>
         </w:rPr>
       </w:pPr>
-      <w:bookmarkStart w:colFirst="0" w:colLast="0" w:name="_f5o8a71l7ch7" w:id="47"/>
-      <w:bookmarkEnd w:id="47"/>
+      <w:bookmarkStart w:colFirst="0" w:colLast="0" w:name="_f5o8a71l7ch7" w:id="53"/>
+      <w:bookmarkEnd w:id="53"/>
       <w:r>
         <w:rPr>
           <w:rFonts w:ascii="Times New Roman" w:cs="Times New Roman" w:eastAsia="Times New Roman" w:hAnsi="Times New Roman"/>
@@ -19179,8 +20459,8 @@
           <w:szCs w:val="44"/>
         </w:rPr>
       </w:pPr>
-      <w:bookmarkStart w:colFirst="0" w:colLast="0" w:name="_2s8eyo1" w:id="48"/>
-      <w:bookmarkEnd w:id="48"/>
+      <w:bookmarkStart w:colFirst="0" w:colLast="0" w:name="_2s8eyo1" w:id="54"/>
+      <w:bookmarkEnd w:id="54"/>
       <w:r>
         <w:rPr>
           <w:color w:val="ffffff"/>
@@ -19203,8 +20483,8 @@
           <w:szCs w:val="36"/>
         </w:rPr>
       </w:pPr>
-      <w:bookmarkStart w:colFirst="0" w:colLast="0" w:name="_v832h9l1b2y8" w:id="49"/>
-      <w:bookmarkEnd w:id="49"/>
+      <w:bookmarkStart w:colFirst="0" w:colLast="0" w:name="_v832h9l1b2y8" w:id="55"/>
+      <w:bookmarkEnd w:id="55"/>
       <w:r>
         <w:rPr>
           <w:rFonts w:ascii="Times New Roman" w:cs="Times New Roman" w:eastAsia="Times New Roman" w:hAnsi="Times New Roman"/>
@@ -19224,8 +20504,8 @@
           <w:rFonts w:ascii="Times New Roman" w:cs="Times New Roman" w:eastAsia="Times New Roman" w:hAnsi="Times New Roman"/>
         </w:rPr>
       </w:pPr>
-      <w:bookmarkStart w:colFirst="0" w:colLast="0" w:name="_z6fogztg1nn0" w:id="50"/>
-      <w:bookmarkEnd w:id="50"/>
+      <w:bookmarkStart w:colFirst="0" w:colLast="0" w:name="_z6fogztg1nn0" w:id="56"/>
+      <w:bookmarkEnd w:id="56"/>
       <w:r>
         <w:rPr>
           <w:rFonts w:ascii="Times New Roman" w:cs="Times New Roman" w:eastAsia="Times New Roman" w:hAnsi="Times New Roman"/>
@@ -19242,8 +20522,8 @@
           <w:rFonts w:ascii="Times New Roman" w:cs="Times New Roman" w:eastAsia="Times New Roman" w:hAnsi="Times New Roman"/>
         </w:rPr>
       </w:pPr>
-      <w:bookmarkStart w:colFirst="0" w:colLast="0" w:name="_64em60vqlevv" w:id="51"/>
-      <w:bookmarkEnd w:id="51"/>
+      <w:bookmarkStart w:colFirst="0" w:colLast="0" w:name="_64em60vqlevv" w:id="57"/>
+      <w:bookmarkEnd w:id="57"/>
       <w:r>
         <w:rPr>
           <w:rtl w:val="0"/>
@@ -19262,8 +20542,8 @@
           <w:szCs w:val="36"/>
         </w:rPr>
       </w:pPr>
-      <w:bookmarkStart w:colFirst="0" w:colLast="0" w:name="_xqpqxorub7kw" w:id="52"/>
-      <w:bookmarkEnd w:id="52"/>
+      <w:bookmarkStart w:colFirst="0" w:colLast="0" w:name="_xqpqxorub7kw" w:id="58"/>
+      <w:bookmarkEnd w:id="58"/>
       <w:r>
         <w:rPr>
           <w:rFonts w:ascii="Times New Roman" w:cs="Times New Roman" w:eastAsia="Times New Roman" w:hAnsi="Times New Roman"/>
@@ -19283,8 +20563,8 @@
           <w:rFonts w:ascii="Times New Roman" w:cs="Times New Roman" w:eastAsia="Times New Roman" w:hAnsi="Times New Roman"/>
         </w:rPr>
       </w:pPr>
-      <w:bookmarkStart w:colFirst="0" w:colLast="0" w:name="_j4hyckjtgetq" w:id="53"/>
-      <w:bookmarkEnd w:id="53"/>
+      <w:bookmarkStart w:colFirst="0" w:colLast="0" w:name="_j4hyckjtgetq" w:id="59"/>
+      <w:bookmarkEnd w:id="59"/>
       <w:r>
         <w:rPr>
           <w:rFonts w:ascii="Times New Roman" w:cs="Times New Roman" w:eastAsia="Times New Roman" w:hAnsi="Times New Roman"/>
@@ -19306,8 +20586,8 @@
           <w:rFonts w:ascii="Times New Roman" w:cs="Times New Roman" w:eastAsia="Times New Roman" w:hAnsi="Times New Roman"/>
         </w:rPr>
       </w:pPr>
-      <w:bookmarkStart w:colFirst="0" w:colLast="0" w:name="_yy2s8gdl9ywe" w:id="54"/>
-      <w:bookmarkEnd w:id="54"/>
+      <w:bookmarkStart w:colFirst="0" w:colLast="0" w:name="_yy2s8gdl9ywe" w:id="60"/>
+      <w:bookmarkEnd w:id="60"/>
       <w:r>
         <w:rPr>
           <w:rFonts w:ascii="Times New Roman" w:cs="Times New Roman" w:eastAsia="Times New Roman" w:hAnsi="Times New Roman"/>
@@ -19329,8 +20609,8 @@
           <w:rFonts w:ascii="Times New Roman" w:cs="Times New Roman" w:eastAsia="Times New Roman" w:hAnsi="Times New Roman"/>
         </w:rPr>
       </w:pPr>
-      <w:bookmarkStart w:colFirst="0" w:colLast="0" w:name="_2us460k5t1qe" w:id="55"/>
-      <w:bookmarkEnd w:id="55"/>
+      <w:bookmarkStart w:colFirst="0" w:colLast="0" w:name="_2us460k5t1qe" w:id="61"/>
+      <w:bookmarkEnd w:id="61"/>
       <w:r>
         <w:rPr>
           <w:rFonts w:ascii="Times New Roman" w:cs="Times New Roman" w:eastAsia="Times New Roman" w:hAnsi="Times New Roman"/>
@@ -19352,8 +20632,8 @@
           <w:rFonts w:ascii="Times New Roman" w:cs="Times New Roman" w:eastAsia="Times New Roman" w:hAnsi="Times New Roman"/>
         </w:rPr>
       </w:pPr>
-      <w:bookmarkStart w:colFirst="0" w:colLast="0" w:name="_vs4fuwau1cwe" w:id="56"/>
-      <w:bookmarkEnd w:id="56"/>
+      <w:bookmarkStart w:colFirst="0" w:colLast="0" w:name="_vs4fuwau1cwe" w:id="62"/>
+      <w:bookmarkEnd w:id="62"/>
       <w:r>
         <w:rPr>
           <w:rFonts w:ascii="Times New Roman" w:cs="Times New Roman" w:eastAsia="Times New Roman" w:hAnsi="Times New Roman"/>
@@ -19375,8 +20655,8 @@
           <w:rFonts w:ascii="Times New Roman" w:cs="Times New Roman" w:eastAsia="Times New Roman" w:hAnsi="Times New Roman"/>
         </w:rPr>
       </w:pPr>
-      <w:bookmarkStart w:colFirst="0" w:colLast="0" w:name="_6j71nlb5beef" w:id="57"/>
-      <w:bookmarkEnd w:id="57"/>
+      <w:bookmarkStart w:colFirst="0" w:colLast="0" w:name="_6j71nlb5beef" w:id="63"/>
+      <w:bookmarkEnd w:id="63"/>
       <w:r>
         <w:rPr>
           <w:rFonts w:ascii="Times New Roman" w:cs="Times New Roman" w:eastAsia="Times New Roman" w:hAnsi="Times New Roman"/>
@@ -19398,8 +20678,8 @@
           <w:rFonts w:ascii="Times New Roman" w:cs="Times New Roman" w:eastAsia="Times New Roman" w:hAnsi="Times New Roman"/>
         </w:rPr>
       </w:pPr>
-      <w:bookmarkStart w:colFirst="0" w:colLast="0" w:name="_wb6bu5h88icb" w:id="58"/>
-      <w:bookmarkEnd w:id="58"/>
+      <w:bookmarkStart w:colFirst="0" w:colLast="0" w:name="_wb6bu5h88icb" w:id="64"/>
+      <w:bookmarkEnd w:id="64"/>
       <w:r>
         <w:rPr>
           <w:rFonts w:ascii="Times New Roman" w:cs="Times New Roman" w:eastAsia="Times New Roman" w:hAnsi="Times New Roman"/>
@@ -19421,8 +20701,8 @@
           <w:rFonts w:ascii="Times New Roman" w:cs="Times New Roman" w:eastAsia="Times New Roman" w:hAnsi="Times New Roman"/>
         </w:rPr>
       </w:pPr>
-      <w:bookmarkStart w:colFirst="0" w:colLast="0" w:name="_97zcl0ynrof" w:id="59"/>
-      <w:bookmarkEnd w:id="59"/>
+      <w:bookmarkStart w:colFirst="0" w:colLast="0" w:name="_97zcl0ynrof" w:id="65"/>
+      <w:bookmarkEnd w:id="65"/>
       <w:r>
         <w:rPr>
           <w:rFonts w:ascii="Times New Roman" w:cs="Times New Roman" w:eastAsia="Times New Roman" w:hAnsi="Times New Roman"/>
@@ -19444,8 +20724,8 @@
           <w:rFonts w:ascii="Times New Roman" w:cs="Times New Roman" w:eastAsia="Times New Roman" w:hAnsi="Times New Roman"/>
         </w:rPr>
       </w:pPr>
-      <w:bookmarkStart w:colFirst="0" w:colLast="0" w:name="_oux10ub1yjbm" w:id="60"/>
-      <w:bookmarkEnd w:id="60"/>
+      <w:bookmarkStart w:colFirst="0" w:colLast="0" w:name="_oux10ub1yjbm" w:id="66"/>
+      <w:bookmarkEnd w:id="66"/>
       <w:r>
         <w:rPr>
           <w:rFonts w:ascii="Times New Roman" w:cs="Times New Roman" w:eastAsia="Times New Roman" w:hAnsi="Times New Roman"/>
@@ -19467,8 +20747,8 @@
           <w:rFonts w:ascii="Times New Roman" w:cs="Times New Roman" w:eastAsia="Times New Roman" w:hAnsi="Times New Roman"/>
         </w:rPr>
       </w:pPr>
-      <w:bookmarkStart w:colFirst="0" w:colLast="0" w:name="_ef0253ojgkam" w:id="61"/>
-      <w:bookmarkEnd w:id="61"/>
+      <w:bookmarkStart w:colFirst="0" w:colLast="0" w:name="_ef0253ojgkam" w:id="67"/>
+      <w:bookmarkEnd w:id="67"/>
       <w:r>
         <w:rPr>
           <w:rFonts w:ascii="Times New Roman" w:cs="Times New Roman" w:eastAsia="Times New Roman" w:hAnsi="Times New Roman"/>
@@ -19490,8 +20770,8 @@
           <w:rFonts w:ascii="Times New Roman" w:cs="Times New Roman" w:eastAsia="Times New Roman" w:hAnsi="Times New Roman"/>
         </w:rPr>
       </w:pPr>
-      <w:bookmarkStart w:colFirst="0" w:colLast="0" w:name="_97zcl0ynrof" w:id="59"/>
-      <w:bookmarkEnd w:id="59"/>
+      <w:bookmarkStart w:colFirst="0" w:colLast="0" w:name="_97zcl0ynrof" w:id="65"/>
+      <w:bookmarkEnd w:id="65"/>
       <w:r>
         <w:rPr>
           <w:rFonts w:ascii="Times New Roman" w:cs="Times New Roman" w:eastAsia="Times New Roman" w:hAnsi="Times New Roman"/>
@@ -19509,8 +20789,8 @@
           <w:rFonts w:ascii="Times New Roman" w:cs="Times New Roman" w:eastAsia="Times New Roman" w:hAnsi="Times New Roman"/>
         </w:rPr>
       </w:pPr>
-      <w:bookmarkStart w:colFirst="0" w:colLast="0" w:name="_tpq0vdr374fu" w:id="62"/>
-      <w:bookmarkEnd w:id="62"/>
+      <w:bookmarkStart w:colFirst="0" w:colLast="0" w:name="_tpq0vdr374fu" w:id="68"/>
+      <w:bookmarkEnd w:id="68"/>
       <w:r>
         <w:rPr>
           <w:rtl w:val="0"/>
@@ -19529,8 +20809,8 @@
           <w:szCs w:val="36"/>
         </w:rPr>
       </w:pPr>
-      <w:bookmarkStart w:colFirst="0" w:colLast="0" w:name="_l599kz9rx2ws" w:id="63"/>
-      <w:bookmarkEnd w:id="63"/>
+      <w:bookmarkStart w:colFirst="0" w:colLast="0" w:name="_l599kz9rx2ws" w:id="69"/>
+      <w:bookmarkEnd w:id="69"/>
       <w:r>
         <w:rPr>
           <w:rFonts w:ascii="Times New Roman" w:cs="Times New Roman" w:eastAsia="Times New Roman" w:hAnsi="Times New Roman"/>
@@ -19550,8 +20830,8 @@
           <w:rFonts w:ascii="Times New Roman" w:cs="Times New Roman" w:eastAsia="Times New Roman" w:hAnsi="Times New Roman"/>
         </w:rPr>
       </w:pPr>
-      <w:bookmarkStart w:colFirst="0" w:colLast="0" w:name="_rl82ipf7ax2t" w:id="64"/>
-      <w:bookmarkEnd w:id="64"/>
+      <w:bookmarkStart w:colFirst="0" w:colLast="0" w:name="_rl82ipf7ax2t" w:id="70"/>
+      <w:bookmarkEnd w:id="70"/>
       <w:r>
         <w:rPr>
           <w:rFonts w:ascii="Times New Roman" w:cs="Times New Roman" w:eastAsia="Times New Roman" w:hAnsi="Times New Roman"/>
@@ -19574,8 +20854,8 @@
           <w:b w:val="1"/>
         </w:rPr>
       </w:pPr>
-      <w:bookmarkStart w:colFirst="0" w:colLast="0" w:name="_mfkbnqr5f2ca" w:id="65"/>
-      <w:bookmarkEnd w:id="65"/>
+      <w:bookmarkStart w:colFirst="0" w:colLast="0" w:name="_mfkbnqr5f2ca" w:id="71"/>
+      <w:bookmarkEnd w:id="71"/>
       <w:r>
         <w:rPr>
           <w:rFonts w:ascii="Times New Roman" w:cs="Times New Roman" w:eastAsia="Times New Roman" w:hAnsi="Times New Roman"/>
@@ -19606,8 +20886,8 @@
           <w:b w:val="1"/>
         </w:rPr>
       </w:pPr>
-      <w:bookmarkStart w:colFirst="0" w:colLast="0" w:name="_s74ztxhbbkhk" w:id="66"/>
-      <w:bookmarkEnd w:id="66"/>
+      <w:bookmarkStart w:colFirst="0" w:colLast="0" w:name="_s74ztxhbbkhk" w:id="72"/>
+      <w:bookmarkEnd w:id="72"/>
       <w:r>
         <w:rPr>
           <w:rFonts w:ascii="Times New Roman" w:cs="Times New Roman" w:eastAsia="Times New Roman" w:hAnsi="Times New Roman"/>
@@ -19636,8 +20916,8 @@
           <w:szCs w:val="36"/>
         </w:rPr>
       </w:pPr>
-      <w:bookmarkStart w:colFirst="0" w:colLast="0" w:name="_ciiyg6uivwr4" w:id="67"/>
-      <w:bookmarkEnd w:id="67"/>
+      <w:bookmarkStart w:colFirst="0" w:colLast="0" w:name="_ciiyg6uivwr4" w:id="73"/>
+      <w:bookmarkEnd w:id="73"/>
       <w:r>
         <w:rPr>
           <w:rFonts w:ascii="Times" w:cs="Times" w:eastAsia="Times" w:hAnsi="Times"/>
@@ -19657,8 +20937,8 @@
           <w:rFonts w:ascii="Times New Roman" w:cs="Times New Roman" w:eastAsia="Times New Roman" w:hAnsi="Times New Roman"/>
         </w:rPr>
       </w:pPr>
-      <w:bookmarkStart w:colFirst="0" w:colLast="0" w:name="_lnxbz9" w:id="68"/>
-      <w:bookmarkEnd w:id="68"/>
+      <w:bookmarkStart w:colFirst="0" w:colLast="0" w:name="_lnxbz9" w:id="74"/>
+      <w:bookmarkEnd w:id="74"/>
       <w:r>
         <w:rPr>
           <w:rFonts w:ascii="Times New Roman" w:cs="Times New Roman" w:eastAsia="Times New Roman" w:hAnsi="Times New Roman"/>
@@ -19675,8 +20955,8 @@
           <w:rFonts w:ascii="Times New Roman" w:cs="Times New Roman" w:eastAsia="Times New Roman" w:hAnsi="Times New Roman"/>
         </w:rPr>
       </w:pPr>
-      <w:bookmarkStart w:colFirst="0" w:colLast="0" w:name="_nmgvmvm5hocp" w:id="69"/>
-      <w:bookmarkEnd w:id="69"/>
+      <w:bookmarkStart w:colFirst="0" w:colLast="0" w:name="_nmgvmvm5hocp" w:id="75"/>
+      <w:bookmarkEnd w:id="75"/>
       <w:r>
         <w:rPr>
           <w:rtl w:val="0"/>
@@ -19695,8 +20975,8 @@
           <w:szCs w:val="36"/>
         </w:rPr>
       </w:pPr>
-      <w:bookmarkStart w:colFirst="0" w:colLast="0" w:name="_md4uq68sz4hl" w:id="70"/>
-      <w:bookmarkEnd w:id="70"/>
+      <w:bookmarkStart w:colFirst="0" w:colLast="0" w:name="_md4uq68sz4hl" w:id="76"/>
+      <w:bookmarkEnd w:id="76"/>
       <w:r>
         <w:rPr>
           <w:rFonts w:ascii="Times" w:cs="Times" w:eastAsia="Times" w:hAnsi="Times"/>
@@ -19716,8 +20996,8 @@
           <w:rFonts w:ascii="Times New Roman" w:cs="Times New Roman" w:eastAsia="Times New Roman" w:hAnsi="Times New Roman"/>
         </w:rPr>
       </w:pPr>
-      <w:bookmarkStart w:colFirst="0" w:colLast="0" w:name="_cmnw5bezp7qs" w:id="71"/>
-      <w:bookmarkEnd w:id="71"/>
+      <w:bookmarkStart w:colFirst="0" w:colLast="0" w:name="_cmnw5bezp7qs" w:id="77"/>
+      <w:bookmarkEnd w:id="77"/>
       <w:r>
         <w:rPr>
           <w:rFonts w:ascii="Times New Roman" w:cs="Times New Roman" w:eastAsia="Times New Roman" w:hAnsi="Times New Roman"/>
@@ -19734,8 +21014,8 @@
           <w:rFonts w:ascii="Times New Roman" w:cs="Times New Roman" w:eastAsia="Times New Roman" w:hAnsi="Times New Roman"/>
         </w:rPr>
       </w:pPr>
-      <w:bookmarkStart w:colFirst="0" w:colLast="0" w:name="_tvxvs1qbscti" w:id="72"/>
-      <w:bookmarkEnd w:id="72"/>
+      <w:bookmarkStart w:colFirst="0" w:colLast="0" w:name="_tvxvs1qbscti" w:id="78"/>
+      <w:bookmarkEnd w:id="78"/>
       <w:r>
         <w:rPr>
           <w:rFonts w:ascii="Times New Roman" w:cs="Times New Roman" w:eastAsia="Times New Roman" w:hAnsi="Times New Roman"/>
@@ -19752,8 +21032,8 @@
           <w:rFonts w:ascii="Times New Roman" w:cs="Times New Roman" w:eastAsia="Times New Roman" w:hAnsi="Times New Roman"/>
         </w:rPr>
       </w:pPr>
-      <w:bookmarkStart w:colFirst="0" w:colLast="0" w:name="_y3b52r9utybh" w:id="73"/>
-      <w:bookmarkEnd w:id="73"/>
+      <w:bookmarkStart w:colFirst="0" w:colLast="0" w:name="_y3b52r9utybh" w:id="79"/>
+      <w:bookmarkEnd w:id="79"/>
       <w:r>
         <w:rPr>
           <w:rFonts w:ascii="Times New Roman" w:cs="Times New Roman" w:eastAsia="Times New Roman" w:hAnsi="Times New Roman"/>
@@ -19770,8 +21050,8 @@
           <w:rFonts w:ascii="Times New Roman" w:cs="Times New Roman" w:eastAsia="Times New Roman" w:hAnsi="Times New Roman"/>
         </w:rPr>
       </w:pPr>
-      <w:bookmarkStart w:colFirst="0" w:colLast="0" w:name="_uev9bpmz8zd2" w:id="74"/>
-      <w:bookmarkEnd w:id="74"/>
+      <w:bookmarkStart w:colFirst="0" w:colLast="0" w:name="_uev9bpmz8zd2" w:id="80"/>
+      <w:bookmarkEnd w:id="80"/>
       <w:r>
         <w:rPr>
           <w:rFonts w:ascii="Times New Roman" w:cs="Times New Roman" w:eastAsia="Times New Roman" w:hAnsi="Times New Roman"/>
@@ -19788,8 +21068,8 @@
           <w:rFonts w:ascii="Times New Roman" w:cs="Times New Roman" w:eastAsia="Times New Roman" w:hAnsi="Times New Roman"/>
         </w:rPr>
       </w:pPr>
-      <w:bookmarkStart w:colFirst="0" w:colLast="0" w:name="_scskjaq5ln2s" w:id="75"/>
-      <w:bookmarkEnd w:id="75"/>
+      <w:bookmarkStart w:colFirst="0" w:colLast="0" w:name="_scskjaq5ln2s" w:id="81"/>
+      <w:bookmarkEnd w:id="81"/>
       <w:r>
         <w:rPr>
           <w:rFonts w:ascii="Times New Roman" w:cs="Times New Roman" w:eastAsia="Times New Roman" w:hAnsi="Times New Roman"/>
@@ -19806,8 +21086,8 @@
           <w:rFonts w:ascii="Times New Roman" w:cs="Times New Roman" w:eastAsia="Times New Roman" w:hAnsi="Times New Roman"/>
         </w:rPr>
       </w:pPr>
-      <w:bookmarkStart w:colFirst="0" w:colLast="0" w:name="_gofih8fa23xs" w:id="76"/>
-      <w:bookmarkEnd w:id="76"/>
+      <w:bookmarkStart w:colFirst="0" w:colLast="0" w:name="_gofih8fa23xs" w:id="82"/>
+      <w:bookmarkEnd w:id="82"/>
       <w:r>
         <w:rPr>
           <w:rtl w:val="0"/>
@@ -19826,8 +21106,8 @@
           <w:szCs w:val="36"/>
         </w:rPr>
       </w:pPr>
-      <w:bookmarkStart w:colFirst="0" w:colLast="0" w:name="_xui84taubiud" w:id="77"/>
-      <w:bookmarkEnd w:id="77"/>
+      <w:bookmarkStart w:colFirst="0" w:colLast="0" w:name="_xui84taubiud" w:id="83"/>
+      <w:bookmarkEnd w:id="83"/>
       <w:r>
         <w:rPr>
           <w:rFonts w:ascii="Times" w:cs="Times" w:eastAsia="Times" w:hAnsi="Times"/>
@@ -19847,8 +21127,8 @@
           <w:rFonts w:ascii="Times New Roman" w:cs="Times New Roman" w:eastAsia="Times New Roman" w:hAnsi="Times New Roman"/>
         </w:rPr>
       </w:pPr>
-      <w:bookmarkStart w:colFirst="0" w:colLast="0" w:name="_7wzb4d7m2cq8" w:id="78"/>
-      <w:bookmarkEnd w:id="78"/>
+      <w:bookmarkStart w:colFirst="0" w:colLast="0" w:name="_7wzb4d7m2cq8" w:id="84"/>
+      <w:bookmarkEnd w:id="84"/>
       <w:r>
         <w:rPr>
           <w:rFonts w:ascii="Times New Roman" w:cs="Times New Roman" w:eastAsia="Times New Roman" w:hAnsi="Times New Roman"/>
@@ -19865,8 +21145,8 @@
           <w:rFonts w:ascii="Times New Roman" w:cs="Times New Roman" w:eastAsia="Times New Roman" w:hAnsi="Times New Roman"/>
         </w:rPr>
       </w:pPr>
-      <w:bookmarkStart w:colFirst="0" w:colLast="0" w:name="_tny4s6axihur" w:id="79"/>
-      <w:bookmarkEnd w:id="79"/>
+      <w:bookmarkStart w:colFirst="0" w:colLast="0" w:name="_tny4s6axihur" w:id="85"/>
+      <w:bookmarkEnd w:id="85"/>
       <w:r>
         <w:rPr>
           <w:rtl w:val="0"/>
@@ -19885,8 +21165,8 @@
           <w:szCs w:val="36"/>
         </w:rPr>
       </w:pPr>
-      <w:bookmarkStart w:colFirst="0" w:colLast="0" w:name="_azmlnpv70hok" w:id="80"/>
-      <w:bookmarkEnd w:id="80"/>
+      <w:bookmarkStart w:colFirst="0" w:colLast="0" w:name="_azmlnpv70hok" w:id="86"/>
+      <w:bookmarkEnd w:id="86"/>
       <w:r>
         <w:rPr>
           <w:rFonts w:ascii="Times" w:cs="Times" w:eastAsia="Times" w:hAnsi="Times"/>
@@ -19989,8 +21269,8 @@
           <w:szCs w:val="28"/>
         </w:rPr>
       </w:pPr>
-      <w:bookmarkStart w:colFirst="0" w:colLast="0" w:name="_2jxsxqh" w:id="81"/>
-      <w:bookmarkEnd w:id="81"/>
+      <w:bookmarkStart w:colFirst="0" w:colLast="0" w:name="_2jxsxqh" w:id="87"/>
+      <w:bookmarkEnd w:id="87"/>
       <w:r>
         <w:rPr>
           <w:color w:val="ffffff"/>
@@ -20018,8 +21298,8 @@
           <w:szCs w:val="36"/>
         </w:rPr>
       </w:pPr>
-      <w:bookmarkStart w:colFirst="0" w:colLast="0" w:name="_ub67q0t0st6n" w:id="82"/>
-      <w:bookmarkEnd w:id="82"/>
+      <w:bookmarkStart w:colFirst="0" w:colLast="0" w:name="_ub67q0t0st6n" w:id="88"/>
+      <w:bookmarkEnd w:id="88"/>
       <w:r>
         <w:rPr>
           <w:rFonts w:ascii="Times New Roman" w:cs="Times New Roman" w:eastAsia="Times New Roman" w:hAnsi="Times New Roman"/>
@@ -20050,7 +21330,7 @@
     </w:p>
     <w:p>
       <w:pPr>
-        <w:spacing w:after="200" w:lineRule="auto"/>
+        <w:spacing w:after="0" w:before="0" w:line="276" w:lineRule="auto"/>
         <w:jc w:val="both"/>
         <w:rPr>
           <w:rFonts w:ascii="Times New Roman" w:cs="Times New Roman" w:eastAsia="Times New Roman" w:hAnsi="Times New Roman"/>
@@ -20064,16 +21344,16 @@
           <wp:inline distB="114300" distT="114300" distL="114300" distR="114300">
             <wp:extent cx="5091113" cy="3350110"/>
             <wp:effectExtent b="0" l="0" r="0" t="0"/>
-            <wp:docPr id="11" name="image4.jpg"/>
+            <wp:docPr id="16" name="image21.jpg"/>
             <a:graphic>
               <a:graphicData uri="http://schemas.openxmlformats.org/drawingml/2006/picture">
                 <pic:pic>
                   <pic:nvPicPr>
-                    <pic:cNvPr id="0" name="image4.jpg"/>
+                    <pic:cNvPr id="0" name="image21.jpg"/>
                     <pic:cNvPicPr preferRelativeResize="0"/>
                   </pic:nvPicPr>
                   <pic:blipFill>
-                    <a:blip r:embed="rId19"/>
+                    <a:blip r:embed="rId16"/>
                     <a:srcRect b="0" l="0" r="0" t="0"/>
                     <a:stretch>
                       <a:fillRect/>
@@ -20101,7 +21381,7 @@
     </w:p>
     <w:p>
       <w:pPr>
-        <w:spacing w:after="200" w:lineRule="auto"/>
+        <w:spacing w:after="0" w:before="0" w:line="276" w:lineRule="auto"/>
         <w:jc w:val="both"/>
         <w:rPr>
           <w:rFonts w:ascii="Times New Roman" w:cs="Times New Roman" w:eastAsia="Times New Roman" w:hAnsi="Times New Roman"/>
@@ -20117,7 +21397,7 @@
     </w:p>
     <w:p>
       <w:pPr>
-        <w:spacing w:after="240" w:before="240" w:line="240" w:lineRule="auto"/>
+        <w:spacing w:after="0" w:before="0" w:line="276" w:lineRule="auto"/>
         <w:rPr>
           <w:rFonts w:ascii="Times New Roman" w:cs="Times New Roman" w:eastAsia="Times New Roman" w:hAnsi="Times New Roman"/>
           <w:b w:val="1"/>
@@ -20131,7 +21411,7 @@
     </w:p>
     <w:p>
       <w:pPr>
-        <w:spacing w:after="240" w:before="240" w:line="240" w:lineRule="auto"/>
+        <w:spacing w:after="120" w:before="120" w:line="240" w:lineRule="auto"/>
         <w:rPr>
           <w:rFonts w:ascii="Times New Roman" w:cs="Times New Roman" w:eastAsia="Times New Roman" w:hAnsi="Times New Roman"/>
           <w:b w:val="1"/>
@@ -20148,7 +21428,7 @@
     </w:p>
     <w:p>
       <w:pPr>
-        <w:spacing w:after="200" w:lineRule="auto"/>
+        <w:spacing w:after="0" w:lineRule="auto"/>
         <w:jc w:val="both"/>
         <w:rPr>
           <w:rFonts w:ascii="Times New Roman" w:cs="Times New Roman" w:eastAsia="Times New Roman" w:hAnsi="Times New Roman"/>
@@ -20162,16 +21442,16 @@
           <wp:inline distB="114300" distT="114300" distL="114300" distR="114300">
             <wp:extent cx="4671120" cy="3080305"/>
             <wp:effectExtent b="0" l="0" r="0" t="0"/>
-            <wp:docPr id="19" name="image6.jpg"/>
+            <wp:docPr id="26" name="image12.jpg"/>
             <a:graphic>
               <a:graphicData uri="http://schemas.openxmlformats.org/drawingml/2006/picture">
                 <pic:pic>
                   <pic:nvPicPr>
-                    <pic:cNvPr id="0" name="image6.jpg"/>
+                    <pic:cNvPr id="0" name="image12.jpg"/>
                     <pic:cNvPicPr preferRelativeResize="0"/>
                   </pic:nvPicPr>
                   <pic:blipFill>
-                    <a:blip r:embed="rId20"/>
+                    <a:blip r:embed="rId17"/>
                     <a:srcRect b="0" l="0" r="0" t="0"/>
                     <a:stretch>
                       <a:fillRect/>
@@ -20203,6 +21483,7 @@
         <w:jc w:val="both"/>
         <w:rPr>
           <w:rFonts w:ascii="Times New Roman" w:cs="Times New Roman" w:eastAsia="Times New Roman" w:hAnsi="Times New Roman"/>
+          <w:b w:val="1"/>
         </w:rPr>
       </w:pPr>
       <w:r>
@@ -20212,15 +21493,6 @@
         </w:rPr>
         <w:t xml:space="preserve">Tela de apresentação do sistema com um arquivo aberto</w:t>
       </w:r>
-    </w:p>
-    <w:p>
-      <w:pPr>
-        <w:spacing w:after="240" w:before="240" w:line="240" w:lineRule="auto"/>
-        <w:rPr>
-          <w:rFonts w:ascii="Times New Roman" w:cs="Times New Roman" w:eastAsia="Times New Roman" w:hAnsi="Times New Roman"/>
-          <w:b w:val="1"/>
-        </w:rPr>
-      </w:pPr>
       <w:r>
         <w:br w:type="page"/>
       </w:r>
@@ -20263,16 +21535,16 @@
           <wp:inline distB="114300" distT="114300" distL="114300" distR="114300">
             <wp:extent cx="5072063" cy="3354252"/>
             <wp:effectExtent b="0" l="0" r="0" t="0"/>
-            <wp:docPr id="13" name="image3.jpg"/>
+            <wp:docPr id="19" name="image8.jpg"/>
             <a:graphic>
               <a:graphicData uri="http://schemas.openxmlformats.org/drawingml/2006/picture">
                 <pic:pic>
                   <pic:nvPicPr>
-                    <pic:cNvPr id="0" name="image3.jpg"/>
+                    <pic:cNvPr id="0" name="image8.jpg"/>
                     <pic:cNvPicPr preferRelativeResize="0"/>
                   </pic:nvPicPr>
                   <pic:blipFill>
-                    <a:blip r:embed="rId21"/>
+                    <a:blip r:embed="rId27"/>
                     <a:srcRect b="0" l="0" r="0" t="0"/>
                     <a:stretch>
                       <a:fillRect/>
@@ -20347,16 +21619,16 @@
           <wp:inline distB="114300" distT="114300" distL="114300" distR="114300">
             <wp:extent cx="5232270" cy="3457035"/>
             <wp:effectExtent b="0" l="0" r="0" t="0"/>
-            <wp:docPr id="3" name="image11.jpg"/>
+            <wp:docPr id="3" name="image14.jpg"/>
             <a:graphic>
               <a:graphicData uri="http://schemas.openxmlformats.org/drawingml/2006/picture">
                 <pic:pic>
                   <pic:nvPicPr>
-                    <pic:cNvPr id="0" name="image11.jpg"/>
+                    <pic:cNvPr id="0" name="image14.jpg"/>
                     <pic:cNvPicPr preferRelativeResize="0"/>
                   </pic:nvPicPr>
                   <pic:blipFill>
-                    <a:blip r:embed="rId22"/>
+                    <a:blip r:embed="rId28"/>
                     <a:srcRect b="0" l="0" r="0" t="0"/>
                     <a:stretch>
                       <a:fillRect/>
@@ -20410,8 +21682,8 @@
           <w:szCs w:val="36"/>
         </w:rPr>
       </w:pPr>
-      <w:bookmarkStart w:colFirst="0" w:colLast="0" w:name="_62qar61weti8" w:id="83"/>
-      <w:bookmarkEnd w:id="83"/>
+      <w:bookmarkStart w:colFirst="0" w:colLast="0" w:name="_62qar61weti8" w:id="89"/>
+      <w:bookmarkEnd w:id="89"/>
       <w:r>
         <w:rPr>
           <w:rFonts w:ascii="Times New Roman" w:cs="Times New Roman" w:eastAsia="Times New Roman" w:hAnsi="Times New Roman"/>
@@ -20431,8 +21703,8 @@
           <w:rFonts w:ascii="Times New Roman" w:cs="Times New Roman" w:eastAsia="Times New Roman" w:hAnsi="Times New Roman"/>
         </w:rPr>
       </w:pPr>
-      <w:bookmarkStart w:colFirst="0" w:colLast="0" w:name="_45snre4g4t4i" w:id="84"/>
-      <w:bookmarkEnd w:id="84"/>
+      <w:bookmarkStart w:colFirst="0" w:colLast="0" w:name="_45snre4g4t4i" w:id="90"/>
+      <w:bookmarkEnd w:id="90"/>
       <w:r>
         <w:rPr>
           <w:rFonts w:ascii="Times New Roman" w:cs="Times New Roman" w:eastAsia="Times New Roman" w:hAnsi="Times New Roman"/>
@@ -20450,8 +21722,8 @@
           <w:rFonts w:ascii="Times New Roman" w:cs="Times New Roman" w:eastAsia="Times New Roman" w:hAnsi="Times New Roman"/>
         </w:rPr>
       </w:pPr>
-      <w:bookmarkStart w:colFirst="0" w:colLast="0" w:name="_2b9olunr2y5l" w:id="85"/>
-      <w:bookmarkEnd w:id="85"/>
+      <w:bookmarkStart w:colFirst="0" w:colLast="0" w:name="_2b9olunr2y5l" w:id="91"/>
+      <w:bookmarkEnd w:id="91"/>
       <w:r>
         <w:rPr>
           <w:rtl w:val="0"/>
@@ -20470,8 +21742,8 @@
           <w:szCs w:val="36"/>
         </w:rPr>
       </w:pPr>
-      <w:bookmarkStart w:colFirst="0" w:colLast="0" w:name="_pilct9asc26g" w:id="86"/>
-      <w:bookmarkEnd w:id="86"/>
+      <w:bookmarkStart w:colFirst="0" w:colLast="0" w:name="_pilct9asc26g" w:id="92"/>
+      <w:bookmarkEnd w:id="92"/>
       <w:r>
         <w:rPr>
           <w:rFonts w:ascii="Times New Roman" w:cs="Times New Roman" w:eastAsia="Times New Roman" w:hAnsi="Times New Roman"/>
@@ -20491,8 +21763,8 @@
           <w:rFonts w:ascii="Times New Roman" w:cs="Times New Roman" w:eastAsia="Times New Roman" w:hAnsi="Times New Roman"/>
         </w:rPr>
       </w:pPr>
-      <w:bookmarkStart w:colFirst="0" w:colLast="0" w:name="_45snre4g4t4i" w:id="84"/>
-      <w:bookmarkEnd w:id="84"/>
+      <w:bookmarkStart w:colFirst="0" w:colLast="0" w:name="_45snre4g4t4i" w:id="90"/>
+      <w:bookmarkEnd w:id="90"/>
       <w:r>
         <w:rPr>
           <w:rFonts w:ascii="Times New Roman" w:cs="Times New Roman" w:eastAsia="Times New Roman" w:hAnsi="Times New Roman"/>
@@ -20509,8 +21781,8 @@
           <w:rFonts w:ascii="Times New Roman" w:cs="Times New Roman" w:eastAsia="Times New Roman" w:hAnsi="Times New Roman"/>
         </w:rPr>
       </w:pPr>
-      <w:bookmarkStart w:colFirst="0" w:colLast="0" w:name="_g2wjvf68hkes" w:id="87"/>
-      <w:bookmarkEnd w:id="87"/>
+      <w:bookmarkStart w:colFirst="0" w:colLast="0" w:name="_g2wjvf68hkes" w:id="93"/>
+      <w:bookmarkEnd w:id="93"/>
       <w:r>
         <w:rPr>
           <w:rtl w:val="0"/>
@@ -20529,8 +21801,8 @@
           <w:szCs w:val="36"/>
         </w:rPr>
       </w:pPr>
-      <w:bookmarkStart w:colFirst="0" w:colLast="0" w:name="_k82eeksnlott" w:id="88"/>
-      <w:bookmarkEnd w:id="88"/>
+      <w:bookmarkStart w:colFirst="0" w:colLast="0" w:name="_k82eeksnlott" w:id="94"/>
+      <w:bookmarkEnd w:id="94"/>
       <w:r>
         <w:rPr>
           <w:rFonts w:ascii="Times New Roman" w:cs="Times New Roman" w:eastAsia="Times New Roman" w:hAnsi="Times New Roman"/>
@@ -20550,8 +21822,8 @@
           <w:rFonts w:ascii="Times New Roman" w:cs="Times New Roman" w:eastAsia="Times New Roman" w:hAnsi="Times New Roman"/>
         </w:rPr>
       </w:pPr>
-      <w:bookmarkStart w:colFirst="0" w:colLast="0" w:name="_g8cm90ii6x20" w:id="89"/>
-      <w:bookmarkEnd w:id="89"/>
+      <w:bookmarkStart w:colFirst="0" w:colLast="0" w:name="_g8cm90ii6x20" w:id="95"/>
+      <w:bookmarkEnd w:id="95"/>
       <w:r>
         <w:rPr>
           <w:rFonts w:ascii="Times New Roman" w:cs="Times New Roman" w:eastAsia="Times New Roman" w:hAnsi="Times New Roman"/>
@@ -20568,8 +21840,8 @@
           <w:rFonts w:ascii="Times New Roman" w:cs="Times New Roman" w:eastAsia="Times New Roman" w:hAnsi="Times New Roman"/>
         </w:rPr>
       </w:pPr>
-      <w:bookmarkStart w:colFirst="0" w:colLast="0" w:name="_w655vzz6dqbh" w:id="90"/>
-      <w:bookmarkEnd w:id="90"/>
+      <w:bookmarkStart w:colFirst="0" w:colLast="0" w:name="_w655vzz6dqbh" w:id="96"/>
+      <w:bookmarkEnd w:id="96"/>
       <w:r>
         <w:rPr>
           <w:rtl w:val="0"/>
@@ -20589,8 +21861,8 @@
           <w:szCs w:val="44"/>
         </w:rPr>
       </w:pPr>
-      <w:bookmarkStart w:colFirst="0" w:colLast="0" w:name="_k8jqv4ggm8kl" w:id="91"/>
-      <w:bookmarkEnd w:id="91"/>
+      <w:bookmarkStart w:colFirst="0" w:colLast="0" w:name="_k8jqv4ggm8kl" w:id="97"/>
+      <w:bookmarkEnd w:id="97"/>
       <w:r>
         <w:br w:type="page"/>
       </w:r>
@@ -20619,8 +21891,8 @@
           <w:szCs w:val="44"/>
         </w:rPr>
       </w:pPr>
-      <w:bookmarkStart w:colFirst="0" w:colLast="0" w:name="_maflkbwxlouk" w:id="92"/>
-      <w:bookmarkEnd w:id="92"/>
+      <w:bookmarkStart w:colFirst="0" w:colLast="0" w:name="_maflkbwxlouk" w:id="98"/>
+      <w:bookmarkEnd w:id="98"/>
       <w:r>
         <w:rPr>
           <w:color w:val="ffffff"/>
@@ -20643,8 +21915,8 @@
           <w:szCs w:val="36"/>
         </w:rPr>
       </w:pPr>
-      <w:bookmarkStart w:colFirst="0" w:colLast="0" w:name="_2o31rcnpg22s" w:id="93"/>
-      <w:bookmarkEnd w:id="93"/>
+      <w:bookmarkStart w:colFirst="0" w:colLast="0" w:name="_2o31rcnpg22s" w:id="99"/>
+      <w:bookmarkEnd w:id="99"/>
       <w:r>
         <w:rPr>
           <w:rFonts w:ascii="Times New Roman" w:cs="Times New Roman" w:eastAsia="Times New Roman" w:hAnsi="Times New Roman"/>
@@ -20693,8 +21965,8 @@
           <w:szCs w:val="36"/>
         </w:rPr>
       </w:pPr>
-      <w:bookmarkStart w:colFirst="0" w:colLast="0" w:name="_h2vlk2piyf86" w:id="94"/>
-      <w:bookmarkEnd w:id="94"/>
+      <w:bookmarkStart w:colFirst="0" w:colLast="0" w:name="_h2vlk2piyf86" w:id="100"/>
+      <w:bookmarkEnd w:id="100"/>
       <w:r>
         <w:rPr>
           <w:rFonts w:ascii="Times New Roman" w:cs="Times New Roman" w:eastAsia="Times New Roman" w:hAnsi="Times New Roman"/>
@@ -20743,8 +22015,8 @@
           <w:szCs w:val="36"/>
         </w:rPr>
       </w:pPr>
-      <w:bookmarkStart w:colFirst="0" w:colLast="0" w:name="_ibsykwj6c4gc" w:id="95"/>
-      <w:bookmarkEnd w:id="95"/>
+      <w:bookmarkStart w:colFirst="0" w:colLast="0" w:name="_ibsykwj6c4gc" w:id="101"/>
+      <w:bookmarkEnd w:id="101"/>
       <w:r>
         <w:rPr>
           <w:rFonts w:ascii="Times New Roman" w:cs="Times New Roman" w:eastAsia="Times New Roman" w:hAnsi="Times New Roman"/>
@@ -20793,8 +22065,8 @@
           <w:szCs w:val="36"/>
         </w:rPr>
       </w:pPr>
-      <w:bookmarkStart w:colFirst="0" w:colLast="0" w:name="_u3fca4e18ek2" w:id="96"/>
-      <w:bookmarkEnd w:id="96"/>
+      <w:bookmarkStart w:colFirst="0" w:colLast="0" w:name="_u3fca4e18ek2" w:id="102"/>
+      <w:bookmarkEnd w:id="102"/>
       <w:r>
         <w:rPr>
           <w:rFonts w:ascii="Times New Roman" w:cs="Times New Roman" w:eastAsia="Times New Roman" w:hAnsi="Times New Roman"/>
@@ -20843,8 +22115,8 @@
           <w:szCs w:val="36"/>
         </w:rPr>
       </w:pPr>
-      <w:bookmarkStart w:colFirst="0" w:colLast="0" w:name="_vururj27z7a6" w:id="97"/>
-      <w:bookmarkEnd w:id="97"/>
+      <w:bookmarkStart w:colFirst="0" w:colLast="0" w:name="_vururj27z7a6" w:id="103"/>
+      <w:bookmarkEnd w:id="103"/>
       <w:r>
         <w:rPr>
           <w:rFonts w:ascii="Times New Roman" w:cs="Times New Roman" w:eastAsia="Times New Roman" w:hAnsi="Times New Roman"/>
@@ -20893,8 +22165,8 @@
           <w:szCs w:val="36"/>
         </w:rPr>
       </w:pPr>
-      <w:bookmarkStart w:colFirst="0" w:colLast="0" w:name="_45zo8zhqkjp0" w:id="98"/>
-      <w:bookmarkEnd w:id="98"/>
+      <w:bookmarkStart w:colFirst="0" w:colLast="0" w:name="_45zo8zhqkjp0" w:id="104"/>
+      <w:bookmarkEnd w:id="104"/>
       <w:r>
         <w:rPr>
           <w:rFonts w:ascii="Times New Roman" w:cs="Times New Roman" w:eastAsia="Times New Roman" w:hAnsi="Times New Roman"/>
@@ -20943,8 +22215,8 @@
           <w:szCs w:val="36"/>
         </w:rPr>
       </w:pPr>
-      <w:bookmarkStart w:colFirst="0" w:colLast="0" w:name="_ofro31a76p1x" w:id="99"/>
-      <w:bookmarkEnd w:id="99"/>
+      <w:bookmarkStart w:colFirst="0" w:colLast="0" w:name="_ofro31a76p1x" w:id="105"/>
+      <w:bookmarkEnd w:id="105"/>
       <w:r>
         <w:rPr>
           <w:rFonts w:ascii="Times New Roman" w:cs="Times New Roman" w:eastAsia="Times New Roman" w:hAnsi="Times New Roman"/>
@@ -20993,8 +22265,8 @@
           <w:szCs w:val="36"/>
         </w:rPr>
       </w:pPr>
-      <w:bookmarkStart w:colFirst="0" w:colLast="0" w:name="_c84hwvdzmdoq" w:id="100"/>
-      <w:bookmarkEnd w:id="100"/>
+      <w:bookmarkStart w:colFirst="0" w:colLast="0" w:name="_c84hwvdzmdoq" w:id="106"/>
+      <w:bookmarkEnd w:id="106"/>
       <w:r>
         <w:rPr>
           <w:rFonts w:ascii="Times New Roman" w:cs="Times New Roman" w:eastAsia="Times New Roman" w:hAnsi="Times New Roman"/>
@@ -21043,8 +22315,8 @@
           <w:szCs w:val="36"/>
         </w:rPr>
       </w:pPr>
-      <w:bookmarkStart w:colFirst="0" w:colLast="0" w:name="_azktzlr06n7d" w:id="101"/>
-      <w:bookmarkEnd w:id="101"/>
+      <w:bookmarkStart w:colFirst="0" w:colLast="0" w:name="_azktzlr06n7d" w:id="107"/>
+      <w:bookmarkEnd w:id="107"/>
       <w:r>
         <w:rPr>
           <w:rFonts w:ascii="Times New Roman" w:cs="Times New Roman" w:eastAsia="Times New Roman" w:hAnsi="Times New Roman"/>
@@ -21093,8 +22365,8 @@
           <w:szCs w:val="36"/>
         </w:rPr>
       </w:pPr>
-      <w:bookmarkStart w:colFirst="0" w:colLast="0" w:name="_qrif4t13cdpu" w:id="102"/>
-      <w:bookmarkEnd w:id="102"/>
+      <w:bookmarkStart w:colFirst="0" w:colLast="0" w:name="_qrif4t13cdpu" w:id="108"/>
+      <w:bookmarkEnd w:id="108"/>
       <w:r>
         <w:rPr>
           <w:rFonts w:ascii="Times New Roman" w:cs="Times New Roman" w:eastAsia="Times New Roman" w:hAnsi="Times New Roman"/>
@@ -21143,8 +22415,8 @@
           <w:szCs w:val="36"/>
         </w:rPr>
       </w:pPr>
-      <w:bookmarkStart w:colFirst="0" w:colLast="0" w:name="_egtj7uqgxrs8" w:id="103"/>
-      <w:bookmarkEnd w:id="103"/>
+      <w:bookmarkStart w:colFirst="0" w:colLast="0" w:name="_egtj7uqgxrs8" w:id="109"/>
+      <w:bookmarkEnd w:id="109"/>
       <w:r>
         <w:rPr>
           <w:rFonts w:ascii="Times New Roman" w:cs="Times New Roman" w:eastAsia="Times New Roman" w:hAnsi="Times New Roman"/>
@@ -21193,8 +22465,8 @@
           <w:szCs w:val="36"/>
         </w:rPr>
       </w:pPr>
-      <w:bookmarkStart w:colFirst="0" w:colLast="0" w:name="_t5b6uxah85v1" w:id="104"/>
-      <w:bookmarkEnd w:id="104"/>
+      <w:bookmarkStart w:colFirst="0" w:colLast="0" w:name="_t5b6uxah85v1" w:id="110"/>
+      <w:bookmarkEnd w:id="110"/>
       <w:r>
         <w:rPr>
           <w:rFonts w:ascii="Times New Roman" w:cs="Times New Roman" w:eastAsia="Times New Roman" w:hAnsi="Times New Roman"/>
@@ -21243,8 +22515,8 @@
           <w:szCs w:val="36"/>
         </w:rPr>
       </w:pPr>
-      <w:bookmarkStart w:colFirst="0" w:colLast="0" w:name="_gtaxvi30ybki" w:id="105"/>
-      <w:bookmarkEnd w:id="105"/>
+      <w:bookmarkStart w:colFirst="0" w:colLast="0" w:name="_gtaxvi30ybki" w:id="111"/>
+      <w:bookmarkEnd w:id="111"/>
       <w:r>
         <w:rPr>
           <w:rFonts w:ascii="Times New Roman" w:cs="Times New Roman" w:eastAsia="Times New Roman" w:hAnsi="Times New Roman"/>
@@ -21293,8 +22565,8 @@
           <w:szCs w:val="36"/>
         </w:rPr>
       </w:pPr>
-      <w:bookmarkStart w:colFirst="0" w:colLast="0" w:name="_f5mfbbp3j4xh" w:id="106"/>
-      <w:bookmarkEnd w:id="106"/>
+      <w:bookmarkStart w:colFirst="0" w:colLast="0" w:name="_f5mfbbp3j4xh" w:id="112"/>
+      <w:bookmarkEnd w:id="112"/>
       <w:r>
         <w:rPr>
           <w:rFonts w:ascii="Times New Roman" w:cs="Times New Roman" w:eastAsia="Times New Roman" w:hAnsi="Times New Roman"/>
@@ -21343,8 +22615,8 @@
           <w:szCs w:val="36"/>
         </w:rPr>
       </w:pPr>
-      <w:bookmarkStart w:colFirst="0" w:colLast="0" w:name="_ooht7ecgro48" w:id="107"/>
-      <w:bookmarkEnd w:id="107"/>
+      <w:bookmarkStart w:colFirst="0" w:colLast="0" w:name="_ooht7ecgro48" w:id="113"/>
+      <w:bookmarkEnd w:id="113"/>
       <w:r>
         <w:rPr>
           <w:rFonts w:ascii="Times New Roman" w:cs="Times New Roman" w:eastAsia="Times New Roman" w:hAnsi="Times New Roman"/>
@@ -21393,8 +22665,8 @@
           <w:szCs w:val="36"/>
         </w:rPr>
       </w:pPr>
-      <w:bookmarkStart w:colFirst="0" w:colLast="0" w:name="_5qnhllcbsfso" w:id="108"/>
-      <w:bookmarkEnd w:id="108"/>
+      <w:bookmarkStart w:colFirst="0" w:colLast="0" w:name="_5qnhllcbsfso" w:id="114"/>
+      <w:bookmarkEnd w:id="114"/>
       <w:r>
         <w:rPr>
           <w:rFonts w:ascii="Times New Roman" w:cs="Times New Roman" w:eastAsia="Times New Roman" w:hAnsi="Times New Roman"/>
@@ -21443,8 +22715,8 @@
           <w:szCs w:val="36"/>
         </w:rPr>
       </w:pPr>
-      <w:bookmarkStart w:colFirst="0" w:colLast="0" w:name="_wkn9jsyi93jo" w:id="109"/>
-      <w:bookmarkEnd w:id="109"/>
+      <w:bookmarkStart w:colFirst="0" w:colLast="0" w:name="_wkn9jsyi93jo" w:id="115"/>
+      <w:bookmarkEnd w:id="115"/>
       <w:r>
         <w:rPr>
           <w:rFonts w:ascii="Times New Roman" w:cs="Times New Roman" w:eastAsia="Times New Roman" w:hAnsi="Times New Roman"/>
@@ -21493,8 +22765,8 @@
           <w:szCs w:val="36"/>
         </w:rPr>
       </w:pPr>
-      <w:bookmarkStart w:colFirst="0" w:colLast="0" w:name="_hm3b5p5jle02" w:id="110"/>
-      <w:bookmarkEnd w:id="110"/>
+      <w:bookmarkStart w:colFirst="0" w:colLast="0" w:name="_hm3b5p5jle02" w:id="116"/>
+      <w:bookmarkEnd w:id="116"/>
       <w:r>
         <w:rPr>
           <w:rFonts w:ascii="Times New Roman" w:cs="Times New Roman" w:eastAsia="Times New Roman" w:hAnsi="Times New Roman"/>
@@ -21543,8 +22815,8 @@
           <w:szCs w:val="36"/>
         </w:rPr>
       </w:pPr>
-      <w:bookmarkStart w:colFirst="0" w:colLast="0" w:name="_ewye2n5qr6ac" w:id="111"/>
-      <w:bookmarkEnd w:id="111"/>
+      <w:bookmarkStart w:colFirst="0" w:colLast="0" w:name="_ewye2n5qr6ac" w:id="117"/>
+      <w:bookmarkEnd w:id="117"/>
       <w:r>
         <w:rPr>
           <w:rFonts w:ascii="Times New Roman" w:cs="Times New Roman" w:eastAsia="Times New Roman" w:hAnsi="Times New Roman"/>
@@ -21593,8 +22865,8 @@
           <w:szCs w:val="36"/>
         </w:rPr>
       </w:pPr>
-      <w:bookmarkStart w:colFirst="0" w:colLast="0" w:name="_s1vofybp52ng" w:id="112"/>
-      <w:bookmarkEnd w:id="112"/>
+      <w:bookmarkStart w:colFirst="0" w:colLast="0" w:name="_s1vofybp52ng" w:id="118"/>
+      <w:bookmarkEnd w:id="118"/>
       <w:r>
         <w:rPr>
           <w:rFonts w:ascii="Times New Roman" w:cs="Times New Roman" w:eastAsia="Times New Roman" w:hAnsi="Times New Roman"/>
@@ -21615,8 +22887,8 @@
           <w:b w:val="1"/>
         </w:rPr>
       </w:pPr>
-      <w:bookmarkStart w:colFirst="0" w:colLast="0" w:name="_1y810tw" w:id="113"/>
-      <w:bookmarkEnd w:id="113"/>
+      <w:bookmarkStart w:colFirst="0" w:colLast="0" w:name="_1y810tw" w:id="119"/>
+      <w:bookmarkEnd w:id="119"/>
       <w:r>
         <w:rPr>
           <w:rFonts w:ascii="Times New Roman" w:cs="Times New Roman" w:eastAsia="Times New Roman" w:hAnsi="Times New Roman"/>
@@ -21645,8 +22917,8 @@
           <w:szCs w:val="36"/>
         </w:rPr>
       </w:pPr>
-      <w:bookmarkStart w:colFirst="0" w:colLast="0" w:name="_s76n6o3e44vb" w:id="114"/>
-      <w:bookmarkEnd w:id="114"/>
+      <w:bookmarkStart w:colFirst="0" w:colLast="0" w:name="_s76n6o3e44vb" w:id="120"/>
+      <w:bookmarkEnd w:id="120"/>
       <w:r>
         <w:rPr>
           <w:rFonts w:ascii="Times New Roman" w:cs="Times New Roman" w:eastAsia="Times New Roman" w:hAnsi="Times New Roman"/>
@@ -21695,8 +22967,8 @@
           <w:szCs w:val="36"/>
         </w:rPr>
       </w:pPr>
-      <w:bookmarkStart w:colFirst="0" w:colLast="0" w:name="_w4r6utrixajv" w:id="115"/>
-      <w:bookmarkEnd w:id="115"/>
+      <w:bookmarkStart w:colFirst="0" w:colLast="0" w:name="_w4r6utrixajv" w:id="121"/>
+      <w:bookmarkEnd w:id="121"/>
       <w:r>
         <w:rPr>
           <w:rFonts w:ascii="Times New Roman" w:cs="Times New Roman" w:eastAsia="Times New Roman" w:hAnsi="Times New Roman"/>
@@ -21717,8 +22989,8 @@
           <w:b w:val="1"/>
         </w:rPr>
       </w:pPr>
-      <w:bookmarkStart w:colFirst="0" w:colLast="0" w:name="_1y810tw" w:id="113"/>
-      <w:bookmarkEnd w:id="113"/>
+      <w:bookmarkStart w:colFirst="0" w:colLast="0" w:name="_1y810tw" w:id="119"/>
+      <w:bookmarkEnd w:id="119"/>
       <w:r>
         <w:rPr>
           <w:rFonts w:ascii="Times New Roman" w:cs="Times New Roman" w:eastAsia="Times New Roman" w:hAnsi="Times New Roman"/>
@@ -21747,8 +23019,8 @@
           <w:szCs w:val="36"/>
         </w:rPr>
       </w:pPr>
-      <w:bookmarkStart w:colFirst="0" w:colLast="0" w:name="_q1h51y3n3inw" w:id="116"/>
-      <w:bookmarkEnd w:id="116"/>
+      <w:bookmarkStart w:colFirst="0" w:colLast="0" w:name="_q1h51y3n3inw" w:id="122"/>
+      <w:bookmarkEnd w:id="122"/>
       <w:r>
         <w:rPr>
           <w:rFonts w:ascii="Times New Roman" w:cs="Times New Roman" w:eastAsia="Times New Roman" w:hAnsi="Times New Roman"/>
@@ -21769,8 +23041,8 @@
           <w:b w:val="1"/>
         </w:rPr>
       </w:pPr>
-      <w:bookmarkStart w:colFirst="0" w:colLast="0" w:name="_1y810tw" w:id="113"/>
-      <w:bookmarkEnd w:id="113"/>
+      <w:bookmarkStart w:colFirst="0" w:colLast="0" w:name="_1y810tw" w:id="119"/>
+      <w:bookmarkEnd w:id="119"/>
       <w:r>
         <w:rPr>
           <w:rFonts w:ascii="Times New Roman" w:cs="Times New Roman" w:eastAsia="Times New Roman" w:hAnsi="Times New Roman"/>
@@ -21799,8 +23071,8 @@
           <w:szCs w:val="36"/>
         </w:rPr>
       </w:pPr>
-      <w:bookmarkStart w:colFirst="0" w:colLast="0" w:name="_x8kkuplihpw9" w:id="117"/>
-      <w:bookmarkEnd w:id="117"/>
+      <w:bookmarkStart w:colFirst="0" w:colLast="0" w:name="_x8kkuplihpw9" w:id="123"/>
+      <w:bookmarkEnd w:id="123"/>
       <w:r>
         <w:rPr>
           <w:rFonts w:ascii="Times New Roman" w:cs="Times New Roman" w:eastAsia="Times New Roman" w:hAnsi="Times New Roman"/>
@@ -21849,8 +23121,8 @@
           <w:szCs w:val="36"/>
         </w:rPr>
       </w:pPr>
-      <w:bookmarkStart w:colFirst="0" w:colLast="0" w:name="_nvja5dnf6qi3" w:id="118"/>
-      <w:bookmarkEnd w:id="118"/>
+      <w:bookmarkStart w:colFirst="0" w:colLast="0" w:name="_nvja5dnf6qi3" w:id="124"/>
+      <w:bookmarkEnd w:id="124"/>
       <w:r>
         <w:rPr>
           <w:rFonts w:ascii="Times New Roman" w:cs="Times New Roman" w:eastAsia="Times New Roman" w:hAnsi="Times New Roman"/>
@@ -21871,8 +23143,8 @@
           <w:b w:val="1"/>
         </w:rPr>
       </w:pPr>
-      <w:bookmarkStart w:colFirst="0" w:colLast="0" w:name="_1y810tw" w:id="113"/>
-      <w:bookmarkEnd w:id="113"/>
+      <w:bookmarkStart w:colFirst="0" w:colLast="0" w:name="_1y810tw" w:id="119"/>
+      <w:bookmarkEnd w:id="119"/>
       <w:r>
         <w:rPr>
           <w:rFonts w:ascii="Times New Roman" w:cs="Times New Roman" w:eastAsia="Times New Roman" w:hAnsi="Times New Roman"/>
@@ -21901,8 +23173,8 @@
           <w:szCs w:val="36"/>
         </w:rPr>
       </w:pPr>
-      <w:bookmarkStart w:colFirst="0" w:colLast="0" w:name="_kq58qqcp0re8" w:id="119"/>
-      <w:bookmarkEnd w:id="119"/>
+      <w:bookmarkStart w:colFirst="0" w:colLast="0" w:name="_kq58qqcp0re8" w:id="125"/>
+      <w:bookmarkEnd w:id="125"/>
       <w:r>
         <w:rPr>
           <w:rFonts w:ascii="Times New Roman" w:cs="Times New Roman" w:eastAsia="Times New Roman" w:hAnsi="Times New Roman"/>
@@ -21951,8 +23223,8 @@
           <w:szCs w:val="36"/>
         </w:rPr>
       </w:pPr>
-      <w:bookmarkStart w:colFirst="0" w:colLast="0" w:name="_9f31q5u3kq9e" w:id="120"/>
-      <w:bookmarkEnd w:id="120"/>
+      <w:bookmarkStart w:colFirst="0" w:colLast="0" w:name="_9f31q5u3kq9e" w:id="126"/>
+      <w:bookmarkEnd w:id="126"/>
       <w:r>
         <w:rPr>
           <w:rFonts w:ascii="Times New Roman" w:cs="Times New Roman" w:eastAsia="Times New Roman" w:hAnsi="Times New Roman"/>
@@ -21997,8 +23269,8 @@
           <w:rFonts w:ascii="Times New Roman" w:cs="Times New Roman" w:eastAsia="Times New Roman" w:hAnsi="Times New Roman"/>
         </w:rPr>
       </w:pPr>
-      <w:bookmarkStart w:colFirst="0" w:colLast="0" w:name="_4i7ojhp" w:id="121"/>
-      <w:bookmarkEnd w:id="121"/>
+      <w:bookmarkStart w:colFirst="0" w:colLast="0" w:name="_4i7ojhp" w:id="127"/>
+      <w:bookmarkEnd w:id="127"/>
       <w:r>
         <w:rPr>
           <w:rtl w:val="0"/>
@@ -22013,8 +23285,8 @@
           <w:rFonts w:ascii="Times New Roman" w:cs="Times New Roman" w:eastAsia="Times New Roman" w:hAnsi="Times New Roman"/>
         </w:rPr>
       </w:pPr>
-      <w:bookmarkStart w:colFirst="0" w:colLast="0" w:name="_o4ohalzgcjpj" w:id="122"/>
-      <w:bookmarkEnd w:id="122"/>
+      <w:bookmarkStart w:colFirst="0" w:colLast="0" w:name="_o4ohalzgcjpj" w:id="128"/>
+      <w:bookmarkEnd w:id="128"/>
       <w:r>
         <w:rPr>
           <w:rtl w:val="0"/>
@@ -22040,8 +23312,8 @@
           <w:szCs w:val="44"/>
         </w:rPr>
       </w:pPr>
-      <w:bookmarkStart w:colFirst="0" w:colLast="0" w:name="_wzxrjpahz5sr" w:id="123"/>
-      <w:bookmarkEnd w:id="123"/>
+      <w:bookmarkStart w:colFirst="0" w:colLast="0" w:name="_wzxrjpahz5sr" w:id="129"/>
+      <w:bookmarkEnd w:id="129"/>
       <w:r>
         <w:rPr>
           <w:color w:val="ffffff"/>
@@ -22064,8 +23336,8 @@
           <w:szCs w:val="36"/>
         </w:rPr>
       </w:pPr>
-      <w:bookmarkStart w:colFirst="0" w:colLast="0" w:name="_pnoa0vkzp3d0" w:id="124"/>
-      <w:bookmarkEnd w:id="124"/>
+      <w:bookmarkStart w:colFirst="0" w:colLast="0" w:name="_pnoa0vkzp3d0" w:id="130"/>
+      <w:bookmarkEnd w:id="130"/>
       <w:r>
         <w:rPr>
           <w:rFonts w:ascii="Times New Roman" w:cs="Times New Roman" w:eastAsia="Times New Roman" w:hAnsi="Times New Roman"/>
@@ -22111,8 +23383,8 @@
           <w:szCs w:val="36"/>
         </w:rPr>
       </w:pPr>
-      <w:bookmarkStart w:colFirst="0" w:colLast="0" w:name="_b0ipeft0sqyy" w:id="125"/>
-      <w:bookmarkEnd w:id="125"/>
+      <w:bookmarkStart w:colFirst="0" w:colLast="0" w:name="_b0ipeft0sqyy" w:id="131"/>
+      <w:bookmarkEnd w:id="131"/>
       <w:r>
         <w:rPr>
           <w:rFonts w:ascii="Times New Roman" w:cs="Times New Roman" w:eastAsia="Times New Roman" w:hAnsi="Times New Roman"/>
@@ -22152,8 +23424,8 @@
           <w:szCs w:val="36"/>
         </w:rPr>
       </w:pPr>
-      <w:bookmarkStart w:colFirst="0" w:colLast="0" w:name="_eh6103au7ypa" w:id="126"/>
-      <w:bookmarkEnd w:id="126"/>
+      <w:bookmarkStart w:colFirst="0" w:colLast="0" w:name="_eh6103au7ypa" w:id="132"/>
+      <w:bookmarkEnd w:id="132"/>
       <w:r>
         <w:rPr>
           <w:rFonts w:ascii="Times New Roman" w:cs="Times New Roman" w:eastAsia="Times New Roman" w:hAnsi="Times New Roman"/>
@@ -22193,8 +23465,8 @@
           <w:szCs w:val="36"/>
         </w:rPr>
       </w:pPr>
-      <w:bookmarkStart w:colFirst="0" w:colLast="0" w:name="_jaxu3quklewc" w:id="127"/>
-      <w:bookmarkEnd w:id="127"/>
+      <w:bookmarkStart w:colFirst="0" w:colLast="0" w:name="_jaxu3quklewc" w:id="133"/>
+      <w:bookmarkEnd w:id="133"/>
       <w:r>
         <w:rPr>
           <w:rFonts w:ascii="Times New Roman" w:cs="Times New Roman" w:eastAsia="Times New Roman" w:hAnsi="Times New Roman"/>
@@ -22234,8 +23506,8 @@
           <w:szCs w:val="36"/>
         </w:rPr>
       </w:pPr>
-      <w:bookmarkStart w:colFirst="0" w:colLast="0" w:name="_h1lqs7nfwa2k" w:id="128"/>
-      <w:bookmarkEnd w:id="128"/>
+      <w:bookmarkStart w:colFirst="0" w:colLast="0" w:name="_h1lqs7nfwa2k" w:id="134"/>
+      <w:bookmarkEnd w:id="134"/>
       <w:r>
         <w:rPr>
           <w:rFonts w:ascii="Times New Roman" w:cs="Times New Roman" w:eastAsia="Times New Roman" w:hAnsi="Times New Roman"/>
@@ -22281,8 +23553,8 @@
           <w:szCs w:val="36"/>
         </w:rPr>
       </w:pPr>
-      <w:bookmarkStart w:colFirst="0" w:colLast="0" w:name="_5uzxgrl6l5r0" w:id="129"/>
-      <w:bookmarkEnd w:id="129"/>
+      <w:bookmarkStart w:colFirst="0" w:colLast="0" w:name="_5uzxgrl6l5r0" w:id="135"/>
+      <w:bookmarkEnd w:id="135"/>
       <w:r>
         <w:rPr>
           <w:rFonts w:ascii="Times New Roman" w:cs="Times New Roman" w:eastAsia="Times New Roman" w:hAnsi="Times New Roman"/>
@@ -22328,8 +23600,8 @@
           <w:szCs w:val="36"/>
         </w:rPr>
       </w:pPr>
-      <w:bookmarkStart w:colFirst="0" w:colLast="0" w:name="_89670w767p9r" w:id="130"/>
-      <w:bookmarkEnd w:id="130"/>
+      <w:bookmarkStart w:colFirst="0" w:colLast="0" w:name="_89670w767p9r" w:id="136"/>
+      <w:bookmarkEnd w:id="136"/>
       <w:r>
         <w:rPr>
           <w:rFonts w:ascii="Times New Roman" w:cs="Times New Roman" w:eastAsia="Times New Roman" w:hAnsi="Times New Roman"/>
@@ -22375,8 +23647,8 @@
           <w:szCs w:val="36"/>
         </w:rPr>
       </w:pPr>
-      <w:bookmarkStart w:colFirst="0" w:colLast="0" w:name="_d5bnvwtdtiog" w:id="131"/>
-      <w:bookmarkEnd w:id="131"/>
+      <w:bookmarkStart w:colFirst="0" w:colLast="0" w:name="_d5bnvwtdtiog" w:id="137"/>
+      <w:bookmarkEnd w:id="137"/>
       <w:r>
         <w:rPr>
           <w:rFonts w:ascii="Times New Roman" w:cs="Times New Roman" w:eastAsia="Times New Roman" w:hAnsi="Times New Roman"/>
@@ -22422,8 +23694,8 @@
           <w:szCs w:val="36"/>
         </w:rPr>
       </w:pPr>
-      <w:bookmarkStart w:colFirst="0" w:colLast="0" w:name="_8pjo9oz1yr2h" w:id="132"/>
-      <w:bookmarkEnd w:id="132"/>
+      <w:bookmarkStart w:colFirst="0" w:colLast="0" w:name="_8pjo9oz1yr2h" w:id="138"/>
+      <w:bookmarkEnd w:id="138"/>
       <w:r>
         <w:rPr>
           <w:rFonts w:ascii="Times New Roman" w:cs="Times New Roman" w:eastAsia="Times New Roman" w:hAnsi="Times New Roman"/>
@@ -22469,8 +23741,8 @@
           <w:szCs w:val="36"/>
         </w:rPr>
       </w:pPr>
-      <w:bookmarkStart w:colFirst="0" w:colLast="0" w:name="_p3wsx02djus2" w:id="133"/>
-      <w:bookmarkEnd w:id="133"/>
+      <w:bookmarkStart w:colFirst="0" w:colLast="0" w:name="_p3wsx02djus2" w:id="139"/>
+      <w:bookmarkEnd w:id="139"/>
       <w:r>
         <w:rPr>
           <w:rFonts w:ascii="Times New Roman" w:cs="Times New Roman" w:eastAsia="Times New Roman" w:hAnsi="Times New Roman"/>
@@ -22516,8 +23788,8 @@
           <w:szCs w:val="36"/>
         </w:rPr>
       </w:pPr>
-      <w:bookmarkStart w:colFirst="0" w:colLast="0" w:name="_4aagx5x3me4d" w:id="134"/>
-      <w:bookmarkEnd w:id="134"/>
+      <w:bookmarkStart w:colFirst="0" w:colLast="0" w:name="_4aagx5x3me4d" w:id="140"/>
+      <w:bookmarkEnd w:id="140"/>
       <w:r>
         <w:rPr>
           <w:rFonts w:ascii="Times New Roman" w:cs="Times New Roman" w:eastAsia="Times New Roman" w:hAnsi="Times New Roman"/>
@@ -22562,8 +23834,8 @@
           <w:szCs w:val="36"/>
         </w:rPr>
       </w:pPr>
-      <w:bookmarkStart w:colFirst="0" w:colLast="0" w:name="_9d1cxlrllavp" w:id="135"/>
-      <w:bookmarkEnd w:id="135"/>
+      <w:bookmarkStart w:colFirst="0" w:colLast="0" w:name="_9d1cxlrllavp" w:id="141"/>
+      <w:bookmarkEnd w:id="141"/>
       <w:r>
         <w:rPr>
           <w:rFonts w:ascii="Times New Roman" w:cs="Times New Roman" w:eastAsia="Times New Roman" w:hAnsi="Times New Roman"/>
@@ -22609,8 +23881,8 @@
           <w:szCs w:val="36"/>
         </w:rPr>
       </w:pPr>
-      <w:bookmarkStart w:colFirst="0" w:colLast="0" w:name="_2ihk3whnc8hn" w:id="136"/>
-      <w:bookmarkEnd w:id="136"/>
+      <w:bookmarkStart w:colFirst="0" w:colLast="0" w:name="_2ihk3whnc8hn" w:id="142"/>
+      <w:bookmarkEnd w:id="142"/>
       <w:r>
         <w:rPr>
           <w:rFonts w:ascii="Times New Roman" w:cs="Times New Roman" w:eastAsia="Times New Roman" w:hAnsi="Times New Roman"/>
@@ -22656,8 +23928,8 @@
           <w:szCs w:val="36"/>
         </w:rPr>
       </w:pPr>
-      <w:bookmarkStart w:colFirst="0" w:colLast="0" w:name="_t8gbuiy9vg98" w:id="137"/>
-      <w:bookmarkEnd w:id="137"/>
+      <w:bookmarkStart w:colFirst="0" w:colLast="0" w:name="_t8gbuiy9vg98" w:id="143"/>
+      <w:bookmarkEnd w:id="143"/>
       <w:r>
         <w:rPr>
           <w:rFonts w:ascii="Times New Roman" w:cs="Times New Roman" w:eastAsia="Times New Roman" w:hAnsi="Times New Roman"/>
@@ -22703,8 +23975,8 @@
           <w:szCs w:val="36"/>
         </w:rPr>
       </w:pPr>
-      <w:bookmarkStart w:colFirst="0" w:colLast="0" w:name="_shh47yi1lges" w:id="138"/>
-      <w:bookmarkEnd w:id="138"/>
+      <w:bookmarkStart w:colFirst="0" w:colLast="0" w:name="_shh47yi1lges" w:id="144"/>
+      <w:bookmarkEnd w:id="144"/>
       <w:r>
         <w:rPr>
           <w:rFonts w:ascii="Times New Roman" w:cs="Times New Roman" w:eastAsia="Times New Roman" w:hAnsi="Times New Roman"/>
@@ -22750,8 +24022,8 @@
           <w:szCs w:val="36"/>
         </w:rPr>
       </w:pPr>
-      <w:bookmarkStart w:colFirst="0" w:colLast="0" w:name="_gjr28ieji5la" w:id="139"/>
-      <w:bookmarkEnd w:id="139"/>
+      <w:bookmarkStart w:colFirst="0" w:colLast="0" w:name="_gjr28ieji5la" w:id="145"/>
+      <w:bookmarkEnd w:id="145"/>
       <w:r>
         <w:rPr>
           <w:rFonts w:ascii="Times New Roman" w:cs="Times New Roman" w:eastAsia="Times New Roman" w:hAnsi="Times New Roman"/>
@@ -22791,8 +24063,8 @@
           <w:szCs w:val="36"/>
         </w:rPr>
       </w:pPr>
-      <w:bookmarkStart w:colFirst="0" w:colLast="0" w:name="_2r2j2c39bo3" w:id="140"/>
-      <w:bookmarkEnd w:id="140"/>
+      <w:bookmarkStart w:colFirst="0" w:colLast="0" w:name="_2r2j2c39bo3" w:id="146"/>
+      <w:bookmarkEnd w:id="146"/>
       <w:r>
         <w:rPr>
           <w:rFonts w:ascii="Times New Roman" w:cs="Times New Roman" w:eastAsia="Times New Roman" w:hAnsi="Times New Roman"/>
@@ -22838,8 +24110,8 @@
           <w:szCs w:val="36"/>
         </w:rPr>
       </w:pPr>
-      <w:bookmarkStart w:colFirst="0" w:colLast="0" w:name="_ws3h4k9sfyj6" w:id="141"/>
-      <w:bookmarkEnd w:id="141"/>
+      <w:bookmarkStart w:colFirst="0" w:colLast="0" w:name="_ws3h4k9sfyj6" w:id="147"/>
+      <w:bookmarkEnd w:id="147"/>
       <w:r>
         <w:rPr>
           <w:rFonts w:ascii="Times New Roman" w:cs="Times New Roman" w:eastAsia="Times New Roman" w:hAnsi="Times New Roman"/>
@@ -22885,8 +24157,8 @@
           <w:szCs w:val="36"/>
         </w:rPr>
       </w:pPr>
-      <w:bookmarkStart w:colFirst="0" w:colLast="0" w:name="_ckay1vshm830" w:id="142"/>
-      <w:bookmarkEnd w:id="142"/>
+      <w:bookmarkStart w:colFirst="0" w:colLast="0" w:name="_ckay1vshm830" w:id="148"/>
+      <w:bookmarkEnd w:id="148"/>
       <w:r>
         <w:rPr>
           <w:rFonts w:ascii="Times New Roman" w:cs="Times New Roman" w:eastAsia="Times New Roman" w:hAnsi="Times New Roman"/>
@@ -22932,8 +24204,8 @@
           <w:szCs w:val="36"/>
         </w:rPr>
       </w:pPr>
-      <w:bookmarkStart w:colFirst="0" w:colLast="0" w:name="_wuwgr7xxyd67" w:id="143"/>
-      <w:bookmarkEnd w:id="143"/>
+      <w:bookmarkStart w:colFirst="0" w:colLast="0" w:name="_wuwgr7xxyd67" w:id="149"/>
+      <w:bookmarkEnd w:id="149"/>
       <w:r>
         <w:rPr>
           <w:rFonts w:ascii="Times New Roman" w:cs="Times New Roman" w:eastAsia="Times New Roman" w:hAnsi="Times New Roman"/>
@@ -22973,8 +24245,8 @@
           <w:szCs w:val="36"/>
         </w:rPr>
       </w:pPr>
-      <w:bookmarkStart w:colFirst="0" w:colLast="0" w:name="_6uqolvijvqs2" w:id="144"/>
-      <w:bookmarkEnd w:id="144"/>
+      <w:bookmarkStart w:colFirst="0" w:colLast="0" w:name="_6uqolvijvqs2" w:id="150"/>
+      <w:bookmarkEnd w:id="150"/>
       <w:r>
         <w:rPr>
           <w:rFonts w:ascii="Times New Roman" w:cs="Times New Roman" w:eastAsia="Times New Roman" w:hAnsi="Times New Roman"/>
@@ -23000,234 +24272,6 @@
           <w:rtl w:val="0"/>
         </w:rPr>
         <w:t xml:space="preserve">O sistema deve disponibilizar uma régua delimitando a linha ou parágrafo de leitura. (RF027)</w:t>
-      </w:r>
-    </w:p>
-    <w:p>
-      <w:pPr>
-        <w:spacing w:after="200" w:lineRule="auto"/>
-        <w:jc w:val="both"/>
-        <w:rPr>
-          <w:rFonts w:ascii="Times New Roman" w:cs="Times New Roman" w:eastAsia="Times New Roman" w:hAnsi="Times New Roman"/>
-        </w:rPr>
-      </w:pPr>
-      <w:r>
-        <w:rPr>
-          <w:rtl w:val="0"/>
-        </w:rPr>
-      </w:r>
-    </w:p>
-    <w:p>
-      <w:pPr>
-        <w:spacing w:after="200" w:lineRule="auto"/>
-        <w:jc w:val="both"/>
-        <w:rPr>
-          <w:rFonts w:ascii="Times New Roman" w:cs="Times New Roman" w:eastAsia="Times New Roman" w:hAnsi="Times New Roman"/>
-        </w:rPr>
-      </w:pPr>
-      <w:r>
-        <w:rPr>
-          <w:rtl w:val="0"/>
-        </w:rPr>
-      </w:r>
-    </w:p>
-    <w:p>
-      <w:pPr>
-        <w:spacing w:after="200" w:lineRule="auto"/>
-        <w:jc w:val="both"/>
-        <w:rPr>
-          <w:rFonts w:ascii="Times New Roman" w:cs="Times New Roman" w:eastAsia="Times New Roman" w:hAnsi="Times New Roman"/>
-        </w:rPr>
-      </w:pPr>
-      <w:r>
-        <w:rPr>
-          <w:rtl w:val="0"/>
-        </w:rPr>
-      </w:r>
-    </w:p>
-    <w:p>
-      <w:pPr>
-        <w:spacing w:after="200" w:lineRule="auto"/>
-        <w:jc w:val="both"/>
-        <w:rPr>
-          <w:rFonts w:ascii="Times New Roman" w:cs="Times New Roman" w:eastAsia="Times New Roman" w:hAnsi="Times New Roman"/>
-        </w:rPr>
-      </w:pPr>
-      <w:r>
-        <w:rPr>
-          <w:rtl w:val="0"/>
-        </w:rPr>
-      </w:r>
-    </w:p>
-    <w:p>
-      <w:pPr>
-        <w:spacing w:after="200" w:lineRule="auto"/>
-        <w:jc w:val="both"/>
-        <w:rPr>
-          <w:rFonts w:ascii="Times New Roman" w:cs="Times New Roman" w:eastAsia="Times New Roman" w:hAnsi="Times New Roman"/>
-        </w:rPr>
-      </w:pPr>
-      <w:r>
-        <w:rPr>
-          <w:rtl w:val="0"/>
-        </w:rPr>
-      </w:r>
-    </w:p>
-    <w:p>
-      <w:pPr>
-        <w:spacing w:after="200" w:lineRule="auto"/>
-        <w:jc w:val="both"/>
-        <w:rPr>
-          <w:rFonts w:ascii="Times New Roman" w:cs="Times New Roman" w:eastAsia="Times New Roman" w:hAnsi="Times New Roman"/>
-        </w:rPr>
-      </w:pPr>
-      <w:r>
-        <w:rPr>
-          <w:rtl w:val="0"/>
-        </w:rPr>
-      </w:r>
-    </w:p>
-    <w:p>
-      <w:pPr>
-        <w:spacing w:after="200" w:lineRule="auto"/>
-        <w:jc w:val="both"/>
-        <w:rPr>
-          <w:rFonts w:ascii="Times New Roman" w:cs="Times New Roman" w:eastAsia="Times New Roman" w:hAnsi="Times New Roman"/>
-        </w:rPr>
-      </w:pPr>
-      <w:r>
-        <w:rPr>
-          <w:rtl w:val="0"/>
-        </w:rPr>
-      </w:r>
-    </w:p>
-    <w:p>
-      <w:pPr>
-        <w:spacing w:after="200" w:lineRule="auto"/>
-        <w:jc w:val="both"/>
-        <w:rPr>
-          <w:rFonts w:ascii="Times New Roman" w:cs="Times New Roman" w:eastAsia="Times New Roman" w:hAnsi="Times New Roman"/>
-        </w:rPr>
-      </w:pPr>
-      <w:r>
-        <w:rPr>
-          <w:rtl w:val="0"/>
-        </w:rPr>
-      </w:r>
-    </w:p>
-    <w:p>
-      <w:pPr>
-        <w:spacing w:after="200" w:lineRule="auto"/>
-        <w:jc w:val="both"/>
-        <w:rPr>
-          <w:rFonts w:ascii="Times New Roman" w:cs="Times New Roman" w:eastAsia="Times New Roman" w:hAnsi="Times New Roman"/>
-        </w:rPr>
-      </w:pPr>
-      <w:r>
-        <w:rPr>
-          <w:rtl w:val="0"/>
-        </w:rPr>
-      </w:r>
-    </w:p>
-    <w:p>
-      <w:pPr>
-        <w:spacing w:after="200" w:lineRule="auto"/>
-        <w:jc w:val="both"/>
-        <w:rPr>
-          <w:rFonts w:ascii="Times New Roman" w:cs="Times New Roman" w:eastAsia="Times New Roman" w:hAnsi="Times New Roman"/>
-        </w:rPr>
-      </w:pPr>
-      <w:r>
-        <w:rPr>
-          <w:rtl w:val="0"/>
-        </w:rPr>
-      </w:r>
-    </w:p>
-    <w:p>
-      <w:pPr>
-        <w:spacing w:after="200" w:lineRule="auto"/>
-        <w:jc w:val="both"/>
-        <w:rPr>
-          <w:rFonts w:ascii="Times New Roman" w:cs="Times New Roman" w:eastAsia="Times New Roman" w:hAnsi="Times New Roman"/>
-        </w:rPr>
-      </w:pPr>
-      <w:r>
-        <w:rPr>
-          <w:rtl w:val="0"/>
-        </w:rPr>
-      </w:r>
-    </w:p>
-    <w:p>
-      <w:pPr>
-        <w:spacing w:after="200" w:lineRule="auto"/>
-        <w:jc w:val="both"/>
-        <w:rPr>
-          <w:rFonts w:ascii="Times New Roman" w:cs="Times New Roman" w:eastAsia="Times New Roman" w:hAnsi="Times New Roman"/>
-        </w:rPr>
-      </w:pPr>
-      <w:r>
-        <w:rPr>
-          <w:rtl w:val="0"/>
-        </w:rPr>
-      </w:r>
-    </w:p>
-    <w:p>
-      <w:pPr>
-        <w:spacing w:after="200" w:lineRule="auto"/>
-        <w:jc w:val="both"/>
-        <w:rPr>
-          <w:rFonts w:ascii="Times New Roman" w:cs="Times New Roman" w:eastAsia="Times New Roman" w:hAnsi="Times New Roman"/>
-        </w:rPr>
-      </w:pPr>
-      <w:r>
-        <w:rPr>
-          <w:rtl w:val="0"/>
-        </w:rPr>
-      </w:r>
-    </w:p>
-    <w:p>
-      <w:pPr>
-        <w:spacing w:after="200" w:lineRule="auto"/>
-        <w:jc w:val="both"/>
-        <w:rPr>
-          <w:rFonts w:ascii="Times New Roman" w:cs="Times New Roman" w:eastAsia="Times New Roman" w:hAnsi="Times New Roman"/>
-        </w:rPr>
-      </w:pPr>
-      <w:r>
-        <w:rPr>
-          <w:rtl w:val="0"/>
-        </w:rPr>
-      </w:r>
-    </w:p>
-    <w:p>
-      <w:pPr>
-        <w:spacing w:after="200" w:lineRule="auto"/>
-        <w:jc w:val="both"/>
-        <w:rPr>
-          <w:rFonts w:ascii="Times New Roman" w:cs="Times New Roman" w:eastAsia="Times New Roman" w:hAnsi="Times New Roman"/>
-        </w:rPr>
-      </w:pPr>
-      <w:r>
-        <w:rPr>
-          <w:rtl w:val="0"/>
-        </w:rPr>
-      </w:r>
-    </w:p>
-    <w:p>
-      <w:pPr>
-        <w:spacing w:after="200" w:lineRule="auto"/>
-        <w:jc w:val="both"/>
-        <w:rPr>
-          <w:rFonts w:ascii="Times New Roman" w:cs="Times New Roman" w:eastAsia="Times New Roman" w:hAnsi="Times New Roman"/>
-          <w:b w:val="1"/>
-          <w:color w:val="ff0000"/>
-        </w:rPr>
-      </w:pPr>
-      <w:bookmarkStart w:colFirst="0" w:colLast="0" w:name="_t13jnuo8k8we" w:id="145"/>
-      <w:bookmarkEnd w:id="145"/>
-      <w:r>
-        <w:rPr>
-          <w:rtl w:val="0"/>
-        </w:rPr>
       </w:r>
     </w:p>
     <w:p>
@@ -23292,8 +24336,8 @@
           <w:szCs w:val="44"/>
         </w:rPr>
       </w:pPr>
-      <w:bookmarkStart w:colFirst="0" w:colLast="0" w:name="_3jrktd9xutu9" w:id="146"/>
-      <w:bookmarkEnd w:id="146"/>
+      <w:bookmarkStart w:colFirst="0" w:colLast="0" w:name="_3jrktd9xutu9" w:id="151"/>
+      <w:bookmarkEnd w:id="151"/>
       <w:r>
         <w:rPr>
           <w:color w:val="ffffff"/>
@@ -23321,8 +24365,8 @@
           <w:szCs w:val="36"/>
         </w:rPr>
       </w:pPr>
-      <w:bookmarkStart w:colFirst="0" w:colLast="0" w:name="_svn4rib3m3qh" w:id="147"/>
-      <w:bookmarkEnd w:id="147"/>
+      <w:bookmarkStart w:colFirst="0" w:colLast="0" w:name="_svn4rib3m3qh" w:id="152"/>
+      <w:bookmarkEnd w:id="152"/>
       <w:r>
         <w:rPr>
           <w:rFonts w:ascii="Times New Roman" w:cs="Times New Roman" w:eastAsia="Times New Roman" w:hAnsi="Times New Roman"/>
@@ -23346,8 +24390,8 @@
           <w:szCs w:val="28"/>
         </w:rPr>
       </w:pPr>
-      <w:bookmarkStart w:colFirst="0" w:colLast="0" w:name="_6khwc5ogcyvh" w:id="148"/>
-      <w:bookmarkEnd w:id="148"/>
+      <w:bookmarkStart w:colFirst="0" w:colLast="0" w:name="_6khwc5ogcyvh" w:id="153"/>
+      <w:bookmarkEnd w:id="153"/>
       <w:r>
         <w:rPr>
           <w:rFonts w:ascii="Times" w:cs="Times" w:eastAsia="Times" w:hAnsi="Times"/>
@@ -23369,8 +24413,8 @@
           <w:color w:val="ff0000"/>
         </w:rPr>
       </w:pPr>
-      <w:bookmarkStart w:colFirst="0" w:colLast="0" w:name="_t13jnuo8k8we" w:id="145"/>
-      <w:bookmarkEnd w:id="145"/>
+      <w:bookmarkStart w:colFirst="0" w:colLast="0" w:name="_t13jnuo8k8we" w:id="154"/>
+      <w:bookmarkEnd w:id="154"/>
       <w:r>
         <w:rPr>
           <w:rFonts w:ascii="Times New Roman" w:cs="Times New Roman" w:eastAsia="Times New Roman" w:hAnsi="Times New Roman"/>
@@ -23396,8 +24440,8 @@
           <w:szCs w:val="28"/>
         </w:rPr>
       </w:pPr>
-      <w:bookmarkStart w:colFirst="0" w:colLast="0" w:name="_sbcvoyw8jhw3" w:id="149"/>
-      <w:bookmarkEnd w:id="149"/>
+      <w:bookmarkStart w:colFirst="0" w:colLast="0" w:name="_sbcvoyw8jhw3" w:id="155"/>
+      <w:bookmarkEnd w:id="155"/>
       <w:r>
         <w:rPr>
           <w:rFonts w:ascii="Times" w:cs="Times" w:eastAsia="Times" w:hAnsi="Times"/>
@@ -23417,8 +24461,8 @@
           <w:rFonts w:ascii="Times New Roman" w:cs="Times New Roman" w:eastAsia="Times New Roman" w:hAnsi="Times New Roman"/>
         </w:rPr>
       </w:pPr>
-      <w:bookmarkStart w:colFirst="0" w:colLast="0" w:name="_4fc6gdtogpao" w:id="150"/>
-      <w:bookmarkEnd w:id="150"/>
+      <w:bookmarkStart w:colFirst="0" w:colLast="0" w:name="_4fc6gdtogpao" w:id="156"/>
+      <w:bookmarkEnd w:id="156"/>
       <w:r>
         <w:rPr>
           <w:rFonts w:ascii="Times New Roman" w:cs="Times New Roman" w:eastAsia="Times New Roman" w:hAnsi="Times New Roman"/>
@@ -23435,8 +24479,8 @@
           <w:rFonts w:ascii="Times New Roman" w:cs="Times New Roman" w:eastAsia="Times New Roman" w:hAnsi="Times New Roman"/>
         </w:rPr>
       </w:pPr>
-      <w:bookmarkStart w:colFirst="0" w:colLast="0" w:name="_fasmjwvv3d1n" w:id="151"/>
-      <w:bookmarkEnd w:id="151"/>
+      <w:bookmarkStart w:colFirst="0" w:colLast="0" w:name="_fasmjwvv3d1n" w:id="157"/>
+      <w:bookmarkEnd w:id="157"/>
       <w:r>
         <w:rPr>
           <w:rFonts w:ascii="Times New Roman" w:cs="Times New Roman" w:eastAsia="Times New Roman" w:hAnsi="Times New Roman"/>
@@ -23457,8 +24501,8 @@
           <w:szCs w:val="36"/>
         </w:rPr>
       </w:pPr>
-      <w:bookmarkStart w:colFirst="0" w:colLast="0" w:name="_xjq4aebe1vxe" w:id="152"/>
-      <w:bookmarkEnd w:id="152"/>
+      <w:bookmarkStart w:colFirst="0" w:colLast="0" w:name="_xjq4aebe1vxe" w:id="158"/>
+      <w:bookmarkEnd w:id="158"/>
       <w:r>
         <w:rPr>
           <w:rFonts w:ascii="Times New Roman" w:cs="Times New Roman" w:eastAsia="Times New Roman" w:hAnsi="Times New Roman"/>
@@ -23482,8 +24526,8 @@
           <w:szCs w:val="28"/>
         </w:rPr>
       </w:pPr>
-      <w:bookmarkStart w:colFirst="0" w:colLast="0" w:name="_3whwml4" w:id="153"/>
-      <w:bookmarkEnd w:id="153"/>
+      <w:bookmarkStart w:colFirst="0" w:colLast="0" w:name="_3whwml4" w:id="159"/>
+      <w:bookmarkEnd w:id="159"/>
       <w:r>
         <w:rPr>
           <w:rFonts w:ascii="Times" w:cs="Times" w:eastAsia="Times" w:hAnsi="Times"/>
@@ -23503,8 +24547,8 @@
           <w:rFonts w:ascii="Times New Roman" w:cs="Times New Roman" w:eastAsia="Times New Roman" w:hAnsi="Times New Roman"/>
         </w:rPr>
       </w:pPr>
-      <w:bookmarkStart w:colFirst="0" w:colLast="0" w:name="_miqlwqvjh4ja" w:id="154"/>
-      <w:bookmarkEnd w:id="154"/>
+      <w:bookmarkStart w:colFirst="0" w:colLast="0" w:name="_miqlwqvjh4ja" w:id="160"/>
+      <w:bookmarkEnd w:id="160"/>
       <w:r>
         <w:rPr>
           <w:rFonts w:ascii="Times New Roman" w:cs="Times New Roman" w:eastAsia="Times New Roman" w:hAnsi="Times New Roman"/>
@@ -23525,8 +24569,8 @@
           <w:szCs w:val="28"/>
         </w:rPr>
       </w:pPr>
-      <w:bookmarkStart w:colFirst="0" w:colLast="0" w:name="_jwqf8dqeh33z" w:id="155"/>
-      <w:bookmarkEnd w:id="155"/>
+      <w:bookmarkStart w:colFirst="0" w:colLast="0" w:name="_jwqf8dqeh33z" w:id="161"/>
+      <w:bookmarkEnd w:id="161"/>
       <w:r>
         <w:rPr>
           <w:rFonts w:ascii="Times" w:cs="Times" w:eastAsia="Times" w:hAnsi="Times"/>
@@ -23544,43 +24588,31 @@
         <w:jc w:val="both"/>
         <w:rPr>
           <w:rFonts w:ascii="Times New Roman" w:cs="Times New Roman" w:eastAsia="Times New Roman" w:hAnsi="Times New Roman"/>
-          <w:b w:val="1"/>
-          <w:color w:val="980000"/>
-        </w:rPr>
-      </w:pPr>
-      <w:bookmarkStart w:colFirst="0" w:colLast="0" w:name="_1jf0vew56q9b" w:id="156"/>
-      <w:bookmarkEnd w:id="156"/>
-      <w:r>
-        <w:rPr>
-          <w:rFonts w:ascii="Times New Roman" w:cs="Times New Roman" w:eastAsia="Times New Roman" w:hAnsi="Times New Roman"/>
-          <w:rtl w:val="0"/>
-        </w:rPr>
-        <w:t xml:space="preserve">Não se aplica, pois os usuários não precisarão logar para utilizar o sistema.  (Explicar que o sistema não administra biblioteca mas apenas o conteúdo no dispositivo do usuário). Usará cookies para controle de configuração e marcadores. (</w:t>
-      </w:r>
-      <w:r>
-        <w:rPr>
-          <w:rFonts w:ascii="Times New Roman" w:cs="Times New Roman" w:eastAsia="Times New Roman" w:hAnsi="Times New Roman"/>
-          <w:b w:val="1"/>
-          <w:color w:val="980000"/>
-          <w:rtl w:val="0"/>
-        </w:rPr>
-        <w:t xml:space="preserve">como fará o controle da sua biblioteca? Ficará no próprio disposito? - pergunta do prof.)</w:t>
-      </w:r>
-    </w:p>
-    <w:p>
-      <w:pPr>
-        <w:spacing w:after="200" w:lineRule="auto"/>
-        <w:jc w:val="both"/>
-        <w:rPr>
-          <w:rFonts w:ascii="Times New Roman" w:cs="Times New Roman" w:eastAsia="Times New Roman" w:hAnsi="Times New Roman"/>
-        </w:rPr>
-      </w:pPr>
-      <w:bookmarkStart w:colFirst="0" w:colLast="0" w:name="_ffg1zug2jk6l" w:id="157"/>
-      <w:bookmarkEnd w:id="157"/>
-      <w:r>
-        <w:rPr>
-          <w:rtl w:val="0"/>
-        </w:rPr>
+        </w:rPr>
+      </w:pPr>
+      <w:bookmarkStart w:colFirst="0" w:colLast="0" w:name="_1jf0vew56q9b" w:id="162"/>
+      <w:bookmarkEnd w:id="162"/>
+      <w:r>
+        <w:rPr>
+          <w:rFonts w:ascii="Times New Roman" w:cs="Times New Roman" w:eastAsia="Times New Roman" w:hAnsi="Times New Roman"/>
+          <w:rtl w:val="0"/>
+        </w:rPr>
+        <w:t xml:space="preserve">Não se aplica, pois os usuários não precisarão logar para utilizar o sistema.  O </w:t>
+      </w:r>
+      <w:r>
+        <w:rPr>
+          <w:rFonts w:ascii="Times New Roman" w:cs="Times New Roman" w:eastAsia="Times New Roman" w:hAnsi="Times New Roman"/>
+          <w:i w:val="1"/>
+          <w:rtl w:val="0"/>
+        </w:rPr>
+        <w:t xml:space="preserve">webapp </w:t>
+      </w:r>
+      <w:r>
+        <w:rPr>
+          <w:rFonts w:ascii="Times New Roman" w:cs="Times New Roman" w:eastAsia="Times New Roman" w:hAnsi="Times New Roman"/>
+          <w:rtl w:val="0"/>
+        </w:rPr>
+        <w:t xml:space="preserve">não administra a biblioteca pessoal,  apenas o conteúdo do livro que o usuário irá carregar na interface a partir de seu dispositivo. Usará cookies para controle de configuração e marcadores. </w:t>
       </w:r>
     </w:p>
     <w:p>
@@ -23595,8 +24627,8 @@
           <w:szCs w:val="36"/>
         </w:rPr>
       </w:pPr>
-      <w:bookmarkStart w:colFirst="0" w:colLast="0" w:name="_qg6qht47vv0d" w:id="158"/>
-      <w:bookmarkEnd w:id="158"/>
+      <w:bookmarkStart w:colFirst="0" w:colLast="0" w:name="_qg6qht47vv0d" w:id="163"/>
+      <w:bookmarkEnd w:id="163"/>
       <w:r>
         <w:rPr>
           <w:rFonts w:ascii="Times New Roman" w:cs="Times New Roman" w:eastAsia="Times New Roman" w:hAnsi="Times New Roman"/>
@@ -23650,8 +24682,8 @@
           <w:szCs w:val="28"/>
         </w:rPr>
       </w:pPr>
-      <w:bookmarkStart w:colFirst="0" w:colLast="0" w:name="_aamq218yiyq8" w:id="159"/>
-      <w:bookmarkEnd w:id="159"/>
+      <w:bookmarkStart w:colFirst="0" w:colLast="0" w:name="_aamq218yiyq8" w:id="164"/>
+      <w:bookmarkEnd w:id="164"/>
       <w:r>
         <w:rPr>
           <w:rFonts w:ascii="Times" w:cs="Times" w:eastAsia="Times" w:hAnsi="Times"/>
@@ -23699,8 +24731,8 @@
           <w:szCs w:val="28"/>
         </w:rPr>
       </w:pPr>
-      <w:bookmarkStart w:colFirst="0" w:colLast="0" w:name="_9g3ie1bvvfiu" w:id="160"/>
-      <w:bookmarkEnd w:id="160"/>
+      <w:bookmarkStart w:colFirst="0" w:colLast="0" w:name="_9g3ie1bvvfiu" w:id="165"/>
+      <w:bookmarkEnd w:id="165"/>
       <w:r>
         <w:rPr>
           <w:rFonts w:ascii="Times" w:cs="Times" w:eastAsia="Times" w:hAnsi="Times"/>
@@ -24013,8 +25045,8 @@
           <w:szCs w:val="44"/>
         </w:rPr>
       </w:pPr>
-      <w:bookmarkStart w:colFirst="0" w:colLast="0" w:name="_mbj718ixot2m" w:id="161"/>
-      <w:bookmarkEnd w:id="161"/>
+      <w:bookmarkStart w:colFirst="0" w:colLast="0" w:name="_mbj718ixot2m" w:id="166"/>
+      <w:bookmarkEnd w:id="166"/>
       <w:r>
         <w:rPr>
           <w:color w:val="ffffff"/>
@@ -24041,16 +25073,16 @@
           <wp:inline distB="114300" distT="114300" distL="114300" distR="114300">
             <wp:extent cx="5524500" cy="6667500"/>
             <wp:effectExtent b="0" l="0" r="0" t="0"/>
-            <wp:docPr id="14" name="image9.png"/>
+            <wp:docPr id="20" name="image3.png"/>
             <a:graphic>
               <a:graphicData uri="http://schemas.openxmlformats.org/drawingml/2006/picture">
                 <pic:pic>
                   <pic:nvPicPr>
-                    <pic:cNvPr id="0" name="image9.png"/>
+                    <pic:cNvPr id="0" name="image3.png"/>
                     <pic:cNvPicPr preferRelativeResize="0"/>
                   </pic:nvPicPr>
                   <pic:blipFill>
-                    <a:blip r:embed="rId23"/>
+                    <a:blip r:embed="rId29"/>
                     <a:srcRect b="0" l="0" r="0" t="0"/>
                     <a:stretch>
                       <a:fillRect/>
@@ -24124,8 +25156,8 @@
           <w:szCs w:val="44"/>
         </w:rPr>
       </w:pPr>
-      <w:bookmarkStart w:colFirst="0" w:colLast="0" w:name="_295kqnctvbb" w:id="162"/>
-      <w:bookmarkEnd w:id="162"/>
+      <w:bookmarkStart w:colFirst="0" w:colLast="0" w:name="_295kqnctvbb" w:id="167"/>
+      <w:bookmarkEnd w:id="167"/>
       <w:r>
         <w:rPr>
           <w:color w:val="ffffff"/>
@@ -24148,8 +25180,8 @@
           <w:szCs w:val="36"/>
         </w:rPr>
       </w:pPr>
-      <w:bookmarkStart w:colFirst="0" w:colLast="0" w:name="_w6pa829kydkg" w:id="163"/>
-      <w:bookmarkEnd w:id="163"/>
+      <w:bookmarkStart w:colFirst="0" w:colLast="0" w:name="_w6pa829kydkg" w:id="168"/>
+      <w:bookmarkEnd w:id="168"/>
       <w:r>
         <w:rPr>
           <w:rFonts w:ascii="Times New Roman" w:cs="Times New Roman" w:eastAsia="Times New Roman" w:hAnsi="Times New Roman"/>
@@ -24337,8 +25369,8 @@
           <w:szCs w:val="36"/>
         </w:rPr>
       </w:pPr>
-      <w:bookmarkStart w:colFirst="0" w:colLast="0" w:name="_f23aui94us5i" w:id="164"/>
-      <w:bookmarkEnd w:id="164"/>
+      <w:bookmarkStart w:colFirst="0" w:colLast="0" w:name="_f23aui94us5i" w:id="169"/>
+      <w:bookmarkEnd w:id="169"/>
       <w:r>
         <w:rPr>
           <w:rFonts w:ascii="Times New Roman" w:cs="Times New Roman" w:eastAsia="Times New Roman" w:hAnsi="Times New Roman"/>
@@ -24452,8 +25484,8 @@
           <w:szCs w:val="44"/>
         </w:rPr>
       </w:pPr>
-      <w:bookmarkStart w:colFirst="0" w:colLast="0" w:name="_edlfxdmbbkvw" w:id="165"/>
-      <w:bookmarkEnd w:id="165"/>
+      <w:bookmarkStart w:colFirst="0" w:colLast="0" w:name="_edlfxdmbbkvw" w:id="170"/>
+      <w:bookmarkEnd w:id="170"/>
       <w:r>
         <w:rPr>
           <w:color w:val="ffffff"/>
@@ -24532,7 +25564,7 @@
         </w:rPr>
         <w:t xml:space="preserve"> </w:t>
       </w:r>
-      <w:hyperlink r:id="rId24">
+      <w:hyperlink r:id="rId30">
         <w:r>
           <w:rPr>
             <w:rFonts w:ascii="Times New Roman" w:cs="Times New Roman" w:eastAsia="Times New Roman" w:hAnsi="Times New Roman"/>
@@ -24878,16 +25910,16 @@
           <wp:inline distB="114300" distT="114300" distL="114300" distR="114300">
             <wp:extent cx="5731200" cy="2463800"/>
             <wp:effectExtent b="0" l="0" r="0" t="0"/>
-            <wp:docPr id="15" name="image2.png"/>
+            <wp:docPr id="21" name="image20.png"/>
             <a:graphic>
               <a:graphicData uri="http://schemas.openxmlformats.org/drawingml/2006/picture">
                 <pic:pic>
                   <pic:nvPicPr>
-                    <pic:cNvPr id="0" name="image2.png"/>
+                    <pic:cNvPr id="0" name="image20.png"/>
                     <pic:cNvPicPr preferRelativeResize="0"/>
                   </pic:nvPicPr>
                   <pic:blipFill>
-                    <a:blip r:embed="rId25"/>
+                    <a:blip r:embed="rId31"/>
                     <a:srcRect b="0" l="0" r="0" t="0"/>
                     <a:stretch>
                       <a:fillRect/>
@@ -24950,16 +25982,16 @@
           <wp:inline distB="114300" distT="114300" distL="114300" distR="114300">
             <wp:extent cx="5731200" cy="1231900"/>
             <wp:effectExtent b="0" l="0" r="0" t="0"/>
-            <wp:docPr id="12" name="image5.png"/>
+            <wp:docPr id="17" name="image6.png"/>
             <a:graphic>
               <a:graphicData uri="http://schemas.openxmlformats.org/drawingml/2006/picture">
                 <pic:pic>
                   <pic:nvPicPr>
-                    <pic:cNvPr id="0" name="image5.png"/>
+                    <pic:cNvPr id="0" name="image6.png"/>
                     <pic:cNvPicPr preferRelativeResize="0"/>
                   </pic:nvPicPr>
                   <pic:blipFill>
-                    <a:blip r:embed="rId26"/>
+                    <a:blip r:embed="rId32"/>
                     <a:srcRect b="0" l="0" r="0" t="0"/>
                     <a:stretch>
                       <a:fillRect/>
@@ -25435,16 +26467,16 @@
           <wp:inline distB="114300" distT="114300" distL="114300" distR="114300">
             <wp:extent cx="5731200" cy="2501900"/>
             <wp:effectExtent b="0" l="0" r="0" t="0"/>
-            <wp:docPr id="1" name="image12.png"/>
+            <wp:docPr id="1" name="image7.png"/>
             <a:graphic>
               <a:graphicData uri="http://schemas.openxmlformats.org/drawingml/2006/picture">
                 <pic:pic>
                   <pic:nvPicPr>
-                    <pic:cNvPr id="0" name="image12.png"/>
+                    <pic:cNvPr id="0" name="image7.png"/>
                     <pic:cNvPicPr preferRelativeResize="0"/>
                   </pic:nvPicPr>
                   <pic:blipFill>
-                    <a:blip r:embed="rId27"/>
+                    <a:blip r:embed="rId33"/>
                     <a:srcRect b="0" l="0" r="0" t="0"/>
                     <a:stretch>
                       <a:fillRect/>
@@ -25504,16 +26536,16 @@
           <wp:inline distB="114300" distT="114300" distL="114300" distR="114300">
             <wp:extent cx="5731200" cy="2794000"/>
             <wp:effectExtent b="0" l="0" r="0" t="0"/>
-            <wp:docPr id="16" name="image17.png"/>
+            <wp:docPr id="22" name="image24.png"/>
             <a:graphic>
               <a:graphicData uri="http://schemas.openxmlformats.org/drawingml/2006/picture">
                 <pic:pic>
                   <pic:nvPicPr>
-                    <pic:cNvPr id="0" name="image17.png"/>
+                    <pic:cNvPr id="0" name="image24.png"/>
                     <pic:cNvPicPr preferRelativeResize="0"/>
                   </pic:nvPicPr>
                   <pic:blipFill>
-                    <a:blip r:embed="rId28"/>
+                    <a:blip r:embed="rId34"/>
                     <a:srcRect b="0" l="0" r="0" t="0"/>
                     <a:stretch>
                       <a:fillRect/>
@@ -25573,16 +26605,16 @@
           <wp:inline distB="114300" distT="114300" distL="114300" distR="114300">
             <wp:extent cx="5731200" cy="2781300"/>
             <wp:effectExtent b="0" l="0" r="0" t="0"/>
-            <wp:docPr id="6" name="image14.png"/>
+            <wp:docPr id="9" name="image9.png"/>
             <a:graphic>
               <a:graphicData uri="http://schemas.openxmlformats.org/drawingml/2006/picture">
                 <pic:pic>
                   <pic:nvPicPr>
-                    <pic:cNvPr id="0" name="image14.png"/>
+                    <pic:cNvPr id="0" name="image9.png"/>
                     <pic:cNvPicPr preferRelativeResize="0"/>
                   </pic:nvPicPr>
                   <pic:blipFill>
-                    <a:blip r:embed="rId29"/>
+                    <a:blip r:embed="rId35"/>
                     <a:srcRect b="0" l="0" r="0" t="0"/>
                     <a:stretch>
                       <a:fillRect/>
@@ -25627,16 +26659,16 @@
           <wp:inline distB="114300" distT="114300" distL="114300" distR="114300">
             <wp:extent cx="5731200" cy="1181100"/>
             <wp:effectExtent b="0" l="0" r="0" t="0"/>
-            <wp:docPr id="4" name="image8.png"/>
+            <wp:docPr id="4" name="image2.png"/>
             <a:graphic>
               <a:graphicData uri="http://schemas.openxmlformats.org/drawingml/2006/picture">
                 <pic:pic>
                   <pic:nvPicPr>
-                    <pic:cNvPr id="0" name="image8.png"/>
+                    <pic:cNvPr id="0" name="image2.png"/>
                     <pic:cNvPicPr preferRelativeResize="0"/>
                   </pic:nvPicPr>
                   <pic:blipFill>
-                    <a:blip r:embed="rId30"/>
+                    <a:blip r:embed="rId36"/>
                     <a:srcRect b="0" l="0" r="0" t="0"/>
                     <a:stretch>
                       <a:fillRect/>
@@ -26740,16 +27772,16 @@
           <wp:inline distB="114300" distT="114300" distL="114300" distR="114300">
             <wp:extent cx="5731200" cy="1282700"/>
             <wp:effectExtent b="0" l="0" r="0" t="0"/>
-            <wp:docPr id="18" name="image13.png"/>
+            <wp:docPr id="25" name="image17.png"/>
             <a:graphic>
               <a:graphicData uri="http://schemas.openxmlformats.org/drawingml/2006/picture">
                 <pic:pic>
                   <pic:nvPicPr>
-                    <pic:cNvPr id="0" name="image13.png"/>
+                    <pic:cNvPr id="0" name="image17.png"/>
                     <pic:cNvPicPr preferRelativeResize="0"/>
                   </pic:nvPicPr>
                   <pic:blipFill>
-                    <a:blip r:embed="rId31"/>
+                    <a:blip r:embed="rId37"/>
                     <a:srcRect b="0" l="0" r="0" t="0"/>
                     <a:stretch>
                       <a:fillRect/>
@@ -27849,7 +28881,7 @@
           <wp:inline distB="114300" distT="114300" distL="114300" distR="114300">
             <wp:extent cx="5731200" cy="1422400"/>
             <wp:effectExtent b="0" l="0" r="0" t="0"/>
-            <wp:docPr id="7" name="image1.png"/>
+            <wp:docPr id="10" name="image1.png"/>
             <a:graphic>
               <a:graphicData uri="http://schemas.openxmlformats.org/drawingml/2006/picture">
                 <pic:pic>
@@ -27858,7 +28890,7 @@
                     <pic:cNvPicPr preferRelativeResize="0"/>
                   </pic:nvPicPr>
                   <pic:blipFill>
-                    <a:blip r:embed="rId32"/>
+                    <a:blip r:embed="rId38"/>
                     <a:srcRect b="0" l="0" r="0" t="0"/>
                     <a:stretch>
                       <a:fillRect/>
@@ -28613,16 +29645,16 @@
           <wp:inline distB="114300" distT="114300" distL="114300" distR="114300">
             <wp:extent cx="5731200" cy="1282700"/>
             <wp:effectExtent b="0" l="0" r="0" t="0"/>
-            <wp:docPr id="9" name="image16.png"/>
+            <wp:docPr id="13" name="image10.png"/>
             <a:graphic>
               <a:graphicData uri="http://schemas.openxmlformats.org/drawingml/2006/picture">
                 <pic:pic>
                   <pic:nvPicPr>
-                    <pic:cNvPr id="0" name="image16.png"/>
+                    <pic:cNvPr id="0" name="image10.png"/>
                     <pic:cNvPicPr preferRelativeResize="0"/>
                   </pic:nvPicPr>
                   <pic:blipFill>
-                    <a:blip r:embed="rId33"/>
+                    <a:blip r:embed="rId39"/>
                     <a:srcRect b="0" l="0" r="0" t="0"/>
                     <a:stretch>
                       <a:fillRect/>
@@ -29305,16 +30337,16 @@
           <wp:inline distB="114300" distT="114300" distL="114300" distR="114300">
             <wp:extent cx="5731200" cy="4127500"/>
             <wp:effectExtent b="0" l="0" r="0" t="0"/>
-            <wp:docPr id="5" name="image10.png"/>
+            <wp:docPr id="8" name="image11.png"/>
             <a:graphic>
               <a:graphicData uri="http://schemas.openxmlformats.org/drawingml/2006/picture">
                 <pic:pic>
                   <pic:nvPicPr>
-                    <pic:cNvPr id="0" name="image10.png"/>
+                    <pic:cNvPr id="0" name="image11.png"/>
                     <pic:cNvPicPr preferRelativeResize="0"/>
                   </pic:nvPicPr>
                   <pic:blipFill>
-                    <a:blip r:embed="rId34"/>
+                    <a:blip r:embed="rId40"/>
                     <a:srcRect b="0" l="0" r="0" t="0"/>
                     <a:stretch>
                       <a:fillRect/>
@@ -29404,16 +30436,16 @@
           <wp:inline distB="114300" distT="114300" distL="114300" distR="114300">
             <wp:extent cx="5731200" cy="1066800"/>
             <wp:effectExtent b="0" l="0" r="0" t="0"/>
-            <wp:docPr id="8" name="image7.png"/>
+            <wp:docPr id="12" name="image5.png"/>
             <a:graphic>
               <a:graphicData uri="http://schemas.openxmlformats.org/drawingml/2006/picture">
                 <pic:pic>
                   <pic:nvPicPr>
-                    <pic:cNvPr id="0" name="image7.png"/>
+                    <pic:cNvPr id="0" name="image5.png"/>
                     <pic:cNvPicPr preferRelativeResize="0"/>
                   </pic:nvPicPr>
                   <pic:blipFill>
-                    <a:blip r:embed="rId35"/>
+                    <a:blip r:embed="rId41"/>
                     <a:srcRect b="0" l="0" r="0" t="0"/>
                     <a:stretch>
                       <a:fillRect/>
@@ -29882,8 +30914,8 @@
           <w:szCs w:val="44"/>
         </w:rPr>
       </w:pPr>
-      <w:bookmarkStart w:colFirst="0" w:colLast="0" w:name="_jq8jmylkkow8" w:id="166"/>
-      <w:bookmarkEnd w:id="166"/>
+      <w:bookmarkStart w:colFirst="0" w:colLast="0" w:name="_jq8jmylkkow8" w:id="171"/>
+      <w:bookmarkEnd w:id="171"/>
       <w:r>
         <w:rPr>
           <w:color w:val="ffffff"/>
@@ -30844,7 +31876,7 @@
       </w:r>
     </w:p>
     <w:sectPr>
-      <w:headerReference r:id="rId36" w:type="default"/>
+      <w:headerReference r:id="rId42" w:type="default"/>
       <w:pgSz w:h="16834" w:w="11909" w:orient="portrait"/>
       <w:pgMar w:bottom="1440" w:top="1440" w:left="1440" w:right="1440" w:header="720" w:footer="720"/>
       <w:pgNumType w:start="1"/>
@@ -30953,7 +31985,7 @@
       </w:r>
     </w:p>
   </w:comment>
-  <w:comment w:author="Claudia Tupan Rosa" w:id="1" w:date="2020-12-15T23:54:02Z">
+  <w:comment w:author="Claudia Tupan Rosa" w:id="5" w:date="2020-12-16T11:38:10Z">
     <w:p>
       <w:pPr>
         <w:keepNext w:val="0"/>
@@ -30999,7 +32031,7 @@
           <w:vertAlign w:val="baseline"/>
           <w:rtl w:val="0"/>
         </w:rPr>
-        <w:t xml:space="preserve">@edson@din.uem.br desta forma fica claro que nosso sistema não terá cadastros nem consultas?</w:t>
+        <w:t xml:space="preserve">@edson@din.uem.br  precisamos vincular os casos de uso ou requisitos funcionais aos pacotes?</w:t>
       </w:r>
     </w:p>
     <w:p>
@@ -31048,6 +32080,352 @@
           <w:rtl w:val="0"/>
         </w:rPr>
         <w:t xml:space="preserve">_Atribuído a Edson Alves de Oliveira Junior_</w:t>
+      </w:r>
+    </w:p>
+  </w:comment>
+  <w:comment w:author="Edson Alves de Oliveira Junior" w:id="6" w:date="2020-12-16T14:08:04Z">
+    <w:p>
+      <w:pPr>
+        <w:keepNext w:val="0"/>
+        <w:keepLines w:val="0"/>
+        <w:widowControl w:val="0"/>
+        <w:pBdr>
+          <w:top w:space="0" w:sz="0" w:val="nil"/>
+          <w:left w:space="0" w:sz="0" w:val="nil"/>
+          <w:bottom w:space="0" w:sz="0" w:val="nil"/>
+          <w:right w:space="0" w:sz="0" w:val="nil"/>
+          <w:between w:space="0" w:sz="0" w:val="nil"/>
+        </w:pBdr>
+        <w:shd w:fill="auto" w:val="clear"/>
+        <w:spacing w:after="0" w:before="0" w:line="240" w:lineRule="auto"/>
+        <w:ind w:left="0" w:right="0" w:firstLine="0"/>
+        <w:jc w:val="left"/>
+        <w:rPr>
+          <w:rFonts w:ascii="Arial" w:cs="Arial" w:eastAsia="Arial" w:hAnsi="Arial"/>
+          <w:b w:val="0"/>
+          <w:i w:val="0"/>
+          <w:smallCaps w:val="0"/>
+          <w:strike w:val="0"/>
+          <w:color w:val="000000"/>
+          <w:sz w:val="22"/>
+          <w:szCs w:val="22"/>
+          <w:u w:val="none"/>
+          <w:shd w:fill="auto" w:val="clear"/>
+          <w:vertAlign w:val="baseline"/>
+        </w:rPr>
+      </w:pPr>
+      <w:r>
+        <w:rPr>
+          <w:rFonts w:ascii="Arial" w:cs="Arial" w:eastAsia="Arial" w:hAnsi="Arial"/>
+          <w:b w:val="0"/>
+          <w:i w:val="0"/>
+          <w:smallCaps w:val="0"/>
+          <w:strike w:val="0"/>
+          <w:color w:val="000000"/>
+          <w:sz w:val="22"/>
+          <w:szCs w:val="22"/>
+          <w:u w:val="none"/>
+          <w:shd w:fill="auto" w:val="clear"/>
+          <w:vertAlign w:val="baseline"/>
+          <w:rtl w:val="0"/>
+        </w:rPr>
+        <w:t xml:space="preserve">seria interessante indicar quais casos de uso pertencem a cada pacote</w:t>
+      </w:r>
+    </w:p>
+  </w:comment>
+  <w:comment w:author="Claudia Tupan Rosa" w:id="1" w:date="2020-12-15T23:54:02Z">
+    <w:p>
+      <w:pPr>
+        <w:keepNext w:val="0"/>
+        <w:keepLines w:val="0"/>
+        <w:widowControl w:val="0"/>
+        <w:pBdr>
+          <w:top w:space="0" w:sz="0" w:val="nil"/>
+          <w:left w:space="0" w:sz="0" w:val="nil"/>
+          <w:bottom w:space="0" w:sz="0" w:val="nil"/>
+          <w:right w:space="0" w:sz="0" w:val="nil"/>
+          <w:between w:space="0" w:sz="0" w:val="nil"/>
+        </w:pBdr>
+        <w:shd w:fill="auto" w:val="clear"/>
+        <w:spacing w:after="0" w:before="0" w:line="240" w:lineRule="auto"/>
+        <w:ind w:left="0" w:right="0" w:firstLine="0"/>
+        <w:jc w:val="left"/>
+        <w:rPr>
+          <w:rFonts w:ascii="Arial" w:cs="Arial" w:eastAsia="Arial" w:hAnsi="Arial"/>
+          <w:b w:val="0"/>
+          <w:i w:val="0"/>
+          <w:smallCaps w:val="0"/>
+          <w:strike w:val="0"/>
+          <w:color w:val="000000"/>
+          <w:sz w:val="22"/>
+          <w:szCs w:val="22"/>
+          <w:u w:val="none"/>
+          <w:shd w:fill="auto" w:val="clear"/>
+          <w:vertAlign w:val="baseline"/>
+        </w:rPr>
+      </w:pPr>
+      <w:r>
+        <w:rPr>
+          <w:rFonts w:ascii="Arial" w:cs="Arial" w:eastAsia="Arial" w:hAnsi="Arial"/>
+          <w:b w:val="0"/>
+          <w:i w:val="0"/>
+          <w:smallCaps w:val="0"/>
+          <w:strike w:val="0"/>
+          <w:color w:val="000000"/>
+          <w:sz w:val="22"/>
+          <w:szCs w:val="22"/>
+          <w:u w:val="none"/>
+          <w:shd w:fill="auto" w:val="clear"/>
+          <w:vertAlign w:val="baseline"/>
+          <w:rtl w:val="0"/>
+        </w:rPr>
+        <w:t xml:space="preserve">@edson@din.uem.br desta forma fica claro que nosso sistema não terá cadastros nem consultas?</w:t>
+      </w:r>
+    </w:p>
+    <w:p>
+      <w:pPr>
+        <w:keepNext w:val="0"/>
+        <w:keepLines w:val="0"/>
+        <w:widowControl w:val="0"/>
+        <w:pBdr>
+          <w:top w:space="0" w:sz="0" w:val="nil"/>
+          <w:left w:space="0" w:sz="0" w:val="nil"/>
+          <w:bottom w:space="0" w:sz="0" w:val="nil"/>
+          <w:right w:space="0" w:sz="0" w:val="nil"/>
+          <w:between w:space="0" w:sz="0" w:val="nil"/>
+        </w:pBdr>
+        <w:shd w:fill="auto" w:val="clear"/>
+        <w:spacing w:after="0" w:before="0" w:line="240" w:lineRule="auto"/>
+        <w:ind w:left="0" w:right="0" w:firstLine="0"/>
+        <w:jc w:val="left"/>
+        <w:rPr>
+          <w:rFonts w:ascii="Arial" w:cs="Arial" w:eastAsia="Arial" w:hAnsi="Arial"/>
+          <w:b w:val="0"/>
+          <w:i w:val="0"/>
+          <w:smallCaps w:val="0"/>
+          <w:strike w:val="0"/>
+          <w:color w:val="000000"/>
+          <w:sz w:val="22"/>
+          <w:szCs w:val="22"/>
+          <w:u w:val="none"/>
+          <w:shd w:fill="auto" w:val="clear"/>
+          <w:vertAlign w:val="baseline"/>
+        </w:rPr>
+      </w:pPr>
+      <w:r>
+        <w:rPr>
+          <w:rFonts w:ascii="Arial" w:cs="Arial" w:eastAsia="Arial" w:hAnsi="Arial"/>
+          <w:b w:val="0"/>
+          <w:i w:val="0"/>
+          <w:smallCaps w:val="0"/>
+          <w:strike w:val="0"/>
+          <w:color w:val="000000"/>
+          <w:sz w:val="22"/>
+          <w:szCs w:val="22"/>
+          <w:u w:val="none"/>
+          <w:shd w:fill="auto" w:val="clear"/>
+          <w:vertAlign w:val="baseline"/>
+          <w:rtl w:val="0"/>
+        </w:rPr>
+        <w:t xml:space="preserve">_Atribuído a Edson Alves de Oliveira Junior_</w:t>
+      </w:r>
+    </w:p>
+  </w:comment>
+  <w:comment w:author="Edson Alves de Oliveira Junior" w:id="2" w:date="2020-12-16T14:08:57Z">
+    <w:p>
+      <w:pPr>
+        <w:keepNext w:val="0"/>
+        <w:keepLines w:val="0"/>
+        <w:widowControl w:val="0"/>
+        <w:pBdr>
+          <w:top w:space="0" w:sz="0" w:val="nil"/>
+          <w:left w:space="0" w:sz="0" w:val="nil"/>
+          <w:bottom w:space="0" w:sz="0" w:val="nil"/>
+          <w:right w:space="0" w:sz="0" w:val="nil"/>
+          <w:between w:space="0" w:sz="0" w:val="nil"/>
+        </w:pBdr>
+        <w:shd w:fill="auto" w:val="clear"/>
+        <w:spacing w:after="0" w:before="0" w:line="240" w:lineRule="auto"/>
+        <w:ind w:left="0" w:right="0" w:firstLine="0"/>
+        <w:jc w:val="left"/>
+        <w:rPr>
+          <w:rFonts w:ascii="Arial" w:cs="Arial" w:eastAsia="Arial" w:hAnsi="Arial"/>
+          <w:b w:val="0"/>
+          <w:i w:val="0"/>
+          <w:smallCaps w:val="0"/>
+          <w:strike w:val="0"/>
+          <w:color w:val="000000"/>
+          <w:sz w:val="22"/>
+          <w:szCs w:val="22"/>
+          <w:u w:val="none"/>
+          <w:shd w:fill="auto" w:val="clear"/>
+          <w:vertAlign w:val="baseline"/>
+        </w:rPr>
+      </w:pPr>
+      <w:r>
+        <w:rPr>
+          <w:rFonts w:ascii="Arial" w:cs="Arial" w:eastAsia="Arial" w:hAnsi="Arial"/>
+          <w:b w:val="0"/>
+          <w:i w:val="0"/>
+          <w:smallCaps w:val="0"/>
+          <w:strike w:val="0"/>
+          <w:color w:val="000000"/>
+          <w:sz w:val="22"/>
+          <w:szCs w:val="22"/>
+          <w:u w:val="none"/>
+          <w:shd w:fill="auto" w:val="clear"/>
+          <w:vertAlign w:val="baseline"/>
+          <w:rtl w:val="0"/>
+        </w:rPr>
+        <w:t xml:space="preserve">sim... otimo</w:t>
+      </w:r>
+    </w:p>
+  </w:comment>
+  <w:comment w:author="Claudia Tupan Rosa" w:id="3" w:date="2020-12-16T11:37:07Z">
+    <w:p>
+      <w:pPr>
+        <w:keepNext w:val="0"/>
+        <w:keepLines w:val="0"/>
+        <w:widowControl w:val="0"/>
+        <w:pBdr>
+          <w:top w:space="0" w:sz="0" w:val="nil"/>
+          <w:left w:space="0" w:sz="0" w:val="nil"/>
+          <w:bottom w:space="0" w:sz="0" w:val="nil"/>
+          <w:right w:space="0" w:sz="0" w:val="nil"/>
+          <w:between w:space="0" w:sz="0" w:val="nil"/>
+        </w:pBdr>
+        <w:shd w:fill="auto" w:val="clear"/>
+        <w:spacing w:after="0" w:before="0" w:line="240" w:lineRule="auto"/>
+        <w:ind w:left="0" w:right="0" w:firstLine="0"/>
+        <w:jc w:val="left"/>
+        <w:rPr>
+          <w:rFonts w:ascii="Arial" w:cs="Arial" w:eastAsia="Arial" w:hAnsi="Arial"/>
+          <w:b w:val="0"/>
+          <w:i w:val="0"/>
+          <w:smallCaps w:val="0"/>
+          <w:strike w:val="0"/>
+          <w:color w:val="000000"/>
+          <w:sz w:val="22"/>
+          <w:szCs w:val="22"/>
+          <w:u w:val="none"/>
+          <w:shd w:fill="auto" w:val="clear"/>
+          <w:vertAlign w:val="baseline"/>
+        </w:rPr>
+      </w:pPr>
+      <w:r>
+        <w:rPr>
+          <w:rFonts w:ascii="Arial" w:cs="Arial" w:eastAsia="Arial" w:hAnsi="Arial"/>
+          <w:b w:val="0"/>
+          <w:i w:val="0"/>
+          <w:smallCaps w:val="0"/>
+          <w:strike w:val="0"/>
+          <w:color w:val="000000"/>
+          <w:sz w:val="22"/>
+          <w:szCs w:val="22"/>
+          <w:u w:val="none"/>
+          <w:shd w:fill="auto" w:val="clear"/>
+          <w:vertAlign w:val="baseline"/>
+          <w:rtl w:val="0"/>
+        </w:rPr>
+        <w:t xml:space="preserve">@edson@din.uem.br  Nosso sistema não terá relatórios para sintetizar as informações.</w:t>
+      </w:r>
+    </w:p>
+    <w:p>
+      <w:pPr>
+        <w:keepNext w:val="0"/>
+        <w:keepLines w:val="0"/>
+        <w:widowControl w:val="0"/>
+        <w:pBdr>
+          <w:top w:space="0" w:sz="0" w:val="nil"/>
+          <w:left w:space="0" w:sz="0" w:val="nil"/>
+          <w:bottom w:space="0" w:sz="0" w:val="nil"/>
+          <w:right w:space="0" w:sz="0" w:val="nil"/>
+          <w:between w:space="0" w:sz="0" w:val="nil"/>
+        </w:pBdr>
+        <w:shd w:fill="auto" w:val="clear"/>
+        <w:spacing w:after="0" w:before="0" w:line="240" w:lineRule="auto"/>
+        <w:ind w:left="0" w:right="0" w:firstLine="0"/>
+        <w:jc w:val="left"/>
+        <w:rPr>
+          <w:rFonts w:ascii="Arial" w:cs="Arial" w:eastAsia="Arial" w:hAnsi="Arial"/>
+          <w:b w:val="0"/>
+          <w:i w:val="0"/>
+          <w:smallCaps w:val="0"/>
+          <w:strike w:val="0"/>
+          <w:color w:val="000000"/>
+          <w:sz w:val="22"/>
+          <w:szCs w:val="22"/>
+          <w:u w:val="none"/>
+          <w:shd w:fill="auto" w:val="clear"/>
+          <w:vertAlign w:val="baseline"/>
+        </w:rPr>
+      </w:pPr>
+      <w:r>
+        <w:rPr>
+          <w:rFonts w:ascii="Arial" w:cs="Arial" w:eastAsia="Arial" w:hAnsi="Arial"/>
+          <w:b w:val="0"/>
+          <w:i w:val="0"/>
+          <w:smallCaps w:val="0"/>
+          <w:strike w:val="0"/>
+          <w:color w:val="000000"/>
+          <w:sz w:val="22"/>
+          <w:szCs w:val="22"/>
+          <w:u w:val="none"/>
+          <w:shd w:fill="auto" w:val="clear"/>
+          <w:vertAlign w:val="baseline"/>
+          <w:rtl w:val="0"/>
+        </w:rPr>
+        <w:t xml:space="preserve">_Atribuído a Edson Alves de Oliveira Junior_</w:t>
+      </w:r>
+    </w:p>
+  </w:comment>
+  <w:comment w:author="Edson Alves de Oliveira Junior" w:id="4" w:date="2020-12-16T14:08:36Z">
+    <w:p>
+      <w:pPr>
+        <w:keepNext w:val="0"/>
+        <w:keepLines w:val="0"/>
+        <w:widowControl w:val="0"/>
+        <w:pBdr>
+          <w:top w:space="0" w:sz="0" w:val="nil"/>
+          <w:left w:space="0" w:sz="0" w:val="nil"/>
+          <w:bottom w:space="0" w:sz="0" w:val="nil"/>
+          <w:right w:space="0" w:sz="0" w:val="nil"/>
+          <w:between w:space="0" w:sz="0" w:val="nil"/>
+        </w:pBdr>
+        <w:shd w:fill="auto" w:val="clear"/>
+        <w:spacing w:after="0" w:before="0" w:line="240" w:lineRule="auto"/>
+        <w:ind w:left="0" w:right="0" w:firstLine="0"/>
+        <w:jc w:val="left"/>
+        <w:rPr>
+          <w:rFonts w:ascii="Arial" w:cs="Arial" w:eastAsia="Arial" w:hAnsi="Arial"/>
+          <w:b w:val="0"/>
+          <w:i w:val="0"/>
+          <w:smallCaps w:val="0"/>
+          <w:strike w:val="0"/>
+          <w:color w:val="000000"/>
+          <w:sz w:val="22"/>
+          <w:szCs w:val="22"/>
+          <w:u w:val="none"/>
+          <w:shd w:fill="auto" w:val="clear"/>
+          <w:vertAlign w:val="baseline"/>
+        </w:rPr>
+      </w:pPr>
+      <w:r>
+        <w:rPr>
+          <w:rFonts w:ascii="Arial" w:cs="Arial" w:eastAsia="Arial" w:hAnsi="Arial"/>
+          <w:b w:val="0"/>
+          <w:i w:val="0"/>
+          <w:smallCaps w:val="0"/>
+          <w:strike w:val="0"/>
+          <w:color w:val="000000"/>
+          <w:sz w:val="22"/>
+          <w:szCs w:val="22"/>
+          <w:u w:val="none"/>
+          <w:shd w:fill="auto" w:val="clear"/>
+          <w:vertAlign w:val="baseline"/>
+          <w:rtl w:val="0"/>
+        </w:rPr>
+        <w:t xml:space="preserve">sem problemas...</w:t>
       </w:r>
     </w:p>
   </w:comment>

</xml_diff>

<commit_message>
Alterações de acordo com arquivo corrigido pelo professor
</commit_message>
<xml_diff>
--- a/LEIAReader  - Workflow de Requisitos.docx
+++ b/LEIAReader  - Workflow de Requisitos.docx
@@ -3475,7 +3475,23 @@
     </w:p>
     <w:p>
       <w:pPr>
-        <w:spacing w:line="360" w:lineRule="auto"/>
+        <w:spacing w:after="120" w:line="360" w:lineRule="auto"/>
+        <w:ind w:firstLine="720"/>
+        <w:jc w:val="both"/>
+        <w:rPr/>
+      </w:pPr>
+      <w:r>
+        <w:rPr>
+          <w:rtl w:val="0"/>
+        </w:rPr>
+        <w:t xml:space="preserve">Este capítulo apresenta a Modelagem de Negócios  que engloba o diagrama de pacotes, a Descrição Geral do Sistema e o modelo de Objetos de Negócio. Em seguida, aborda sobre as Capturas de Requisitos apresentando Diagramas de Casos de Uso e suas respectivas descrições. </w:t>
+      </w:r>
+    </w:p>
+    <w:p>
+      <w:pPr>
+        <w:spacing w:after="120" w:line="360" w:lineRule="auto"/>
+        <w:ind w:firstLine="720"/>
+        <w:jc w:val="both"/>
         <w:rPr/>
       </w:pPr>
       <w:r>
@@ -3670,12 +3686,12 @@
           <wp:inline distB="114300" distT="114300" distL="114300" distR="114300">
             <wp:extent cx="5731200" cy="3467100"/>
             <wp:effectExtent b="0" l="0" r="0" t="0"/>
-            <wp:docPr id="1" name="image2.png"/>
+            <wp:docPr id="1" name="image4.png"/>
             <a:graphic>
               <a:graphicData uri="http://schemas.openxmlformats.org/drawingml/2006/picture">
                 <pic:pic>
                   <pic:nvPicPr>
-                    <pic:cNvPr id="0" name="image2.png"/>
+                    <pic:cNvPr id="0" name="image4.png"/>
                     <pic:cNvPicPr preferRelativeResize="0"/>
                   </pic:nvPicPr>
                   <pic:blipFill>
@@ -3855,12 +3871,12 @@
           <wp:inline distB="114300" distT="114300" distL="114300" distR="114300">
             <wp:extent cx="5731200" cy="2324100"/>
             <wp:effectExtent b="0" l="0" r="0" t="0"/>
-            <wp:docPr id="22" name="image19.png"/>
+            <wp:docPr id="22" name="image18.png"/>
             <a:graphic>
               <a:graphicData uri="http://schemas.openxmlformats.org/drawingml/2006/picture">
                 <pic:pic>
                   <pic:nvPicPr>
-                    <pic:cNvPr id="0" name="image19.png"/>
+                    <pic:cNvPr id="0" name="image18.png"/>
                     <pic:cNvPicPr preferRelativeResize="0"/>
                   </pic:nvPicPr>
                   <pic:blipFill>
@@ -4754,12 +4770,12 @@
             <wp:extent cx="5731200" cy="3009900"/>
             <wp:effectExtent b="0" l="0" r="0" t="0"/>
             <wp:wrapTopAndBottom distB="0" distT="0"/>
-            <wp:docPr id="19" name="image18.png"/>
+            <wp:docPr id="19" name="image24.png"/>
             <a:graphic>
               <a:graphicData uri="http://schemas.openxmlformats.org/drawingml/2006/picture">
                 <pic:pic>
                   <pic:nvPicPr>
-                    <pic:cNvPr id="0" name="image18.png"/>
+                    <pic:cNvPr id="0" name="image24.png"/>
                     <pic:cNvPicPr preferRelativeResize="0"/>
                   </pic:nvPicPr>
                   <pic:blipFill>
@@ -4853,7 +4869,13 @@
       <w:pPr>
         <w:pStyle w:val="Heading3"/>
         <w:spacing w:line="360" w:lineRule="auto"/>
-        <w:rPr/>
+        <w:jc w:val="both"/>
+        <w:rPr>
+          <w:b w:val="0"/>
+          <w:color w:val="000000"/>
+          <w:sz w:val="24"/>
+          <w:szCs w:val="24"/>
+        </w:rPr>
       </w:pPr>
       <w:bookmarkStart w:colFirst="0" w:colLast="0" w:name="_40bwlnbm015e" w:id="8"/>
       <w:bookmarkEnd w:id="8"/>
@@ -4861,7 +4883,65 @@
         <w:rPr>
           <w:rtl w:val="0"/>
         </w:rPr>
+        <w:tab/>
+      </w:r>
+      <w:r>
+        <w:rPr>
+          <w:b w:val="0"/>
+          <w:rtl w:val="0"/>
+        </w:rPr>
+        <w:t xml:space="preserve">Esta seção apresenta </w:t>
+      </w:r>
+      <w:r>
+        <w:rPr>
+          <w:b w:val="0"/>
+          <w:color w:val="000000"/>
+          <w:sz w:val="24"/>
+          <w:szCs w:val="24"/>
+          <w:rtl w:val="0"/>
+        </w:rPr>
+        <w:t xml:space="preserve">o Modelo de Casos de Uso e suas respectivas descrições.  Em seguida, descreve as siglas e termos específicos no  Glossário. Posteriormente, aborda sobre a descrição da Arquitetura Inicial do Sistema  e por fim, as interfaces do protótipo.</w:t>
+      </w:r>
+    </w:p>
+    <w:p>
+      <w:pPr>
+        <w:pStyle w:val="Heading3"/>
+        <w:spacing w:line="360" w:lineRule="auto"/>
+        <w:rPr/>
+      </w:pPr>
+      <w:bookmarkStart w:colFirst="0" w:colLast="0" w:name="_7p2jk0gtoj5n" w:id="9"/>
+      <w:bookmarkEnd w:id="9"/>
+      <w:r>
+        <w:rPr>
+          <w:rtl w:val="0"/>
+        </w:rPr>
         <w:t xml:space="preserve">1.2.1 Modelo de Casos de Uso</w:t>
+      </w:r>
+    </w:p>
+    <w:p>
+      <w:pPr>
+        <w:jc w:val="both"/>
+        <w:rPr/>
+      </w:pPr>
+      <w:r>
+        <w:rPr>
+          <w:rtl w:val="0"/>
+        </w:rPr>
+        <w:tab/>
+        <w:t xml:space="preserve">A figura 4 apresenta os Casos de Uso que serão realizados pelos usuários do sistema que são: Leitor e Administrador. Ambos terão acesso às mesmas funcionalidades do sistema, no entanto, o administrador auxilia nas especificações do aplicativo.</w:t>
+      </w:r>
+    </w:p>
+    <w:p>
+      <w:pPr>
+        <w:jc w:val="both"/>
+        <w:rPr/>
+      </w:pPr>
+      <w:r>
+        <w:rPr>
+          <w:rtl w:val="0"/>
+        </w:rPr>
+        <w:tab/>
+        <w:t xml:space="preserve">Os casos de uso apresentados no modelo englobam desde o carregamento do livro na interface do sistema até as funcionalidades de alteração de interface de visualização de acordo com as preferências do leitor/administrador. </w:t>
       </w:r>
     </w:p>
     <w:p>
@@ -4948,8 +5028,8 @@
         <w:spacing w:line="240" w:lineRule="auto"/>
         <w:rPr/>
       </w:pPr>
-      <w:bookmarkStart w:colFirst="0" w:colLast="0" w:name="_dupn44u3dxy8" w:id="9"/>
-      <w:bookmarkEnd w:id="9"/>
+      <w:bookmarkStart w:colFirst="0" w:colLast="0" w:name="_dupn44u3dxy8" w:id="10"/>
+      <w:bookmarkEnd w:id="10"/>
       <w:r>
         <w:rPr>
           <w:rtl w:val="0"/>
@@ -5109,7 +5189,7 @@
         <w:rPr>
           <w:rtl w:val="0"/>
         </w:rPr>
-        <w:t xml:space="preserve">..</w:t>
+        <w:t xml:space="preserve">.</w:t>
       </w:r>
     </w:p>
     <w:p>
@@ -5667,7 +5747,12 @@
         <w:rPr>
           <w:rtl w:val="0"/>
         </w:rPr>
-        <w:t xml:space="preserve">.</w:t>
+        <w:t xml:space="preserve"> e opções de áudio do livro disponíveis.</w:t>
+      </w:r>
+      <w:r>
+        <w:rPr>
+          <w:rtl w:val="0"/>
+        </w:rPr>
       </w:r>
     </w:p>
     <w:p>
@@ -5686,7 +5771,7 @@
         <w:rPr>
           <w:rtl w:val="0"/>
         </w:rPr>
-        <w:t xml:space="preserve">: As opções de áudio do livro disponíveis.</w:t>
+        <w:t xml:space="preserve">: Leitor pode ouvir livro.</w:t>
       </w:r>
     </w:p>
     <w:p>
@@ -5889,18 +5974,7 @@
         <w:rPr>
           <w:rtl w:val="0"/>
         </w:rPr>
-        <w:t xml:space="preserve">:</w:t>
-      </w:r>
-    </w:p>
-    <w:p>
-      <w:pPr>
-        <w:spacing w:line="360" w:lineRule="auto"/>
-        <w:rPr/>
-      </w:pPr>
-      <w:r>
-        <w:rPr>
-          <w:rtl w:val="0"/>
-        </w:rPr>
+        <w:t xml:space="preserve">: Criar anotações</w:t>
       </w:r>
     </w:p>
     <w:p>
@@ -7006,7 +7080,7 @@
         <w:rPr>
           <w:rtl w:val="0"/>
         </w:rPr>
-        <w:t xml:space="preserve">: Este caso de uso altera a cor do fundo .</w:t>
+        <w:t xml:space="preserve">: Este caso de uso altera a cor do fundo.</w:t>
       </w:r>
     </w:p>
     <w:p>
@@ -7362,7 +7436,7 @@
         <w:rPr>
           <w:rtl w:val="0"/>
         </w:rPr>
-        <w:t xml:space="preserve">: O espaçamento entre as letras e palavras alterados. </w:t>
+        <w:t xml:space="preserve">: O espaçamento entre as letras e palavras alterado. </w:t>
       </w:r>
     </w:p>
     <w:p>
@@ -7636,7 +7710,7 @@
         <w:rPr>
           <w:rtl w:val="0"/>
         </w:rPr>
-        <w:t xml:space="preserve">: O espaçamento entre as letras e palavras alterados. </w:t>
+        <w:t xml:space="preserve">: O espaçamento entre as letras e linhas alterados. </w:t>
       </w:r>
     </w:p>
     <w:p>
@@ -8025,8 +8099,8 @@
         <w:spacing w:line="360" w:lineRule="auto"/>
         <w:rPr/>
       </w:pPr>
-      <w:bookmarkStart w:colFirst="0" w:colLast="0" w:name="_ggdkigd6qljj" w:id="10"/>
-      <w:bookmarkEnd w:id="10"/>
+      <w:bookmarkStart w:colFirst="0" w:colLast="0" w:name="_ggdkigd6qljj" w:id="11"/>
+      <w:bookmarkEnd w:id="11"/>
       <w:r>
         <w:rPr>
           <w:rtl w:val="0"/>
@@ -8039,8 +8113,8 @@
         <w:spacing w:line="360" w:lineRule="auto"/>
         <w:rPr/>
       </w:pPr>
-      <w:bookmarkStart w:colFirst="0" w:colLast="0" w:name="_z3lyx0pqeaun" w:id="11"/>
-      <w:bookmarkEnd w:id="11"/>
+      <w:bookmarkStart w:colFirst="0" w:colLast="0" w:name="_z3lyx0pqeaun" w:id="12"/>
+      <w:bookmarkEnd w:id="12"/>
       <w:r>
         <w:rPr>
           <w:rtl w:val="0"/>
@@ -9269,8 +9343,8 @@
         <w:spacing w:line="360" w:lineRule="auto"/>
         <w:rPr/>
       </w:pPr>
-      <w:bookmarkStart w:colFirst="0" w:colLast="0" w:name="_73667rsyyvje" w:id="12"/>
-      <w:bookmarkEnd w:id="12"/>
+      <w:bookmarkStart w:colFirst="0" w:colLast="0" w:name="_73667rsyyvje" w:id="13"/>
+      <w:bookmarkEnd w:id="13"/>
       <w:r>
         <w:rPr>
           <w:rtl w:val="0"/>
@@ -9329,8 +9403,8 @@
         <w:spacing w:line="360" w:lineRule="auto"/>
         <w:rPr/>
       </w:pPr>
-      <w:bookmarkStart w:colFirst="0" w:colLast="0" w:name="_jbn0nr885wr6" w:id="13"/>
-      <w:bookmarkEnd w:id="13"/>
+      <w:bookmarkStart w:colFirst="0" w:colLast="0" w:name="_jbn0nr885wr6" w:id="14"/>
+      <w:bookmarkEnd w:id="14"/>
       <w:r>
         <w:rPr>
           <w:rtl w:val="0"/>
@@ -9384,8 +9458,8 @@
         <w:spacing w:line="360" w:lineRule="auto"/>
         <w:rPr/>
       </w:pPr>
-      <w:bookmarkStart w:colFirst="0" w:colLast="0" w:name="_jntwe4g462bl" w:id="14"/>
-      <w:bookmarkEnd w:id="14"/>
+      <w:bookmarkStart w:colFirst="0" w:colLast="0" w:name="_jntwe4g462bl" w:id="15"/>
+      <w:bookmarkEnd w:id="15"/>
       <w:r>
         <w:rPr>
           <w:rtl w:val="0"/>
@@ -9532,7 +9606,7 @@
         <w:rPr>
           <w:rtl w:val="0"/>
         </w:rPr>
-        <w:t xml:space="preserve">Portanto é possível apresentar de forma detalhada o processo de leitura e carregamento do arquivo ePub:</w:t>
+        <w:t xml:space="preserve">Portanto, é possível apresentar de forma detalhada o processo de leitura e carregamento do arquivo ePub:</w:t>
       </w:r>
     </w:p>
     <w:p>
@@ -10055,8 +10129,8 @@
         <w:spacing w:line="360" w:lineRule="auto"/>
         <w:rPr/>
       </w:pPr>
-      <w:bookmarkStart w:colFirst="0" w:colLast="0" w:name="_j7hn6iy3d20n" w:id="15"/>
-      <w:bookmarkEnd w:id="15"/>
+      <w:bookmarkStart w:colFirst="0" w:colLast="0" w:name="_j7hn6iy3d20n" w:id="16"/>
+      <w:bookmarkEnd w:id="16"/>
       <w:r>
         <w:rPr>
           <w:rtl w:val="0"/>
@@ -10118,8 +10192,8 @@
         <w:spacing w:line="360" w:lineRule="auto"/>
         <w:rPr/>
       </w:pPr>
-      <w:bookmarkStart w:colFirst="0" w:colLast="0" w:name="_4lpaoqvsbvmn" w:id="16"/>
-      <w:bookmarkEnd w:id="16"/>
+      <w:bookmarkStart w:colFirst="0" w:colLast="0" w:name="_4lpaoqvsbvmn" w:id="17"/>
+      <w:bookmarkEnd w:id="17"/>
       <w:r>
         <w:rPr>
           <w:rtl w:val="0"/>
@@ -10164,8 +10238,8 @@
         <w:spacing w:line="360" w:lineRule="auto"/>
         <w:rPr/>
       </w:pPr>
-      <w:bookmarkStart w:colFirst="0" w:colLast="0" w:name="_t6yeoqah348o" w:id="17"/>
-      <w:bookmarkEnd w:id="17"/>
+      <w:bookmarkStart w:colFirst="0" w:colLast="0" w:name="_t6yeoqah348o" w:id="18"/>
+      <w:bookmarkEnd w:id="18"/>
       <w:r>
         <w:rPr>
           <w:rtl w:val="0"/>
@@ -10209,8 +10283,8 @@
         <w:spacing w:line="360" w:lineRule="auto"/>
         <w:rPr/>
       </w:pPr>
-      <w:bookmarkStart w:colFirst="0" w:colLast="0" w:name="_sf6qtgu2lu0m" w:id="18"/>
-      <w:bookmarkEnd w:id="18"/>
+      <w:bookmarkStart w:colFirst="0" w:colLast="0" w:name="_sf6qtgu2lu0m" w:id="19"/>
+      <w:bookmarkEnd w:id="19"/>
       <w:r>
         <w:rPr>
           <w:rtl w:val="0"/>
@@ -10249,8 +10323,8 @@
         <w:spacing w:line="360" w:lineRule="auto"/>
         <w:rPr/>
       </w:pPr>
-      <w:bookmarkStart w:colFirst="0" w:colLast="0" w:name="_prl2msn4pl3b" w:id="19"/>
-      <w:bookmarkEnd w:id="19"/>
+      <w:bookmarkStart w:colFirst="0" w:colLast="0" w:name="_prl2msn4pl3b" w:id="20"/>
+      <w:bookmarkEnd w:id="20"/>
       <w:r>
         <w:rPr>
           <w:rtl w:val="0"/>
@@ -10294,8 +10368,8 @@
         <w:spacing w:line="360" w:lineRule="auto"/>
         <w:rPr/>
       </w:pPr>
-      <w:bookmarkStart w:colFirst="0" w:colLast="0" w:name="_dpr3umpb9lfh" w:id="20"/>
-      <w:bookmarkEnd w:id="20"/>
+      <w:bookmarkStart w:colFirst="0" w:colLast="0" w:name="_dpr3umpb9lfh" w:id="21"/>
+      <w:bookmarkEnd w:id="21"/>
       <w:r>
         <w:rPr>
           <w:rtl w:val="0"/>
@@ -10349,8 +10423,8 @@
         <w:spacing w:line="360" w:lineRule="auto"/>
         <w:rPr/>
       </w:pPr>
-      <w:bookmarkStart w:colFirst="0" w:colLast="0" w:name="_nvq12578thev" w:id="21"/>
-      <w:bookmarkEnd w:id="21"/>
+      <w:bookmarkStart w:colFirst="0" w:colLast="0" w:name="_nvq12578thev" w:id="22"/>
+      <w:bookmarkEnd w:id="22"/>
       <w:r>
         <w:rPr>
           <w:rtl w:val="0"/>
@@ -10445,12 +10519,12 @@
           <wp:inline distB="114300" distT="114300" distL="114300" distR="114300">
             <wp:extent cx="5659275" cy="3723486"/>
             <wp:effectExtent b="0" l="0" r="0" t="0"/>
-            <wp:docPr id="14" name="image14.jpg"/>
+            <wp:docPr id="14" name="image9.jpg"/>
             <a:graphic>
               <a:graphicData uri="http://schemas.openxmlformats.org/drawingml/2006/picture">
                 <pic:pic>
                   <pic:nvPicPr>
-                    <pic:cNvPr id="0" name="image14.jpg"/>
+                    <pic:cNvPr id="0" name="image9.jpg"/>
                     <pic:cNvPicPr preferRelativeResize="0"/>
                   </pic:nvPicPr>
                   <pic:blipFill>
@@ -10517,8 +10591,8 @@
         <w:spacing w:line="360" w:lineRule="auto"/>
         <w:rPr/>
       </w:pPr>
-      <w:bookmarkStart w:colFirst="0" w:colLast="0" w:name="_l73xxunzy5l9" w:id="22"/>
-      <w:bookmarkEnd w:id="22"/>
+      <w:bookmarkStart w:colFirst="0" w:colLast="0" w:name="_l73xxunzy5l9" w:id="23"/>
+      <w:bookmarkEnd w:id="23"/>
       <w:r>
         <w:rPr>
           <w:rtl w:val="0"/>
@@ -10591,12 +10665,12 @@
           <wp:inline distB="114300" distT="114300" distL="114300" distR="114300">
             <wp:extent cx="5616413" cy="3702247"/>
             <wp:effectExtent b="0" l="0" r="0" t="0"/>
-            <wp:docPr id="4" name="image16.jpg"/>
+            <wp:docPr id="4" name="image14.jpg"/>
             <a:graphic>
               <a:graphicData uri="http://schemas.openxmlformats.org/drawingml/2006/picture">
                 <pic:pic>
                   <pic:nvPicPr>
-                    <pic:cNvPr id="0" name="image16.jpg"/>
+                    <pic:cNvPr id="0" name="image14.jpg"/>
                     <pic:cNvPicPr preferRelativeResize="0"/>
                   </pic:nvPicPr>
                   <pic:blipFill>
@@ -10718,8 +10792,8 @@
         <w:spacing w:line="360" w:lineRule="auto"/>
         <w:rPr/>
       </w:pPr>
-      <w:bookmarkStart w:colFirst="0" w:colLast="0" w:name="_r6pumbixlx3g" w:id="23"/>
-      <w:bookmarkEnd w:id="23"/>
+      <w:bookmarkStart w:colFirst="0" w:colLast="0" w:name="_r6pumbixlx3g" w:id="24"/>
+      <w:bookmarkEnd w:id="24"/>
       <w:r>
         <w:rPr>
           <w:rtl w:val="0"/>
@@ -10783,12 +10857,12 @@
           <wp:inline distB="114300" distT="114300" distL="114300" distR="114300">
             <wp:extent cx="5731200" cy="3060700"/>
             <wp:effectExtent b="0" l="0" r="0" t="0"/>
-            <wp:docPr id="8" name="image3.png"/>
+            <wp:docPr id="8" name="image10.png"/>
             <a:graphic>
               <a:graphicData uri="http://schemas.openxmlformats.org/drawingml/2006/picture">
                 <pic:pic>
                   <pic:nvPicPr>
-                    <pic:cNvPr id="0" name="image3.png"/>
+                    <pic:cNvPr id="0" name="image10.png"/>
                     <pic:cNvPicPr preferRelativeResize="0"/>
                   </pic:nvPicPr>
                   <pic:blipFill>
@@ -10946,8 +11020,8 @@
         <w:spacing w:line="360" w:lineRule="auto"/>
         <w:rPr/>
       </w:pPr>
-      <w:bookmarkStart w:colFirst="0" w:colLast="0" w:name="_l2oqxiy2n6sa" w:id="24"/>
-      <w:bookmarkEnd w:id="24"/>
+      <w:bookmarkStart w:colFirst="0" w:colLast="0" w:name="_l2oqxiy2n6sa" w:id="25"/>
+      <w:bookmarkEnd w:id="25"/>
       <w:r>
         <w:rPr>
           <w:rtl w:val="0"/>
@@ -11011,12 +11085,12 @@
           <wp:inline distB="114300" distT="114300" distL="114300" distR="114300">
             <wp:extent cx="5731200" cy="2971800"/>
             <wp:effectExtent b="0" l="0" r="0" t="0"/>
-            <wp:docPr id="12" name="image11.png"/>
+            <wp:docPr id="12" name="image2.png"/>
             <a:graphic>
               <a:graphicData uri="http://schemas.openxmlformats.org/drawingml/2006/picture">
                 <pic:pic>
                   <pic:nvPicPr>
-                    <pic:cNvPr id="0" name="image11.png"/>
+                    <pic:cNvPr id="0" name="image2.png"/>
                     <pic:cNvPicPr preferRelativeResize="0"/>
                   </pic:nvPicPr>
                   <pic:blipFill>
@@ -11122,12 +11196,12 @@
           <wp:inline distB="114300" distT="114300" distL="114300" distR="114300">
             <wp:extent cx="5731200" cy="1689100"/>
             <wp:effectExtent b="0" l="0" r="0" t="0"/>
-            <wp:docPr id="11" name="image24.jpg"/>
+            <wp:docPr id="11" name="image19.jpg"/>
             <a:graphic>
               <a:graphicData uri="http://schemas.openxmlformats.org/drawingml/2006/picture">
                 <pic:pic>
                   <pic:nvPicPr>
-                    <pic:cNvPr id="0" name="image24.jpg"/>
+                    <pic:cNvPr id="0" name="image19.jpg"/>
                     <pic:cNvPicPr preferRelativeResize="0"/>
                   </pic:nvPicPr>
                   <pic:blipFill>
@@ -11196,8 +11270,8 @@
         <w:spacing w:line="360" w:lineRule="auto"/>
         <w:rPr/>
       </w:pPr>
-      <w:bookmarkStart w:colFirst="0" w:colLast="0" w:name="_ksnnycloc1e1" w:id="25"/>
-      <w:bookmarkEnd w:id="25"/>
+      <w:bookmarkStart w:colFirst="0" w:colLast="0" w:name="_ksnnycloc1e1" w:id="26"/>
+      <w:bookmarkEnd w:id="26"/>
       <w:r>
         <w:rPr>
           <w:rtl w:val="0"/>
@@ -11246,12 +11320,12 @@
           <wp:inline distB="114300" distT="114300" distL="114300" distR="114300">
             <wp:extent cx="5731200" cy="2984500"/>
             <wp:effectExtent b="0" l="0" r="0" t="0"/>
-            <wp:docPr id="5" name="image6.png"/>
+            <wp:docPr id="5" name="image8.png"/>
             <a:graphic>
               <a:graphicData uri="http://schemas.openxmlformats.org/drawingml/2006/picture">
                 <pic:pic>
                   <pic:nvPicPr>
-                    <pic:cNvPr id="0" name="image6.png"/>
+                    <pic:cNvPr id="0" name="image8.png"/>
                     <pic:cNvPicPr preferRelativeResize="0"/>
                   </pic:nvPicPr>
                   <pic:blipFill>
@@ -11429,8 +11503,8 @@
         <w:spacing w:after="120" w:before="120" w:line="360" w:lineRule="auto"/>
         <w:rPr/>
       </w:pPr>
-      <w:bookmarkStart w:colFirst="0" w:colLast="0" w:name="_1m5kupwvtouk" w:id="26"/>
-      <w:bookmarkEnd w:id="26"/>
+      <w:bookmarkStart w:colFirst="0" w:colLast="0" w:name="_1m5kupwvtouk" w:id="27"/>
+      <w:bookmarkEnd w:id="27"/>
       <w:r>
         <w:rPr>
           <w:rtl w:val="0"/>
@@ -11593,8 +11667,8 @@
         <w:pStyle w:val="Heading1"/>
         <w:rPr/>
       </w:pPr>
-      <w:bookmarkStart w:colFirst="0" w:colLast="0" w:name="_4iwyy8lw2ocj" w:id="27"/>
-      <w:bookmarkEnd w:id="27"/>
+      <w:bookmarkStart w:colFirst="0" w:colLast="0" w:name="_4iwyy8lw2ocj" w:id="28"/>
+      <w:bookmarkEnd w:id="28"/>
       <w:r>
         <w:rPr>
           <w:rtl w:val="0"/>
@@ -11606,8 +11680,8 @@
         <w:pStyle w:val="Heading1"/>
         <w:rPr/>
       </w:pPr>
-      <w:bookmarkStart w:colFirst="0" w:colLast="0" w:name="_q1wg0h6i765k" w:id="28"/>
-      <w:bookmarkEnd w:id="28"/>
+      <w:bookmarkStart w:colFirst="0" w:colLast="0" w:name="_q1wg0h6i765k" w:id="29"/>
+      <w:bookmarkEnd w:id="29"/>
       <w:r>
         <w:rPr>
           <w:rtl w:val="0"/>
@@ -11619,8 +11693,8 @@
         <w:pStyle w:val="Heading1"/>
         <w:rPr/>
       </w:pPr>
-      <w:bookmarkStart w:colFirst="0" w:colLast="0" w:name="_enynypj69ren" w:id="29"/>
-      <w:bookmarkEnd w:id="29"/>
+      <w:bookmarkStart w:colFirst="0" w:colLast="0" w:name="_enynypj69ren" w:id="30"/>
+      <w:bookmarkEnd w:id="30"/>
       <w:r>
         <w:rPr>
           <w:rtl w:val="0"/>
@@ -11632,8 +11706,8 @@
         <w:pStyle w:val="Heading1"/>
         <w:rPr/>
       </w:pPr>
-      <w:bookmarkStart w:colFirst="0" w:colLast="0" w:name="_c60ycyirzhvb" w:id="30"/>
-      <w:bookmarkEnd w:id="30"/>
+      <w:bookmarkStart w:colFirst="0" w:colLast="0" w:name="_c60ycyirzhvb" w:id="31"/>
+      <w:bookmarkEnd w:id="31"/>
       <w:r>
         <w:rPr>
           <w:rtl w:val="0"/>
@@ -11665,8 +11739,8 @@
         <w:pStyle w:val="Heading1"/>
         <w:rPr/>
       </w:pPr>
-      <w:bookmarkStart w:colFirst="0" w:colLast="0" w:name="_rkuu2jz0k9ql" w:id="31"/>
-      <w:bookmarkEnd w:id="31"/>
+      <w:bookmarkStart w:colFirst="0" w:colLast="0" w:name="_rkuu2jz0k9ql" w:id="32"/>
+      <w:bookmarkEnd w:id="32"/>
       <w:r>
         <w:rPr>
           <w:rtl w:val="0"/>
@@ -11679,8 +11753,8 @@
         <w:jc w:val="center"/>
         <w:rPr/>
       </w:pPr>
-      <w:bookmarkStart w:colFirst="0" w:colLast="0" w:name="_wuckf2g7wwrc" w:id="32"/>
-      <w:bookmarkEnd w:id="32"/>
+      <w:bookmarkStart w:colFirst="0" w:colLast="0" w:name="_wuckf2g7wwrc" w:id="33"/>
+      <w:bookmarkEnd w:id="33"/>
       <w:r>
         <w:rPr>
           <w:rtl w:val="0"/>
@@ -12355,8 +12429,8 @@
           <w:szCs w:val="36"/>
         </w:rPr>
       </w:pPr>
-      <w:bookmarkStart w:colFirst="0" w:colLast="0" w:name="_s3pabeg39sjj" w:id="33"/>
-      <w:bookmarkEnd w:id="33"/>
+      <w:bookmarkStart w:colFirst="0" w:colLast="0" w:name="_s3pabeg39sjj" w:id="34"/>
+      <w:bookmarkEnd w:id="34"/>
       <w:r>
         <w:rPr>
           <w:color w:val="ffffff"/>
@@ -20477,8 +20551,8 @@
           <w:szCs w:val="44"/>
         </w:rPr>
       </w:pPr>
-      <w:bookmarkStart w:colFirst="0" w:colLast="0" w:name="_dp50u481vvw1" w:id="34"/>
-      <w:bookmarkEnd w:id="34"/>
+      <w:bookmarkStart w:colFirst="0" w:colLast="0" w:name="_dp50u481vvw1" w:id="35"/>
+      <w:bookmarkEnd w:id="35"/>
       <w:r>
         <w:rPr>
           <w:color w:val="ffffff"/>
@@ -22143,8 +22217,8 @@
           <w:szCs w:val="44"/>
         </w:rPr>
       </w:pPr>
-      <w:bookmarkStart w:colFirst="0" w:colLast="0" w:name="_tsuvg1y9sjjr" w:id="35"/>
-      <w:bookmarkEnd w:id="35"/>
+      <w:bookmarkStart w:colFirst="0" w:colLast="0" w:name="_tsuvg1y9sjjr" w:id="36"/>
+      <w:bookmarkEnd w:id="36"/>
       <w:r>
         <w:rPr>
           <w:color w:val="ffffff"/>
@@ -22167,8 +22241,8 @@
           <w:szCs w:val="36"/>
         </w:rPr>
       </w:pPr>
-      <w:bookmarkStart w:colFirst="0" w:colLast="0" w:name="_5zj76bf44zlm" w:id="36"/>
-      <w:bookmarkEnd w:id="36"/>
+      <w:bookmarkStart w:colFirst="0" w:colLast="0" w:name="_5zj76bf44zlm" w:id="37"/>
+      <w:bookmarkEnd w:id="37"/>
       <w:r>
         <w:rPr>
           <w:rFonts w:ascii="Times New Roman" w:cs="Times New Roman" w:eastAsia="Times New Roman" w:hAnsi="Times New Roman"/>
@@ -22188,8 +22262,8 @@
           <w:rFonts w:ascii="Times New Roman" w:cs="Times New Roman" w:eastAsia="Times New Roman" w:hAnsi="Times New Roman"/>
         </w:rPr>
       </w:pPr>
-      <w:bookmarkStart w:colFirst="0" w:colLast="0" w:name="_hx3b2990hnf9" w:id="37"/>
-      <w:bookmarkEnd w:id="37"/>
+      <w:bookmarkStart w:colFirst="0" w:colLast="0" w:name="_hx3b2990hnf9" w:id="38"/>
+      <w:bookmarkEnd w:id="38"/>
       <w:r>
         <w:rPr>
           <w:rFonts w:ascii="Times New Roman" w:cs="Times New Roman" w:eastAsia="Times New Roman" w:hAnsi="Times New Roman"/>
@@ -22211,8 +22285,8 @@
           <w:rFonts w:ascii="Times New Roman" w:cs="Times New Roman" w:eastAsia="Times New Roman" w:hAnsi="Times New Roman"/>
         </w:rPr>
       </w:pPr>
-      <w:bookmarkStart w:colFirst="0" w:colLast="0" w:name="_hqdhob8ev7a9" w:id="38"/>
-      <w:bookmarkEnd w:id="38"/>
+      <w:bookmarkStart w:colFirst="0" w:colLast="0" w:name="_hqdhob8ev7a9" w:id="39"/>
+      <w:bookmarkEnd w:id="39"/>
       <w:r>
         <w:rPr>
           <w:rFonts w:ascii="Times New Roman" w:cs="Times New Roman" w:eastAsia="Times New Roman" w:hAnsi="Times New Roman"/>
@@ -22234,8 +22308,8 @@
           <w:rFonts w:ascii="Times New Roman" w:cs="Times New Roman" w:eastAsia="Times New Roman" w:hAnsi="Times New Roman"/>
         </w:rPr>
       </w:pPr>
-      <w:bookmarkStart w:colFirst="0" w:colLast="0" w:name="_d4471ahjjp81" w:id="39"/>
-      <w:bookmarkEnd w:id="39"/>
+      <w:bookmarkStart w:colFirst="0" w:colLast="0" w:name="_d4471ahjjp81" w:id="40"/>
+      <w:bookmarkEnd w:id="40"/>
       <w:r>
         <w:rPr>
           <w:rFonts w:ascii="Times New Roman" w:cs="Times New Roman" w:eastAsia="Times New Roman" w:hAnsi="Times New Roman"/>
@@ -22253,8 +22327,8 @@
           <w:shd w:fill="ead1dc" w:val="clear"/>
         </w:rPr>
       </w:pPr>
-      <w:bookmarkStart w:colFirst="0" w:colLast="0" w:name="_xg1wsinmn55u" w:id="40"/>
-      <w:bookmarkEnd w:id="40"/>
+      <w:bookmarkStart w:colFirst="0" w:colLast="0" w:name="_xg1wsinmn55u" w:id="41"/>
+      <w:bookmarkEnd w:id="41"/>
       <w:r>
         <w:rPr>
           <w:rFonts w:ascii="Times New Roman" w:cs="Times New Roman" w:eastAsia="Times New Roman" w:hAnsi="Times New Roman"/>
@@ -22303,8 +22377,8 @@
           <w:szCs w:val="36"/>
         </w:rPr>
       </w:pPr>
-      <w:bookmarkStart w:colFirst="0" w:colLast="0" w:name="_7l8kto6hkw2x" w:id="41"/>
-      <w:bookmarkEnd w:id="41"/>
+      <w:bookmarkStart w:colFirst="0" w:colLast="0" w:name="_7l8kto6hkw2x" w:id="42"/>
+      <w:bookmarkEnd w:id="42"/>
       <w:r>
         <w:rPr>
           <w:rFonts w:ascii="Times New Roman" w:cs="Times New Roman" w:eastAsia="Times New Roman" w:hAnsi="Times New Roman"/>
@@ -22487,8 +22561,8 @@
           <w:szCs w:val="36"/>
         </w:rPr>
       </w:pPr>
-      <w:bookmarkStart w:colFirst="0" w:colLast="0" w:name="_efv3lexepj8p" w:id="42"/>
-      <w:bookmarkEnd w:id="42"/>
+      <w:bookmarkStart w:colFirst="0" w:colLast="0" w:name="_efv3lexepj8p" w:id="43"/>
+      <w:bookmarkEnd w:id="43"/>
       <w:r>
         <w:rPr>
           <w:rFonts w:ascii="Times New Roman" w:cs="Times New Roman" w:eastAsia="Times New Roman" w:hAnsi="Times New Roman"/>
@@ -22542,8 +22616,8 @@
           <w:szCs w:val="36"/>
         </w:rPr>
       </w:pPr>
-      <w:bookmarkStart w:colFirst="0" w:colLast="0" w:name="_bb5f94xtrlu3" w:id="43"/>
-      <w:bookmarkEnd w:id="43"/>
+      <w:bookmarkStart w:colFirst="0" w:colLast="0" w:name="_bb5f94xtrlu3" w:id="44"/>
+      <w:bookmarkEnd w:id="44"/>
       <w:r>
         <w:rPr>
           <w:rFonts w:ascii="Times New Roman" w:cs="Times New Roman" w:eastAsia="Times New Roman" w:hAnsi="Times New Roman"/>
@@ -22564,8 +22638,8 @@
           <w:i w:val="1"/>
         </w:rPr>
       </w:pPr>
-      <w:bookmarkStart w:colFirst="0" w:colLast="0" w:name="_2eodo6oghc56" w:id="44"/>
-      <w:bookmarkEnd w:id="44"/>
+      <w:bookmarkStart w:colFirst="0" w:colLast="0" w:name="_2eodo6oghc56" w:id="45"/>
+      <w:bookmarkEnd w:id="45"/>
       <w:r>
         <w:rPr>
           <w:rFonts w:ascii="Times New Roman" w:cs="Times New Roman" w:eastAsia="Times New Roman" w:hAnsi="Times New Roman"/>
@@ -22599,8 +22673,8 @@
           <w:i w:val="1"/>
         </w:rPr>
       </w:pPr>
-      <w:bookmarkStart w:colFirst="0" w:colLast="0" w:name="_hkv3rw1t2qtf" w:id="45"/>
-      <w:bookmarkEnd w:id="45"/>
+      <w:bookmarkStart w:colFirst="0" w:colLast="0" w:name="_hkv3rw1t2qtf" w:id="46"/>
+      <w:bookmarkEnd w:id="46"/>
       <w:r>
         <w:rPr>
           <w:rFonts w:ascii="Times New Roman" w:cs="Times New Roman" w:eastAsia="Times New Roman" w:hAnsi="Times New Roman"/>
@@ -22671,8 +22745,8 @@
           <w:i w:val="1"/>
         </w:rPr>
       </w:pPr>
-      <w:bookmarkStart w:colFirst="0" w:colLast="0" w:name="_1qmr1m1ckcpo" w:id="46"/>
-      <w:bookmarkEnd w:id="46"/>
+      <w:bookmarkStart w:colFirst="0" w:colLast="0" w:name="_1qmr1m1ckcpo" w:id="47"/>
+      <w:bookmarkEnd w:id="47"/>
       <w:r>
         <w:rPr>
           <w:rFonts w:ascii="Times New Roman" w:cs="Times New Roman" w:eastAsia="Times New Roman" w:hAnsi="Times New Roman"/>
@@ -22706,8 +22780,8 @@
           <w:shd w:fill="d9d2e9" w:val="clear"/>
         </w:rPr>
       </w:pPr>
-      <w:bookmarkStart w:colFirst="0" w:colLast="0" w:name="_2o5rwkrhnnhk" w:id="47"/>
-      <w:bookmarkEnd w:id="47"/>
+      <w:bookmarkStart w:colFirst="0" w:colLast="0" w:name="_2o5rwkrhnnhk" w:id="48"/>
+      <w:bookmarkEnd w:id="48"/>
       <w:r>
         <w:rPr>
           <w:rtl w:val="0"/>
@@ -22726,8 +22800,8 @@
           <w:szCs w:val="36"/>
         </w:rPr>
       </w:pPr>
-      <w:bookmarkStart w:colFirst="0" w:colLast="0" w:name="_qw7gd0xfylxa" w:id="48"/>
-      <w:bookmarkEnd w:id="48"/>
+      <w:bookmarkStart w:colFirst="0" w:colLast="0" w:name="_qw7gd0xfylxa" w:id="49"/>
+      <w:bookmarkEnd w:id="49"/>
       <w:r>
         <w:rPr>
           <w:rFonts w:ascii="Times New Roman" w:cs="Times New Roman" w:eastAsia="Times New Roman" w:hAnsi="Times New Roman"/>
@@ -22747,8 +22821,8 @@
           <w:rFonts w:ascii="Times New Roman" w:cs="Times New Roman" w:eastAsia="Times New Roman" w:hAnsi="Times New Roman"/>
         </w:rPr>
       </w:pPr>
-      <w:bookmarkStart w:colFirst="0" w:colLast="0" w:name="_81ehvb49nrh9" w:id="49"/>
-      <w:bookmarkEnd w:id="49"/>
+      <w:bookmarkStart w:colFirst="0" w:colLast="0" w:name="_81ehvb49nrh9" w:id="50"/>
+      <w:bookmarkEnd w:id="50"/>
       <w:r>
         <w:rPr>
           <w:rFonts w:ascii="Times New Roman" w:cs="Times New Roman" w:eastAsia="Times New Roman" w:hAnsi="Times New Roman"/>
@@ -22765,8 +22839,8 @@
           <w:rFonts w:ascii="Times New Roman" w:cs="Times New Roman" w:eastAsia="Times New Roman" w:hAnsi="Times New Roman"/>
         </w:rPr>
       </w:pPr>
-      <w:bookmarkStart w:colFirst="0" w:colLast="0" w:name="_ndre5he4vxep" w:id="50"/>
-      <w:bookmarkEnd w:id="50"/>
+      <w:bookmarkStart w:colFirst="0" w:colLast="0" w:name="_ndre5he4vxep" w:id="51"/>
+      <w:bookmarkEnd w:id="51"/>
       <w:r>
         <w:rPr>
           <w:rFonts w:ascii="Times New Roman" w:cs="Times New Roman" w:eastAsia="Times New Roman" w:hAnsi="Times New Roman"/>
@@ -22786,8 +22860,8 @@
           <w:szCs w:val="28"/>
         </w:rPr>
       </w:pPr>
-      <w:bookmarkStart w:colFirst="0" w:colLast="0" w:name="_ikt04ogeqc1y" w:id="51"/>
-      <w:bookmarkEnd w:id="51"/>
+      <w:bookmarkStart w:colFirst="0" w:colLast="0" w:name="_ikt04ogeqc1y" w:id="52"/>
+      <w:bookmarkEnd w:id="52"/>
       <w:r>
         <w:rPr>
           <w:rFonts w:ascii="Times New Roman" w:cs="Times New Roman" w:eastAsia="Times New Roman" w:hAnsi="Times New Roman"/>
@@ -22812,8 +22886,8 @@
           <w:szCs w:val="28"/>
         </w:rPr>
       </w:pPr>
-      <w:bookmarkStart w:colFirst="0" w:colLast="0" w:name="_f5o8a71l7ch7" w:id="52"/>
-      <w:bookmarkEnd w:id="52"/>
+      <w:bookmarkStart w:colFirst="0" w:colLast="0" w:name="_f5o8a71l7ch7" w:id="53"/>
+      <w:bookmarkEnd w:id="53"/>
       <w:r>
         <w:rPr>
           <w:rFonts w:ascii="Times New Roman" w:cs="Times New Roman" w:eastAsia="Times New Roman" w:hAnsi="Times New Roman"/>
@@ -22908,8 +22982,8 @@
           <w:szCs w:val="44"/>
         </w:rPr>
       </w:pPr>
-      <w:bookmarkStart w:colFirst="0" w:colLast="0" w:name="_2s8eyo1" w:id="53"/>
-      <w:bookmarkEnd w:id="53"/>
+      <w:bookmarkStart w:colFirst="0" w:colLast="0" w:name="_2s8eyo1" w:id="54"/>
+      <w:bookmarkEnd w:id="54"/>
       <w:r>
         <w:rPr>
           <w:color w:val="ffffff"/>
@@ -22932,8 +23006,8 @@
           <w:szCs w:val="36"/>
         </w:rPr>
       </w:pPr>
-      <w:bookmarkStart w:colFirst="0" w:colLast="0" w:name="_v832h9l1b2y8" w:id="54"/>
-      <w:bookmarkEnd w:id="54"/>
+      <w:bookmarkStart w:colFirst="0" w:colLast="0" w:name="_v832h9l1b2y8" w:id="55"/>
+      <w:bookmarkEnd w:id="55"/>
       <w:r>
         <w:rPr>
           <w:rFonts w:ascii="Times New Roman" w:cs="Times New Roman" w:eastAsia="Times New Roman" w:hAnsi="Times New Roman"/>
@@ -22953,8 +23027,8 @@
           <w:rFonts w:ascii="Times New Roman" w:cs="Times New Roman" w:eastAsia="Times New Roman" w:hAnsi="Times New Roman"/>
         </w:rPr>
       </w:pPr>
-      <w:bookmarkStart w:colFirst="0" w:colLast="0" w:name="_z6fogztg1nn0" w:id="55"/>
-      <w:bookmarkEnd w:id="55"/>
+      <w:bookmarkStart w:colFirst="0" w:colLast="0" w:name="_z6fogztg1nn0" w:id="56"/>
+      <w:bookmarkEnd w:id="56"/>
       <w:r>
         <w:rPr>
           <w:rFonts w:ascii="Times New Roman" w:cs="Times New Roman" w:eastAsia="Times New Roman" w:hAnsi="Times New Roman"/>
@@ -22971,8 +23045,8 @@
           <w:rFonts w:ascii="Times New Roman" w:cs="Times New Roman" w:eastAsia="Times New Roman" w:hAnsi="Times New Roman"/>
         </w:rPr>
       </w:pPr>
-      <w:bookmarkStart w:colFirst="0" w:colLast="0" w:name="_64em60vqlevv" w:id="56"/>
-      <w:bookmarkEnd w:id="56"/>
+      <w:bookmarkStart w:colFirst="0" w:colLast="0" w:name="_64em60vqlevv" w:id="57"/>
+      <w:bookmarkEnd w:id="57"/>
       <w:r>
         <w:rPr>
           <w:rtl w:val="0"/>
@@ -22991,8 +23065,8 @@
           <w:szCs w:val="36"/>
         </w:rPr>
       </w:pPr>
-      <w:bookmarkStart w:colFirst="0" w:colLast="0" w:name="_xqpqxorub7kw" w:id="57"/>
-      <w:bookmarkEnd w:id="57"/>
+      <w:bookmarkStart w:colFirst="0" w:colLast="0" w:name="_xqpqxorub7kw" w:id="58"/>
+      <w:bookmarkEnd w:id="58"/>
       <w:r>
         <w:rPr>
           <w:rFonts w:ascii="Times New Roman" w:cs="Times New Roman" w:eastAsia="Times New Roman" w:hAnsi="Times New Roman"/>
@@ -23012,8 +23086,8 @@
           <w:rFonts w:ascii="Times New Roman" w:cs="Times New Roman" w:eastAsia="Times New Roman" w:hAnsi="Times New Roman"/>
         </w:rPr>
       </w:pPr>
-      <w:bookmarkStart w:colFirst="0" w:colLast="0" w:name="_j4hyckjtgetq" w:id="58"/>
-      <w:bookmarkEnd w:id="58"/>
+      <w:bookmarkStart w:colFirst="0" w:colLast="0" w:name="_j4hyckjtgetq" w:id="59"/>
+      <w:bookmarkEnd w:id="59"/>
       <w:r>
         <w:rPr>
           <w:rFonts w:ascii="Times New Roman" w:cs="Times New Roman" w:eastAsia="Times New Roman" w:hAnsi="Times New Roman"/>
@@ -23035,8 +23109,8 @@
           <w:rFonts w:ascii="Times New Roman" w:cs="Times New Roman" w:eastAsia="Times New Roman" w:hAnsi="Times New Roman"/>
         </w:rPr>
       </w:pPr>
-      <w:bookmarkStart w:colFirst="0" w:colLast="0" w:name="_yy2s8gdl9ywe" w:id="59"/>
-      <w:bookmarkEnd w:id="59"/>
+      <w:bookmarkStart w:colFirst="0" w:colLast="0" w:name="_yy2s8gdl9ywe" w:id="60"/>
+      <w:bookmarkEnd w:id="60"/>
       <w:r>
         <w:rPr>
           <w:rFonts w:ascii="Times New Roman" w:cs="Times New Roman" w:eastAsia="Times New Roman" w:hAnsi="Times New Roman"/>
@@ -23058,8 +23132,8 @@
           <w:rFonts w:ascii="Times New Roman" w:cs="Times New Roman" w:eastAsia="Times New Roman" w:hAnsi="Times New Roman"/>
         </w:rPr>
       </w:pPr>
-      <w:bookmarkStart w:colFirst="0" w:colLast="0" w:name="_2us460k5t1qe" w:id="60"/>
-      <w:bookmarkEnd w:id="60"/>
+      <w:bookmarkStart w:colFirst="0" w:colLast="0" w:name="_2us460k5t1qe" w:id="61"/>
+      <w:bookmarkEnd w:id="61"/>
       <w:r>
         <w:rPr>
           <w:rFonts w:ascii="Times New Roman" w:cs="Times New Roman" w:eastAsia="Times New Roman" w:hAnsi="Times New Roman"/>
@@ -23081,8 +23155,8 @@
           <w:rFonts w:ascii="Times New Roman" w:cs="Times New Roman" w:eastAsia="Times New Roman" w:hAnsi="Times New Roman"/>
         </w:rPr>
       </w:pPr>
-      <w:bookmarkStart w:colFirst="0" w:colLast="0" w:name="_vs4fuwau1cwe" w:id="61"/>
-      <w:bookmarkEnd w:id="61"/>
+      <w:bookmarkStart w:colFirst="0" w:colLast="0" w:name="_vs4fuwau1cwe" w:id="62"/>
+      <w:bookmarkEnd w:id="62"/>
       <w:r>
         <w:rPr>
           <w:rFonts w:ascii="Times New Roman" w:cs="Times New Roman" w:eastAsia="Times New Roman" w:hAnsi="Times New Roman"/>
@@ -23104,8 +23178,8 @@
           <w:rFonts w:ascii="Times New Roman" w:cs="Times New Roman" w:eastAsia="Times New Roman" w:hAnsi="Times New Roman"/>
         </w:rPr>
       </w:pPr>
-      <w:bookmarkStart w:colFirst="0" w:colLast="0" w:name="_6j71nlb5beef" w:id="62"/>
-      <w:bookmarkEnd w:id="62"/>
+      <w:bookmarkStart w:colFirst="0" w:colLast="0" w:name="_6j71nlb5beef" w:id="63"/>
+      <w:bookmarkEnd w:id="63"/>
       <w:r>
         <w:rPr>
           <w:rFonts w:ascii="Times New Roman" w:cs="Times New Roman" w:eastAsia="Times New Roman" w:hAnsi="Times New Roman"/>
@@ -23127,8 +23201,8 @@
           <w:rFonts w:ascii="Times New Roman" w:cs="Times New Roman" w:eastAsia="Times New Roman" w:hAnsi="Times New Roman"/>
         </w:rPr>
       </w:pPr>
-      <w:bookmarkStart w:colFirst="0" w:colLast="0" w:name="_wb6bu5h88icb" w:id="63"/>
-      <w:bookmarkEnd w:id="63"/>
+      <w:bookmarkStart w:colFirst="0" w:colLast="0" w:name="_wb6bu5h88icb" w:id="64"/>
+      <w:bookmarkEnd w:id="64"/>
       <w:r>
         <w:rPr>
           <w:rFonts w:ascii="Times New Roman" w:cs="Times New Roman" w:eastAsia="Times New Roman" w:hAnsi="Times New Roman"/>
@@ -23150,8 +23224,8 @@
           <w:rFonts w:ascii="Times New Roman" w:cs="Times New Roman" w:eastAsia="Times New Roman" w:hAnsi="Times New Roman"/>
         </w:rPr>
       </w:pPr>
-      <w:bookmarkStart w:colFirst="0" w:colLast="0" w:name="_97zcl0ynrof" w:id="64"/>
-      <w:bookmarkEnd w:id="64"/>
+      <w:bookmarkStart w:colFirst="0" w:colLast="0" w:name="_97zcl0ynrof" w:id="65"/>
+      <w:bookmarkEnd w:id="65"/>
       <w:r>
         <w:rPr>
           <w:rFonts w:ascii="Times New Roman" w:cs="Times New Roman" w:eastAsia="Times New Roman" w:hAnsi="Times New Roman"/>
@@ -23173,8 +23247,8 @@
           <w:rFonts w:ascii="Times New Roman" w:cs="Times New Roman" w:eastAsia="Times New Roman" w:hAnsi="Times New Roman"/>
         </w:rPr>
       </w:pPr>
-      <w:bookmarkStart w:colFirst="0" w:colLast="0" w:name="_oux10ub1yjbm" w:id="65"/>
-      <w:bookmarkEnd w:id="65"/>
+      <w:bookmarkStart w:colFirst="0" w:colLast="0" w:name="_oux10ub1yjbm" w:id="66"/>
+      <w:bookmarkEnd w:id="66"/>
       <w:r>
         <w:rPr>
           <w:rFonts w:ascii="Times New Roman" w:cs="Times New Roman" w:eastAsia="Times New Roman" w:hAnsi="Times New Roman"/>
@@ -23196,8 +23270,8 @@
           <w:rFonts w:ascii="Times New Roman" w:cs="Times New Roman" w:eastAsia="Times New Roman" w:hAnsi="Times New Roman"/>
         </w:rPr>
       </w:pPr>
-      <w:bookmarkStart w:colFirst="0" w:colLast="0" w:name="_ef0253ojgkam" w:id="66"/>
-      <w:bookmarkEnd w:id="66"/>
+      <w:bookmarkStart w:colFirst="0" w:colLast="0" w:name="_ef0253ojgkam" w:id="67"/>
+      <w:bookmarkEnd w:id="67"/>
       <w:r>
         <w:rPr>
           <w:rFonts w:ascii="Times New Roman" w:cs="Times New Roman" w:eastAsia="Times New Roman" w:hAnsi="Times New Roman"/>
@@ -23219,8 +23293,8 @@
           <w:rFonts w:ascii="Times New Roman" w:cs="Times New Roman" w:eastAsia="Times New Roman" w:hAnsi="Times New Roman"/>
         </w:rPr>
       </w:pPr>
-      <w:bookmarkStart w:colFirst="0" w:colLast="0" w:name="_97zcl0ynrof" w:id="64"/>
-      <w:bookmarkEnd w:id="64"/>
+      <w:bookmarkStart w:colFirst="0" w:colLast="0" w:name="_97zcl0ynrof" w:id="65"/>
+      <w:bookmarkEnd w:id="65"/>
       <w:r>
         <w:rPr>
           <w:rFonts w:ascii="Times New Roman" w:cs="Times New Roman" w:eastAsia="Times New Roman" w:hAnsi="Times New Roman"/>
@@ -23238,8 +23312,8 @@
           <w:rFonts w:ascii="Times New Roman" w:cs="Times New Roman" w:eastAsia="Times New Roman" w:hAnsi="Times New Roman"/>
         </w:rPr>
       </w:pPr>
-      <w:bookmarkStart w:colFirst="0" w:colLast="0" w:name="_tpq0vdr374fu" w:id="67"/>
-      <w:bookmarkEnd w:id="67"/>
+      <w:bookmarkStart w:colFirst="0" w:colLast="0" w:name="_tpq0vdr374fu" w:id="68"/>
+      <w:bookmarkEnd w:id="68"/>
       <w:r>
         <w:rPr>
           <w:rtl w:val="0"/>
@@ -23258,8 +23332,8 @@
           <w:szCs w:val="36"/>
         </w:rPr>
       </w:pPr>
-      <w:bookmarkStart w:colFirst="0" w:colLast="0" w:name="_l599kz9rx2ws" w:id="68"/>
-      <w:bookmarkEnd w:id="68"/>
+      <w:bookmarkStart w:colFirst="0" w:colLast="0" w:name="_l599kz9rx2ws" w:id="69"/>
+      <w:bookmarkEnd w:id="69"/>
       <w:r>
         <w:rPr>
           <w:rFonts w:ascii="Times New Roman" w:cs="Times New Roman" w:eastAsia="Times New Roman" w:hAnsi="Times New Roman"/>
@@ -23279,8 +23353,8 @@
           <w:rFonts w:ascii="Times New Roman" w:cs="Times New Roman" w:eastAsia="Times New Roman" w:hAnsi="Times New Roman"/>
         </w:rPr>
       </w:pPr>
-      <w:bookmarkStart w:colFirst="0" w:colLast="0" w:name="_rl82ipf7ax2t" w:id="69"/>
-      <w:bookmarkEnd w:id="69"/>
+      <w:bookmarkStart w:colFirst="0" w:colLast="0" w:name="_rl82ipf7ax2t" w:id="70"/>
+      <w:bookmarkEnd w:id="70"/>
       <w:r>
         <w:rPr>
           <w:rFonts w:ascii="Times New Roman" w:cs="Times New Roman" w:eastAsia="Times New Roman" w:hAnsi="Times New Roman"/>
@@ -23303,8 +23377,8 @@
           <w:b w:val="1"/>
         </w:rPr>
       </w:pPr>
-      <w:bookmarkStart w:colFirst="0" w:colLast="0" w:name="_mfkbnqr5f2ca" w:id="70"/>
-      <w:bookmarkEnd w:id="70"/>
+      <w:bookmarkStart w:colFirst="0" w:colLast="0" w:name="_mfkbnqr5f2ca" w:id="71"/>
+      <w:bookmarkEnd w:id="71"/>
       <w:r>
         <w:rPr>
           <w:rFonts w:ascii="Times New Roman" w:cs="Times New Roman" w:eastAsia="Times New Roman" w:hAnsi="Times New Roman"/>
@@ -23335,8 +23409,8 @@
           <w:b w:val="1"/>
         </w:rPr>
       </w:pPr>
-      <w:bookmarkStart w:colFirst="0" w:colLast="0" w:name="_s74ztxhbbkhk" w:id="71"/>
-      <w:bookmarkEnd w:id="71"/>
+      <w:bookmarkStart w:colFirst="0" w:colLast="0" w:name="_s74ztxhbbkhk" w:id="72"/>
+      <w:bookmarkEnd w:id="72"/>
       <w:r>
         <w:rPr>
           <w:rFonts w:ascii="Times New Roman" w:cs="Times New Roman" w:eastAsia="Times New Roman" w:hAnsi="Times New Roman"/>
@@ -23365,8 +23439,8 @@
           <w:szCs w:val="36"/>
         </w:rPr>
       </w:pPr>
-      <w:bookmarkStart w:colFirst="0" w:colLast="0" w:name="_ciiyg6uivwr4" w:id="72"/>
-      <w:bookmarkEnd w:id="72"/>
+      <w:bookmarkStart w:colFirst="0" w:colLast="0" w:name="_ciiyg6uivwr4" w:id="73"/>
+      <w:bookmarkEnd w:id="73"/>
       <w:r>
         <w:rPr>
           <w:rFonts w:ascii="Times" w:cs="Times" w:eastAsia="Times" w:hAnsi="Times"/>
@@ -23386,8 +23460,8 @@
           <w:rFonts w:ascii="Times New Roman" w:cs="Times New Roman" w:eastAsia="Times New Roman" w:hAnsi="Times New Roman"/>
         </w:rPr>
       </w:pPr>
-      <w:bookmarkStart w:colFirst="0" w:colLast="0" w:name="_lnxbz9" w:id="73"/>
-      <w:bookmarkEnd w:id="73"/>
+      <w:bookmarkStart w:colFirst="0" w:colLast="0" w:name="_lnxbz9" w:id="74"/>
+      <w:bookmarkEnd w:id="74"/>
       <w:r>
         <w:rPr>
           <w:rFonts w:ascii="Times New Roman" w:cs="Times New Roman" w:eastAsia="Times New Roman" w:hAnsi="Times New Roman"/>
@@ -23404,8 +23478,8 @@
           <w:rFonts w:ascii="Times New Roman" w:cs="Times New Roman" w:eastAsia="Times New Roman" w:hAnsi="Times New Roman"/>
         </w:rPr>
       </w:pPr>
-      <w:bookmarkStart w:colFirst="0" w:colLast="0" w:name="_nmgvmvm5hocp" w:id="74"/>
-      <w:bookmarkEnd w:id="74"/>
+      <w:bookmarkStart w:colFirst="0" w:colLast="0" w:name="_nmgvmvm5hocp" w:id="75"/>
+      <w:bookmarkEnd w:id="75"/>
       <w:r>
         <w:rPr>
           <w:rtl w:val="0"/>
@@ -23424,8 +23498,8 @@
           <w:szCs w:val="36"/>
         </w:rPr>
       </w:pPr>
-      <w:bookmarkStart w:colFirst="0" w:colLast="0" w:name="_md4uq68sz4hl" w:id="75"/>
-      <w:bookmarkEnd w:id="75"/>
+      <w:bookmarkStart w:colFirst="0" w:colLast="0" w:name="_md4uq68sz4hl" w:id="76"/>
+      <w:bookmarkEnd w:id="76"/>
       <w:r>
         <w:rPr>
           <w:rFonts w:ascii="Times" w:cs="Times" w:eastAsia="Times" w:hAnsi="Times"/>
@@ -23445,8 +23519,8 @@
           <w:rFonts w:ascii="Times New Roman" w:cs="Times New Roman" w:eastAsia="Times New Roman" w:hAnsi="Times New Roman"/>
         </w:rPr>
       </w:pPr>
-      <w:bookmarkStart w:colFirst="0" w:colLast="0" w:name="_cmnw5bezp7qs" w:id="76"/>
-      <w:bookmarkEnd w:id="76"/>
+      <w:bookmarkStart w:colFirst="0" w:colLast="0" w:name="_cmnw5bezp7qs" w:id="77"/>
+      <w:bookmarkEnd w:id="77"/>
       <w:r>
         <w:rPr>
           <w:rFonts w:ascii="Times New Roman" w:cs="Times New Roman" w:eastAsia="Times New Roman" w:hAnsi="Times New Roman"/>
@@ -23463,8 +23537,8 @@
           <w:rFonts w:ascii="Times New Roman" w:cs="Times New Roman" w:eastAsia="Times New Roman" w:hAnsi="Times New Roman"/>
         </w:rPr>
       </w:pPr>
-      <w:bookmarkStart w:colFirst="0" w:colLast="0" w:name="_tvxvs1qbscti" w:id="77"/>
-      <w:bookmarkEnd w:id="77"/>
+      <w:bookmarkStart w:colFirst="0" w:colLast="0" w:name="_tvxvs1qbscti" w:id="78"/>
+      <w:bookmarkEnd w:id="78"/>
       <w:r>
         <w:rPr>
           <w:rFonts w:ascii="Times New Roman" w:cs="Times New Roman" w:eastAsia="Times New Roman" w:hAnsi="Times New Roman"/>
@@ -23481,8 +23555,8 @@
           <w:rFonts w:ascii="Times New Roman" w:cs="Times New Roman" w:eastAsia="Times New Roman" w:hAnsi="Times New Roman"/>
         </w:rPr>
       </w:pPr>
-      <w:bookmarkStart w:colFirst="0" w:colLast="0" w:name="_y3b52r9utybh" w:id="78"/>
-      <w:bookmarkEnd w:id="78"/>
+      <w:bookmarkStart w:colFirst="0" w:colLast="0" w:name="_y3b52r9utybh" w:id="79"/>
+      <w:bookmarkEnd w:id="79"/>
       <w:r>
         <w:rPr>
           <w:rFonts w:ascii="Times New Roman" w:cs="Times New Roman" w:eastAsia="Times New Roman" w:hAnsi="Times New Roman"/>
@@ -23499,8 +23573,8 @@
           <w:rFonts w:ascii="Times New Roman" w:cs="Times New Roman" w:eastAsia="Times New Roman" w:hAnsi="Times New Roman"/>
         </w:rPr>
       </w:pPr>
-      <w:bookmarkStart w:colFirst="0" w:colLast="0" w:name="_uev9bpmz8zd2" w:id="79"/>
-      <w:bookmarkEnd w:id="79"/>
+      <w:bookmarkStart w:colFirst="0" w:colLast="0" w:name="_uev9bpmz8zd2" w:id="80"/>
+      <w:bookmarkEnd w:id="80"/>
       <w:r>
         <w:rPr>
           <w:rFonts w:ascii="Times New Roman" w:cs="Times New Roman" w:eastAsia="Times New Roman" w:hAnsi="Times New Roman"/>
@@ -23517,8 +23591,8 @@
           <w:rFonts w:ascii="Times New Roman" w:cs="Times New Roman" w:eastAsia="Times New Roman" w:hAnsi="Times New Roman"/>
         </w:rPr>
       </w:pPr>
-      <w:bookmarkStart w:colFirst="0" w:colLast="0" w:name="_scskjaq5ln2s" w:id="80"/>
-      <w:bookmarkEnd w:id="80"/>
+      <w:bookmarkStart w:colFirst="0" w:colLast="0" w:name="_scskjaq5ln2s" w:id="81"/>
+      <w:bookmarkEnd w:id="81"/>
       <w:r>
         <w:rPr>
           <w:rFonts w:ascii="Times New Roman" w:cs="Times New Roman" w:eastAsia="Times New Roman" w:hAnsi="Times New Roman"/>
@@ -23535,8 +23609,8 @@
           <w:rFonts w:ascii="Times New Roman" w:cs="Times New Roman" w:eastAsia="Times New Roman" w:hAnsi="Times New Roman"/>
         </w:rPr>
       </w:pPr>
-      <w:bookmarkStart w:colFirst="0" w:colLast="0" w:name="_gofih8fa23xs" w:id="81"/>
-      <w:bookmarkEnd w:id="81"/>
+      <w:bookmarkStart w:colFirst="0" w:colLast="0" w:name="_gofih8fa23xs" w:id="82"/>
+      <w:bookmarkEnd w:id="82"/>
       <w:r>
         <w:rPr>
           <w:rtl w:val="0"/>
@@ -23555,8 +23629,8 @@
           <w:szCs w:val="36"/>
         </w:rPr>
       </w:pPr>
-      <w:bookmarkStart w:colFirst="0" w:colLast="0" w:name="_xui84taubiud" w:id="82"/>
-      <w:bookmarkEnd w:id="82"/>
+      <w:bookmarkStart w:colFirst="0" w:colLast="0" w:name="_xui84taubiud" w:id="83"/>
+      <w:bookmarkEnd w:id="83"/>
       <w:r>
         <w:rPr>
           <w:rFonts w:ascii="Times" w:cs="Times" w:eastAsia="Times" w:hAnsi="Times"/>
@@ -23576,8 +23650,8 @@
           <w:rFonts w:ascii="Times New Roman" w:cs="Times New Roman" w:eastAsia="Times New Roman" w:hAnsi="Times New Roman"/>
         </w:rPr>
       </w:pPr>
-      <w:bookmarkStart w:colFirst="0" w:colLast="0" w:name="_7wzb4d7m2cq8" w:id="83"/>
-      <w:bookmarkEnd w:id="83"/>
+      <w:bookmarkStart w:colFirst="0" w:colLast="0" w:name="_7wzb4d7m2cq8" w:id="84"/>
+      <w:bookmarkEnd w:id="84"/>
       <w:r>
         <w:rPr>
           <w:rFonts w:ascii="Times New Roman" w:cs="Times New Roman" w:eastAsia="Times New Roman" w:hAnsi="Times New Roman"/>
@@ -23594,8 +23668,8 @@
           <w:rFonts w:ascii="Times New Roman" w:cs="Times New Roman" w:eastAsia="Times New Roman" w:hAnsi="Times New Roman"/>
         </w:rPr>
       </w:pPr>
-      <w:bookmarkStart w:colFirst="0" w:colLast="0" w:name="_tny4s6axihur" w:id="84"/>
-      <w:bookmarkEnd w:id="84"/>
+      <w:bookmarkStart w:colFirst="0" w:colLast="0" w:name="_tny4s6axihur" w:id="85"/>
+      <w:bookmarkEnd w:id="85"/>
       <w:r>
         <w:rPr>
           <w:rtl w:val="0"/>
@@ -23614,8 +23688,8 @@
           <w:szCs w:val="36"/>
         </w:rPr>
       </w:pPr>
-      <w:bookmarkStart w:colFirst="0" w:colLast="0" w:name="_azmlnpv70hok" w:id="85"/>
-      <w:bookmarkEnd w:id="85"/>
+      <w:bookmarkStart w:colFirst="0" w:colLast="0" w:name="_azmlnpv70hok" w:id="86"/>
+      <w:bookmarkEnd w:id="86"/>
       <w:r>
         <w:rPr>
           <w:rFonts w:ascii="Times" w:cs="Times" w:eastAsia="Times" w:hAnsi="Times"/>
@@ -23718,8 +23792,8 @@
           <w:szCs w:val="28"/>
         </w:rPr>
       </w:pPr>
-      <w:bookmarkStart w:colFirst="0" w:colLast="0" w:name="_2jxsxqh" w:id="86"/>
-      <w:bookmarkEnd w:id="86"/>
+      <w:bookmarkStart w:colFirst="0" w:colLast="0" w:name="_2jxsxqh" w:id="87"/>
+      <w:bookmarkEnd w:id="87"/>
       <w:r>
         <w:rPr>
           <w:color w:val="ffffff"/>
@@ -23747,8 +23821,8 @@
           <w:szCs w:val="36"/>
         </w:rPr>
       </w:pPr>
-      <w:bookmarkStart w:colFirst="0" w:colLast="0" w:name="_ub67q0t0st6n" w:id="87"/>
-      <w:bookmarkEnd w:id="87"/>
+      <w:bookmarkStart w:colFirst="0" w:colLast="0" w:name="_ub67q0t0st6n" w:id="88"/>
+      <w:bookmarkEnd w:id="88"/>
       <w:r>
         <w:rPr>
           <w:rFonts w:ascii="Times New Roman" w:cs="Times New Roman" w:eastAsia="Times New Roman" w:hAnsi="Times New Roman"/>
@@ -23793,12 +23867,12 @@
           <wp:inline distB="114300" distT="114300" distL="114300" distR="114300">
             <wp:extent cx="5091113" cy="3350110"/>
             <wp:effectExtent b="0" l="0" r="0" t="0"/>
-            <wp:docPr id="23" name="image14.jpg"/>
+            <wp:docPr id="23" name="image9.jpg"/>
             <a:graphic>
               <a:graphicData uri="http://schemas.openxmlformats.org/drawingml/2006/picture">
                 <pic:pic>
                   <pic:nvPicPr>
-                    <pic:cNvPr id="0" name="image14.jpg"/>
+                    <pic:cNvPr id="0" name="image9.jpg"/>
                     <pic:cNvPicPr preferRelativeResize="0"/>
                   </pic:nvPicPr>
                   <pic:blipFill>
@@ -23891,12 +23965,12 @@
           <wp:inline distB="114300" distT="114300" distL="114300" distR="114300">
             <wp:extent cx="4671120" cy="3080305"/>
             <wp:effectExtent b="0" l="0" r="0" t="0"/>
-            <wp:docPr id="18" name="image16.jpg"/>
+            <wp:docPr id="18" name="image14.jpg"/>
             <a:graphic>
               <a:graphicData uri="http://schemas.openxmlformats.org/drawingml/2006/picture">
                 <pic:pic>
                   <pic:nvPicPr>
-                    <pic:cNvPr id="0" name="image16.jpg"/>
+                    <pic:cNvPr id="0" name="image14.jpg"/>
                     <pic:cNvPicPr preferRelativeResize="0"/>
                   </pic:nvPicPr>
                   <pic:blipFill>
@@ -23984,12 +24058,12 @@
           <wp:inline distB="114300" distT="114300" distL="114300" distR="114300">
             <wp:extent cx="5072063" cy="3354252"/>
             <wp:effectExtent b="0" l="0" r="0" t="0"/>
-            <wp:docPr id="15" name="image12.jpg"/>
+            <wp:docPr id="15" name="image11.jpg"/>
             <a:graphic>
               <a:graphicData uri="http://schemas.openxmlformats.org/drawingml/2006/picture">
                 <pic:pic>
                   <pic:nvPicPr>
-                    <pic:cNvPr id="0" name="image12.jpg"/>
+                    <pic:cNvPr id="0" name="image11.jpg"/>
                     <pic:cNvPicPr preferRelativeResize="0"/>
                   </pic:nvPicPr>
                   <pic:blipFill>
@@ -24068,12 +24142,12 @@
           <wp:inline distB="114300" distT="114300" distL="114300" distR="114300">
             <wp:extent cx="5232270" cy="3457035"/>
             <wp:effectExtent b="0" l="0" r="0" t="0"/>
-            <wp:docPr id="2" name="image9.jpg"/>
+            <wp:docPr id="2" name="image15.jpg"/>
             <a:graphic>
               <a:graphicData uri="http://schemas.openxmlformats.org/drawingml/2006/picture">
                 <pic:pic>
                   <pic:nvPicPr>
-                    <pic:cNvPr id="0" name="image9.jpg"/>
+                    <pic:cNvPr id="0" name="image15.jpg"/>
                     <pic:cNvPicPr preferRelativeResize="0"/>
                   </pic:nvPicPr>
                   <pic:blipFill>
@@ -24131,8 +24205,8 @@
           <w:szCs w:val="36"/>
         </w:rPr>
       </w:pPr>
-      <w:bookmarkStart w:colFirst="0" w:colLast="0" w:name="_62qar61weti8" w:id="88"/>
-      <w:bookmarkEnd w:id="88"/>
+      <w:bookmarkStart w:colFirst="0" w:colLast="0" w:name="_62qar61weti8" w:id="89"/>
+      <w:bookmarkEnd w:id="89"/>
       <w:r>
         <w:rPr>
           <w:rFonts w:ascii="Times New Roman" w:cs="Times New Roman" w:eastAsia="Times New Roman" w:hAnsi="Times New Roman"/>
@@ -24152,8 +24226,8 @@
           <w:rFonts w:ascii="Times New Roman" w:cs="Times New Roman" w:eastAsia="Times New Roman" w:hAnsi="Times New Roman"/>
         </w:rPr>
       </w:pPr>
-      <w:bookmarkStart w:colFirst="0" w:colLast="0" w:name="_45snre4g4t4i" w:id="89"/>
-      <w:bookmarkEnd w:id="89"/>
+      <w:bookmarkStart w:colFirst="0" w:colLast="0" w:name="_45snre4g4t4i" w:id="90"/>
+      <w:bookmarkEnd w:id="90"/>
       <w:r>
         <w:rPr>
           <w:rFonts w:ascii="Times New Roman" w:cs="Times New Roman" w:eastAsia="Times New Roman" w:hAnsi="Times New Roman"/>
@@ -24171,8 +24245,8 @@
           <w:rFonts w:ascii="Times New Roman" w:cs="Times New Roman" w:eastAsia="Times New Roman" w:hAnsi="Times New Roman"/>
         </w:rPr>
       </w:pPr>
-      <w:bookmarkStart w:colFirst="0" w:colLast="0" w:name="_2b9olunr2y5l" w:id="90"/>
-      <w:bookmarkEnd w:id="90"/>
+      <w:bookmarkStart w:colFirst="0" w:colLast="0" w:name="_2b9olunr2y5l" w:id="91"/>
+      <w:bookmarkEnd w:id="91"/>
       <w:r>
         <w:rPr>
           <w:rtl w:val="0"/>
@@ -24191,8 +24265,8 @@
           <w:szCs w:val="36"/>
         </w:rPr>
       </w:pPr>
-      <w:bookmarkStart w:colFirst="0" w:colLast="0" w:name="_pilct9asc26g" w:id="91"/>
-      <w:bookmarkEnd w:id="91"/>
+      <w:bookmarkStart w:colFirst="0" w:colLast="0" w:name="_pilct9asc26g" w:id="92"/>
+      <w:bookmarkEnd w:id="92"/>
       <w:r>
         <w:rPr>
           <w:rFonts w:ascii="Times New Roman" w:cs="Times New Roman" w:eastAsia="Times New Roman" w:hAnsi="Times New Roman"/>
@@ -24212,8 +24286,8 @@
           <w:rFonts w:ascii="Times New Roman" w:cs="Times New Roman" w:eastAsia="Times New Roman" w:hAnsi="Times New Roman"/>
         </w:rPr>
       </w:pPr>
-      <w:bookmarkStart w:colFirst="0" w:colLast="0" w:name="_45snre4g4t4i" w:id="89"/>
-      <w:bookmarkEnd w:id="89"/>
+      <w:bookmarkStart w:colFirst="0" w:colLast="0" w:name="_45snre4g4t4i" w:id="90"/>
+      <w:bookmarkEnd w:id="90"/>
       <w:r>
         <w:rPr>
           <w:rFonts w:ascii="Times New Roman" w:cs="Times New Roman" w:eastAsia="Times New Roman" w:hAnsi="Times New Roman"/>
@@ -24230,8 +24304,8 @@
           <w:rFonts w:ascii="Times New Roman" w:cs="Times New Roman" w:eastAsia="Times New Roman" w:hAnsi="Times New Roman"/>
         </w:rPr>
       </w:pPr>
-      <w:bookmarkStart w:colFirst="0" w:colLast="0" w:name="_g2wjvf68hkes" w:id="92"/>
-      <w:bookmarkEnd w:id="92"/>
+      <w:bookmarkStart w:colFirst="0" w:colLast="0" w:name="_g2wjvf68hkes" w:id="93"/>
+      <w:bookmarkEnd w:id="93"/>
       <w:r>
         <w:rPr>
           <w:rtl w:val="0"/>
@@ -24250,8 +24324,8 @@
           <w:szCs w:val="36"/>
         </w:rPr>
       </w:pPr>
-      <w:bookmarkStart w:colFirst="0" w:colLast="0" w:name="_k82eeksnlott" w:id="93"/>
-      <w:bookmarkEnd w:id="93"/>
+      <w:bookmarkStart w:colFirst="0" w:colLast="0" w:name="_k82eeksnlott" w:id="94"/>
+      <w:bookmarkEnd w:id="94"/>
       <w:r>
         <w:rPr>
           <w:rFonts w:ascii="Times New Roman" w:cs="Times New Roman" w:eastAsia="Times New Roman" w:hAnsi="Times New Roman"/>
@@ -24271,8 +24345,8 @@
           <w:rFonts w:ascii="Times New Roman" w:cs="Times New Roman" w:eastAsia="Times New Roman" w:hAnsi="Times New Roman"/>
         </w:rPr>
       </w:pPr>
-      <w:bookmarkStart w:colFirst="0" w:colLast="0" w:name="_g8cm90ii6x20" w:id="94"/>
-      <w:bookmarkEnd w:id="94"/>
+      <w:bookmarkStart w:colFirst="0" w:colLast="0" w:name="_g8cm90ii6x20" w:id="95"/>
+      <w:bookmarkEnd w:id="95"/>
       <w:r>
         <w:rPr>
           <w:rFonts w:ascii="Times New Roman" w:cs="Times New Roman" w:eastAsia="Times New Roman" w:hAnsi="Times New Roman"/>
@@ -24289,8 +24363,8 @@
           <w:rFonts w:ascii="Times New Roman" w:cs="Times New Roman" w:eastAsia="Times New Roman" w:hAnsi="Times New Roman"/>
         </w:rPr>
       </w:pPr>
-      <w:bookmarkStart w:colFirst="0" w:colLast="0" w:name="_w655vzz6dqbh" w:id="95"/>
-      <w:bookmarkEnd w:id="95"/>
+      <w:bookmarkStart w:colFirst="0" w:colLast="0" w:name="_w655vzz6dqbh" w:id="96"/>
+      <w:bookmarkEnd w:id="96"/>
       <w:r>
         <w:rPr>
           <w:rtl w:val="0"/>
@@ -24310,8 +24384,8 @@
           <w:szCs w:val="44"/>
         </w:rPr>
       </w:pPr>
-      <w:bookmarkStart w:colFirst="0" w:colLast="0" w:name="_k8jqv4ggm8kl" w:id="96"/>
-      <w:bookmarkEnd w:id="96"/>
+      <w:bookmarkStart w:colFirst="0" w:colLast="0" w:name="_k8jqv4ggm8kl" w:id="97"/>
+      <w:bookmarkEnd w:id="97"/>
       <w:r>
         <w:br w:type="page"/>
       </w:r>
@@ -24340,8 +24414,8 @@
           <w:szCs w:val="44"/>
         </w:rPr>
       </w:pPr>
-      <w:bookmarkStart w:colFirst="0" w:colLast="0" w:name="_maflkbwxlouk" w:id="97"/>
-      <w:bookmarkEnd w:id="97"/>
+      <w:bookmarkStart w:colFirst="0" w:colLast="0" w:name="_maflkbwxlouk" w:id="98"/>
+      <w:bookmarkEnd w:id="98"/>
       <w:r>
         <w:rPr>
           <w:color w:val="ffffff"/>
@@ -24364,8 +24438,8 @@
           <w:szCs w:val="36"/>
         </w:rPr>
       </w:pPr>
-      <w:bookmarkStart w:colFirst="0" w:colLast="0" w:name="_2o31rcnpg22s" w:id="98"/>
-      <w:bookmarkEnd w:id="98"/>
+      <w:bookmarkStart w:colFirst="0" w:colLast="0" w:name="_2o31rcnpg22s" w:id="99"/>
+      <w:bookmarkEnd w:id="99"/>
       <w:r>
         <w:rPr>
           <w:rFonts w:ascii="Times New Roman" w:cs="Times New Roman" w:eastAsia="Times New Roman" w:hAnsi="Times New Roman"/>
@@ -24414,8 +24488,8 @@
           <w:szCs w:val="36"/>
         </w:rPr>
       </w:pPr>
-      <w:bookmarkStart w:colFirst="0" w:colLast="0" w:name="_h2vlk2piyf86" w:id="99"/>
-      <w:bookmarkEnd w:id="99"/>
+      <w:bookmarkStart w:colFirst="0" w:colLast="0" w:name="_h2vlk2piyf86" w:id="100"/>
+      <w:bookmarkEnd w:id="100"/>
       <w:r>
         <w:rPr>
           <w:rFonts w:ascii="Times New Roman" w:cs="Times New Roman" w:eastAsia="Times New Roman" w:hAnsi="Times New Roman"/>
@@ -24464,8 +24538,8 @@
           <w:szCs w:val="36"/>
         </w:rPr>
       </w:pPr>
-      <w:bookmarkStart w:colFirst="0" w:colLast="0" w:name="_ibsykwj6c4gc" w:id="100"/>
-      <w:bookmarkEnd w:id="100"/>
+      <w:bookmarkStart w:colFirst="0" w:colLast="0" w:name="_ibsykwj6c4gc" w:id="101"/>
+      <w:bookmarkEnd w:id="101"/>
       <w:r>
         <w:rPr>
           <w:rFonts w:ascii="Times New Roman" w:cs="Times New Roman" w:eastAsia="Times New Roman" w:hAnsi="Times New Roman"/>
@@ -24514,8 +24588,8 @@
           <w:szCs w:val="36"/>
         </w:rPr>
       </w:pPr>
-      <w:bookmarkStart w:colFirst="0" w:colLast="0" w:name="_u3fca4e18ek2" w:id="101"/>
-      <w:bookmarkEnd w:id="101"/>
+      <w:bookmarkStart w:colFirst="0" w:colLast="0" w:name="_u3fca4e18ek2" w:id="102"/>
+      <w:bookmarkEnd w:id="102"/>
       <w:r>
         <w:rPr>
           <w:rFonts w:ascii="Times New Roman" w:cs="Times New Roman" w:eastAsia="Times New Roman" w:hAnsi="Times New Roman"/>
@@ -24564,8 +24638,8 @@
           <w:szCs w:val="36"/>
         </w:rPr>
       </w:pPr>
-      <w:bookmarkStart w:colFirst="0" w:colLast="0" w:name="_vururj27z7a6" w:id="102"/>
-      <w:bookmarkEnd w:id="102"/>
+      <w:bookmarkStart w:colFirst="0" w:colLast="0" w:name="_vururj27z7a6" w:id="103"/>
+      <w:bookmarkEnd w:id="103"/>
       <w:r>
         <w:rPr>
           <w:rFonts w:ascii="Times New Roman" w:cs="Times New Roman" w:eastAsia="Times New Roman" w:hAnsi="Times New Roman"/>
@@ -24614,8 +24688,8 @@
           <w:szCs w:val="36"/>
         </w:rPr>
       </w:pPr>
-      <w:bookmarkStart w:colFirst="0" w:colLast="0" w:name="_45zo8zhqkjp0" w:id="103"/>
-      <w:bookmarkEnd w:id="103"/>
+      <w:bookmarkStart w:colFirst="0" w:colLast="0" w:name="_45zo8zhqkjp0" w:id="104"/>
+      <w:bookmarkEnd w:id="104"/>
       <w:r>
         <w:rPr>
           <w:rFonts w:ascii="Times New Roman" w:cs="Times New Roman" w:eastAsia="Times New Roman" w:hAnsi="Times New Roman"/>
@@ -24664,8 +24738,8 @@
           <w:szCs w:val="36"/>
         </w:rPr>
       </w:pPr>
-      <w:bookmarkStart w:colFirst="0" w:colLast="0" w:name="_ofro31a76p1x" w:id="104"/>
-      <w:bookmarkEnd w:id="104"/>
+      <w:bookmarkStart w:colFirst="0" w:colLast="0" w:name="_ofro31a76p1x" w:id="105"/>
+      <w:bookmarkEnd w:id="105"/>
       <w:r>
         <w:rPr>
           <w:rFonts w:ascii="Times New Roman" w:cs="Times New Roman" w:eastAsia="Times New Roman" w:hAnsi="Times New Roman"/>
@@ -24714,8 +24788,8 @@
           <w:szCs w:val="36"/>
         </w:rPr>
       </w:pPr>
-      <w:bookmarkStart w:colFirst="0" w:colLast="0" w:name="_c84hwvdzmdoq" w:id="105"/>
-      <w:bookmarkEnd w:id="105"/>
+      <w:bookmarkStart w:colFirst="0" w:colLast="0" w:name="_c84hwvdzmdoq" w:id="106"/>
+      <w:bookmarkEnd w:id="106"/>
       <w:r>
         <w:rPr>
           <w:rFonts w:ascii="Times New Roman" w:cs="Times New Roman" w:eastAsia="Times New Roman" w:hAnsi="Times New Roman"/>
@@ -24764,8 +24838,8 @@
           <w:szCs w:val="36"/>
         </w:rPr>
       </w:pPr>
-      <w:bookmarkStart w:colFirst="0" w:colLast="0" w:name="_azktzlr06n7d" w:id="106"/>
-      <w:bookmarkEnd w:id="106"/>
+      <w:bookmarkStart w:colFirst="0" w:colLast="0" w:name="_azktzlr06n7d" w:id="107"/>
+      <w:bookmarkEnd w:id="107"/>
       <w:r>
         <w:rPr>
           <w:rFonts w:ascii="Times New Roman" w:cs="Times New Roman" w:eastAsia="Times New Roman" w:hAnsi="Times New Roman"/>
@@ -24814,8 +24888,8 @@
           <w:szCs w:val="36"/>
         </w:rPr>
       </w:pPr>
-      <w:bookmarkStart w:colFirst="0" w:colLast="0" w:name="_qrif4t13cdpu" w:id="107"/>
-      <w:bookmarkEnd w:id="107"/>
+      <w:bookmarkStart w:colFirst="0" w:colLast="0" w:name="_qrif4t13cdpu" w:id="108"/>
+      <w:bookmarkEnd w:id="108"/>
       <w:r>
         <w:rPr>
           <w:rFonts w:ascii="Times New Roman" w:cs="Times New Roman" w:eastAsia="Times New Roman" w:hAnsi="Times New Roman"/>
@@ -24864,8 +24938,8 @@
           <w:szCs w:val="36"/>
         </w:rPr>
       </w:pPr>
-      <w:bookmarkStart w:colFirst="0" w:colLast="0" w:name="_egtj7uqgxrs8" w:id="108"/>
-      <w:bookmarkEnd w:id="108"/>
+      <w:bookmarkStart w:colFirst="0" w:colLast="0" w:name="_egtj7uqgxrs8" w:id="109"/>
+      <w:bookmarkEnd w:id="109"/>
       <w:r>
         <w:rPr>
           <w:rFonts w:ascii="Times New Roman" w:cs="Times New Roman" w:eastAsia="Times New Roman" w:hAnsi="Times New Roman"/>
@@ -24914,8 +24988,8 @@
           <w:szCs w:val="36"/>
         </w:rPr>
       </w:pPr>
-      <w:bookmarkStart w:colFirst="0" w:colLast="0" w:name="_t5b6uxah85v1" w:id="109"/>
-      <w:bookmarkEnd w:id="109"/>
+      <w:bookmarkStart w:colFirst="0" w:colLast="0" w:name="_t5b6uxah85v1" w:id="110"/>
+      <w:bookmarkEnd w:id="110"/>
       <w:r>
         <w:rPr>
           <w:rFonts w:ascii="Times New Roman" w:cs="Times New Roman" w:eastAsia="Times New Roman" w:hAnsi="Times New Roman"/>
@@ -24964,8 +25038,8 @@
           <w:szCs w:val="36"/>
         </w:rPr>
       </w:pPr>
-      <w:bookmarkStart w:colFirst="0" w:colLast="0" w:name="_gtaxvi30ybki" w:id="110"/>
-      <w:bookmarkEnd w:id="110"/>
+      <w:bookmarkStart w:colFirst="0" w:colLast="0" w:name="_gtaxvi30ybki" w:id="111"/>
+      <w:bookmarkEnd w:id="111"/>
       <w:r>
         <w:rPr>
           <w:rFonts w:ascii="Times New Roman" w:cs="Times New Roman" w:eastAsia="Times New Roman" w:hAnsi="Times New Roman"/>
@@ -25014,8 +25088,8 @@
           <w:szCs w:val="36"/>
         </w:rPr>
       </w:pPr>
-      <w:bookmarkStart w:colFirst="0" w:colLast="0" w:name="_f5mfbbp3j4xh" w:id="111"/>
-      <w:bookmarkEnd w:id="111"/>
+      <w:bookmarkStart w:colFirst="0" w:colLast="0" w:name="_f5mfbbp3j4xh" w:id="112"/>
+      <w:bookmarkEnd w:id="112"/>
       <w:r>
         <w:rPr>
           <w:rFonts w:ascii="Times New Roman" w:cs="Times New Roman" w:eastAsia="Times New Roman" w:hAnsi="Times New Roman"/>
@@ -25064,8 +25138,8 @@
           <w:szCs w:val="36"/>
         </w:rPr>
       </w:pPr>
-      <w:bookmarkStart w:colFirst="0" w:colLast="0" w:name="_ooht7ecgro48" w:id="112"/>
-      <w:bookmarkEnd w:id="112"/>
+      <w:bookmarkStart w:colFirst="0" w:colLast="0" w:name="_ooht7ecgro48" w:id="113"/>
+      <w:bookmarkEnd w:id="113"/>
       <w:r>
         <w:rPr>
           <w:rFonts w:ascii="Times New Roman" w:cs="Times New Roman" w:eastAsia="Times New Roman" w:hAnsi="Times New Roman"/>
@@ -25114,8 +25188,8 @@
           <w:szCs w:val="36"/>
         </w:rPr>
       </w:pPr>
-      <w:bookmarkStart w:colFirst="0" w:colLast="0" w:name="_5qnhllcbsfso" w:id="113"/>
-      <w:bookmarkEnd w:id="113"/>
+      <w:bookmarkStart w:colFirst="0" w:colLast="0" w:name="_5qnhllcbsfso" w:id="114"/>
+      <w:bookmarkEnd w:id="114"/>
       <w:r>
         <w:rPr>
           <w:rFonts w:ascii="Times New Roman" w:cs="Times New Roman" w:eastAsia="Times New Roman" w:hAnsi="Times New Roman"/>
@@ -25164,8 +25238,8 @@
           <w:szCs w:val="36"/>
         </w:rPr>
       </w:pPr>
-      <w:bookmarkStart w:colFirst="0" w:colLast="0" w:name="_wkn9jsyi93jo" w:id="114"/>
-      <w:bookmarkEnd w:id="114"/>
+      <w:bookmarkStart w:colFirst="0" w:colLast="0" w:name="_wkn9jsyi93jo" w:id="115"/>
+      <w:bookmarkEnd w:id="115"/>
       <w:r>
         <w:rPr>
           <w:rFonts w:ascii="Times New Roman" w:cs="Times New Roman" w:eastAsia="Times New Roman" w:hAnsi="Times New Roman"/>
@@ -25214,8 +25288,8 @@
           <w:szCs w:val="36"/>
         </w:rPr>
       </w:pPr>
-      <w:bookmarkStart w:colFirst="0" w:colLast="0" w:name="_hm3b5p5jle02" w:id="115"/>
-      <w:bookmarkEnd w:id="115"/>
+      <w:bookmarkStart w:colFirst="0" w:colLast="0" w:name="_hm3b5p5jle02" w:id="116"/>
+      <w:bookmarkEnd w:id="116"/>
       <w:r>
         <w:rPr>
           <w:rFonts w:ascii="Times New Roman" w:cs="Times New Roman" w:eastAsia="Times New Roman" w:hAnsi="Times New Roman"/>
@@ -25264,8 +25338,8 @@
           <w:szCs w:val="36"/>
         </w:rPr>
       </w:pPr>
-      <w:bookmarkStart w:colFirst="0" w:colLast="0" w:name="_ewye2n5qr6ac" w:id="116"/>
-      <w:bookmarkEnd w:id="116"/>
+      <w:bookmarkStart w:colFirst="0" w:colLast="0" w:name="_ewye2n5qr6ac" w:id="117"/>
+      <w:bookmarkEnd w:id="117"/>
       <w:r>
         <w:rPr>
           <w:rFonts w:ascii="Times New Roman" w:cs="Times New Roman" w:eastAsia="Times New Roman" w:hAnsi="Times New Roman"/>
@@ -25314,8 +25388,8 @@
           <w:szCs w:val="36"/>
         </w:rPr>
       </w:pPr>
-      <w:bookmarkStart w:colFirst="0" w:colLast="0" w:name="_s1vofybp52ng" w:id="117"/>
-      <w:bookmarkEnd w:id="117"/>
+      <w:bookmarkStart w:colFirst="0" w:colLast="0" w:name="_s1vofybp52ng" w:id="118"/>
+      <w:bookmarkEnd w:id="118"/>
       <w:r>
         <w:rPr>
           <w:rFonts w:ascii="Times New Roman" w:cs="Times New Roman" w:eastAsia="Times New Roman" w:hAnsi="Times New Roman"/>
@@ -25336,8 +25410,8 @@
           <w:b w:val="1"/>
         </w:rPr>
       </w:pPr>
-      <w:bookmarkStart w:colFirst="0" w:colLast="0" w:name="_1y810tw" w:id="118"/>
-      <w:bookmarkEnd w:id="118"/>
+      <w:bookmarkStart w:colFirst="0" w:colLast="0" w:name="_1y810tw" w:id="119"/>
+      <w:bookmarkEnd w:id="119"/>
       <w:r>
         <w:rPr>
           <w:rFonts w:ascii="Times New Roman" w:cs="Times New Roman" w:eastAsia="Times New Roman" w:hAnsi="Times New Roman"/>
@@ -25366,8 +25440,8 @@
           <w:szCs w:val="36"/>
         </w:rPr>
       </w:pPr>
-      <w:bookmarkStart w:colFirst="0" w:colLast="0" w:name="_s76n6o3e44vb" w:id="119"/>
-      <w:bookmarkEnd w:id="119"/>
+      <w:bookmarkStart w:colFirst="0" w:colLast="0" w:name="_s76n6o3e44vb" w:id="120"/>
+      <w:bookmarkEnd w:id="120"/>
       <w:r>
         <w:rPr>
           <w:rFonts w:ascii="Times New Roman" w:cs="Times New Roman" w:eastAsia="Times New Roman" w:hAnsi="Times New Roman"/>
@@ -25416,8 +25490,8 @@
           <w:szCs w:val="36"/>
         </w:rPr>
       </w:pPr>
-      <w:bookmarkStart w:colFirst="0" w:colLast="0" w:name="_w4r6utrixajv" w:id="120"/>
-      <w:bookmarkEnd w:id="120"/>
+      <w:bookmarkStart w:colFirst="0" w:colLast="0" w:name="_w4r6utrixajv" w:id="121"/>
+      <w:bookmarkEnd w:id="121"/>
       <w:r>
         <w:rPr>
           <w:rFonts w:ascii="Times New Roman" w:cs="Times New Roman" w:eastAsia="Times New Roman" w:hAnsi="Times New Roman"/>
@@ -25438,8 +25512,8 @@
           <w:b w:val="1"/>
         </w:rPr>
       </w:pPr>
-      <w:bookmarkStart w:colFirst="0" w:colLast="0" w:name="_1y810tw" w:id="118"/>
-      <w:bookmarkEnd w:id="118"/>
+      <w:bookmarkStart w:colFirst="0" w:colLast="0" w:name="_1y810tw" w:id="119"/>
+      <w:bookmarkEnd w:id="119"/>
       <w:r>
         <w:rPr>
           <w:rFonts w:ascii="Times New Roman" w:cs="Times New Roman" w:eastAsia="Times New Roman" w:hAnsi="Times New Roman"/>
@@ -25468,8 +25542,8 @@
           <w:szCs w:val="36"/>
         </w:rPr>
       </w:pPr>
-      <w:bookmarkStart w:colFirst="0" w:colLast="0" w:name="_q1h51y3n3inw" w:id="121"/>
-      <w:bookmarkEnd w:id="121"/>
+      <w:bookmarkStart w:colFirst="0" w:colLast="0" w:name="_q1h51y3n3inw" w:id="122"/>
+      <w:bookmarkEnd w:id="122"/>
       <w:r>
         <w:rPr>
           <w:rFonts w:ascii="Times New Roman" w:cs="Times New Roman" w:eastAsia="Times New Roman" w:hAnsi="Times New Roman"/>
@@ -25490,8 +25564,8 @@
           <w:b w:val="1"/>
         </w:rPr>
       </w:pPr>
-      <w:bookmarkStart w:colFirst="0" w:colLast="0" w:name="_1y810tw" w:id="118"/>
-      <w:bookmarkEnd w:id="118"/>
+      <w:bookmarkStart w:colFirst="0" w:colLast="0" w:name="_1y810tw" w:id="119"/>
+      <w:bookmarkEnd w:id="119"/>
       <w:r>
         <w:rPr>
           <w:rFonts w:ascii="Times New Roman" w:cs="Times New Roman" w:eastAsia="Times New Roman" w:hAnsi="Times New Roman"/>
@@ -25520,8 +25594,8 @@
           <w:szCs w:val="36"/>
         </w:rPr>
       </w:pPr>
-      <w:bookmarkStart w:colFirst="0" w:colLast="0" w:name="_x8kkuplihpw9" w:id="122"/>
-      <w:bookmarkEnd w:id="122"/>
+      <w:bookmarkStart w:colFirst="0" w:colLast="0" w:name="_x8kkuplihpw9" w:id="123"/>
+      <w:bookmarkEnd w:id="123"/>
       <w:r>
         <w:rPr>
           <w:rFonts w:ascii="Times New Roman" w:cs="Times New Roman" w:eastAsia="Times New Roman" w:hAnsi="Times New Roman"/>
@@ -25570,8 +25644,8 @@
           <w:szCs w:val="36"/>
         </w:rPr>
       </w:pPr>
-      <w:bookmarkStart w:colFirst="0" w:colLast="0" w:name="_nvja5dnf6qi3" w:id="123"/>
-      <w:bookmarkEnd w:id="123"/>
+      <w:bookmarkStart w:colFirst="0" w:colLast="0" w:name="_nvja5dnf6qi3" w:id="124"/>
+      <w:bookmarkEnd w:id="124"/>
       <w:r>
         <w:rPr>
           <w:rFonts w:ascii="Times New Roman" w:cs="Times New Roman" w:eastAsia="Times New Roman" w:hAnsi="Times New Roman"/>
@@ -25592,8 +25666,8 @@
           <w:b w:val="1"/>
         </w:rPr>
       </w:pPr>
-      <w:bookmarkStart w:colFirst="0" w:colLast="0" w:name="_1y810tw" w:id="118"/>
-      <w:bookmarkEnd w:id="118"/>
+      <w:bookmarkStart w:colFirst="0" w:colLast="0" w:name="_1y810tw" w:id="119"/>
+      <w:bookmarkEnd w:id="119"/>
       <w:r>
         <w:rPr>
           <w:rFonts w:ascii="Times New Roman" w:cs="Times New Roman" w:eastAsia="Times New Roman" w:hAnsi="Times New Roman"/>
@@ -25622,8 +25696,8 @@
           <w:szCs w:val="36"/>
         </w:rPr>
       </w:pPr>
-      <w:bookmarkStart w:colFirst="0" w:colLast="0" w:name="_kq58qqcp0re8" w:id="124"/>
-      <w:bookmarkEnd w:id="124"/>
+      <w:bookmarkStart w:colFirst="0" w:colLast="0" w:name="_kq58qqcp0re8" w:id="125"/>
+      <w:bookmarkEnd w:id="125"/>
       <w:r>
         <w:rPr>
           <w:rFonts w:ascii="Times New Roman" w:cs="Times New Roman" w:eastAsia="Times New Roman" w:hAnsi="Times New Roman"/>
@@ -25672,8 +25746,8 @@
           <w:szCs w:val="36"/>
         </w:rPr>
       </w:pPr>
-      <w:bookmarkStart w:colFirst="0" w:colLast="0" w:name="_9f31q5u3kq9e" w:id="125"/>
-      <w:bookmarkEnd w:id="125"/>
+      <w:bookmarkStart w:colFirst="0" w:colLast="0" w:name="_9f31q5u3kq9e" w:id="126"/>
+      <w:bookmarkEnd w:id="126"/>
       <w:r>
         <w:rPr>
           <w:rFonts w:ascii="Times New Roman" w:cs="Times New Roman" w:eastAsia="Times New Roman" w:hAnsi="Times New Roman"/>
@@ -25718,8 +25792,8 @@
           <w:rFonts w:ascii="Times New Roman" w:cs="Times New Roman" w:eastAsia="Times New Roman" w:hAnsi="Times New Roman"/>
         </w:rPr>
       </w:pPr>
-      <w:bookmarkStart w:colFirst="0" w:colLast="0" w:name="_4i7ojhp" w:id="126"/>
-      <w:bookmarkEnd w:id="126"/>
+      <w:bookmarkStart w:colFirst="0" w:colLast="0" w:name="_4i7ojhp" w:id="127"/>
+      <w:bookmarkEnd w:id="127"/>
       <w:r>
         <w:rPr>
           <w:rtl w:val="0"/>
@@ -25734,8 +25808,8 @@
           <w:rFonts w:ascii="Times New Roman" w:cs="Times New Roman" w:eastAsia="Times New Roman" w:hAnsi="Times New Roman"/>
         </w:rPr>
       </w:pPr>
-      <w:bookmarkStart w:colFirst="0" w:colLast="0" w:name="_o4ohalzgcjpj" w:id="127"/>
-      <w:bookmarkEnd w:id="127"/>
+      <w:bookmarkStart w:colFirst="0" w:colLast="0" w:name="_o4ohalzgcjpj" w:id="128"/>
+      <w:bookmarkEnd w:id="128"/>
       <w:r>
         <w:br w:type="page"/>
       </w:r>
@@ -25764,8 +25838,8 @@
           <w:szCs w:val="44"/>
         </w:rPr>
       </w:pPr>
-      <w:bookmarkStart w:colFirst="0" w:colLast="0" w:name="_wzxrjpahz5sr" w:id="128"/>
-      <w:bookmarkEnd w:id="128"/>
+      <w:bookmarkStart w:colFirst="0" w:colLast="0" w:name="_wzxrjpahz5sr" w:id="129"/>
+      <w:bookmarkEnd w:id="129"/>
       <w:r>
         <w:rPr>
           <w:color w:val="ffffff"/>
@@ -25788,8 +25862,8 @@
           <w:szCs w:val="36"/>
         </w:rPr>
       </w:pPr>
-      <w:bookmarkStart w:colFirst="0" w:colLast="0" w:name="_pnoa0vkzp3d0" w:id="129"/>
-      <w:bookmarkEnd w:id="129"/>
+      <w:bookmarkStart w:colFirst="0" w:colLast="0" w:name="_pnoa0vkzp3d0" w:id="130"/>
+      <w:bookmarkEnd w:id="130"/>
       <w:r>
         <w:rPr>
           <w:rFonts w:ascii="Times New Roman" w:cs="Times New Roman" w:eastAsia="Times New Roman" w:hAnsi="Times New Roman"/>
@@ -25835,8 +25909,8 @@
           <w:szCs w:val="36"/>
         </w:rPr>
       </w:pPr>
-      <w:bookmarkStart w:colFirst="0" w:colLast="0" w:name="_b0ipeft0sqyy" w:id="130"/>
-      <w:bookmarkEnd w:id="130"/>
+      <w:bookmarkStart w:colFirst="0" w:colLast="0" w:name="_b0ipeft0sqyy" w:id="131"/>
+      <w:bookmarkEnd w:id="131"/>
       <w:r>
         <w:rPr>
           <w:rFonts w:ascii="Times New Roman" w:cs="Times New Roman" w:eastAsia="Times New Roman" w:hAnsi="Times New Roman"/>
@@ -25876,8 +25950,8 @@
           <w:szCs w:val="36"/>
         </w:rPr>
       </w:pPr>
-      <w:bookmarkStart w:colFirst="0" w:colLast="0" w:name="_eh6103au7ypa" w:id="131"/>
-      <w:bookmarkEnd w:id="131"/>
+      <w:bookmarkStart w:colFirst="0" w:colLast="0" w:name="_eh6103au7ypa" w:id="132"/>
+      <w:bookmarkEnd w:id="132"/>
       <w:r>
         <w:rPr>
           <w:rFonts w:ascii="Times New Roman" w:cs="Times New Roman" w:eastAsia="Times New Roman" w:hAnsi="Times New Roman"/>
@@ -25917,8 +25991,8 @@
           <w:szCs w:val="36"/>
         </w:rPr>
       </w:pPr>
-      <w:bookmarkStart w:colFirst="0" w:colLast="0" w:name="_jaxu3quklewc" w:id="132"/>
-      <w:bookmarkEnd w:id="132"/>
+      <w:bookmarkStart w:colFirst="0" w:colLast="0" w:name="_jaxu3quklewc" w:id="133"/>
+      <w:bookmarkEnd w:id="133"/>
       <w:r>
         <w:rPr>
           <w:rFonts w:ascii="Times New Roman" w:cs="Times New Roman" w:eastAsia="Times New Roman" w:hAnsi="Times New Roman"/>
@@ -25958,8 +26032,8 @@
           <w:szCs w:val="36"/>
         </w:rPr>
       </w:pPr>
-      <w:bookmarkStart w:colFirst="0" w:colLast="0" w:name="_h1lqs7nfwa2k" w:id="133"/>
-      <w:bookmarkEnd w:id="133"/>
+      <w:bookmarkStart w:colFirst="0" w:colLast="0" w:name="_h1lqs7nfwa2k" w:id="134"/>
+      <w:bookmarkEnd w:id="134"/>
       <w:r>
         <w:rPr>
           <w:rFonts w:ascii="Times New Roman" w:cs="Times New Roman" w:eastAsia="Times New Roman" w:hAnsi="Times New Roman"/>
@@ -26005,8 +26079,8 @@
           <w:szCs w:val="36"/>
         </w:rPr>
       </w:pPr>
-      <w:bookmarkStart w:colFirst="0" w:colLast="0" w:name="_5uzxgrl6l5r0" w:id="134"/>
-      <w:bookmarkEnd w:id="134"/>
+      <w:bookmarkStart w:colFirst="0" w:colLast="0" w:name="_5uzxgrl6l5r0" w:id="135"/>
+      <w:bookmarkEnd w:id="135"/>
       <w:r>
         <w:rPr>
           <w:rFonts w:ascii="Times New Roman" w:cs="Times New Roman" w:eastAsia="Times New Roman" w:hAnsi="Times New Roman"/>
@@ -26052,8 +26126,8 @@
           <w:szCs w:val="36"/>
         </w:rPr>
       </w:pPr>
-      <w:bookmarkStart w:colFirst="0" w:colLast="0" w:name="_89670w767p9r" w:id="135"/>
-      <w:bookmarkEnd w:id="135"/>
+      <w:bookmarkStart w:colFirst="0" w:colLast="0" w:name="_89670w767p9r" w:id="136"/>
+      <w:bookmarkEnd w:id="136"/>
       <w:r>
         <w:rPr>
           <w:rFonts w:ascii="Times New Roman" w:cs="Times New Roman" w:eastAsia="Times New Roman" w:hAnsi="Times New Roman"/>
@@ -26099,8 +26173,8 @@
           <w:szCs w:val="36"/>
         </w:rPr>
       </w:pPr>
-      <w:bookmarkStart w:colFirst="0" w:colLast="0" w:name="_d5bnvwtdtiog" w:id="136"/>
-      <w:bookmarkEnd w:id="136"/>
+      <w:bookmarkStart w:colFirst="0" w:colLast="0" w:name="_d5bnvwtdtiog" w:id="137"/>
+      <w:bookmarkEnd w:id="137"/>
       <w:r>
         <w:rPr>
           <w:rFonts w:ascii="Times New Roman" w:cs="Times New Roman" w:eastAsia="Times New Roman" w:hAnsi="Times New Roman"/>
@@ -26146,8 +26220,8 @@
           <w:szCs w:val="36"/>
         </w:rPr>
       </w:pPr>
-      <w:bookmarkStart w:colFirst="0" w:colLast="0" w:name="_8pjo9oz1yr2h" w:id="137"/>
-      <w:bookmarkEnd w:id="137"/>
+      <w:bookmarkStart w:colFirst="0" w:colLast="0" w:name="_8pjo9oz1yr2h" w:id="138"/>
+      <w:bookmarkEnd w:id="138"/>
       <w:r>
         <w:rPr>
           <w:rFonts w:ascii="Times New Roman" w:cs="Times New Roman" w:eastAsia="Times New Roman" w:hAnsi="Times New Roman"/>
@@ -26193,8 +26267,8 @@
           <w:szCs w:val="36"/>
         </w:rPr>
       </w:pPr>
-      <w:bookmarkStart w:colFirst="0" w:colLast="0" w:name="_p3wsx02djus2" w:id="138"/>
-      <w:bookmarkEnd w:id="138"/>
+      <w:bookmarkStart w:colFirst="0" w:colLast="0" w:name="_p3wsx02djus2" w:id="139"/>
+      <w:bookmarkEnd w:id="139"/>
       <w:r>
         <w:rPr>
           <w:rFonts w:ascii="Times New Roman" w:cs="Times New Roman" w:eastAsia="Times New Roman" w:hAnsi="Times New Roman"/>
@@ -26240,8 +26314,8 @@
           <w:szCs w:val="36"/>
         </w:rPr>
       </w:pPr>
-      <w:bookmarkStart w:colFirst="0" w:colLast="0" w:name="_4aagx5x3me4d" w:id="139"/>
-      <w:bookmarkEnd w:id="139"/>
+      <w:bookmarkStart w:colFirst="0" w:colLast="0" w:name="_4aagx5x3me4d" w:id="140"/>
+      <w:bookmarkEnd w:id="140"/>
       <w:r>
         <w:rPr>
           <w:rFonts w:ascii="Times New Roman" w:cs="Times New Roman" w:eastAsia="Times New Roman" w:hAnsi="Times New Roman"/>
@@ -26286,8 +26360,8 @@
           <w:szCs w:val="36"/>
         </w:rPr>
       </w:pPr>
-      <w:bookmarkStart w:colFirst="0" w:colLast="0" w:name="_9d1cxlrllavp" w:id="140"/>
-      <w:bookmarkEnd w:id="140"/>
+      <w:bookmarkStart w:colFirst="0" w:colLast="0" w:name="_9d1cxlrllavp" w:id="141"/>
+      <w:bookmarkEnd w:id="141"/>
       <w:r>
         <w:rPr>
           <w:rFonts w:ascii="Times New Roman" w:cs="Times New Roman" w:eastAsia="Times New Roman" w:hAnsi="Times New Roman"/>
@@ -26333,8 +26407,8 @@
           <w:szCs w:val="36"/>
         </w:rPr>
       </w:pPr>
-      <w:bookmarkStart w:colFirst="0" w:colLast="0" w:name="_2ihk3whnc8hn" w:id="141"/>
-      <w:bookmarkEnd w:id="141"/>
+      <w:bookmarkStart w:colFirst="0" w:colLast="0" w:name="_2ihk3whnc8hn" w:id="142"/>
+      <w:bookmarkEnd w:id="142"/>
       <w:r>
         <w:rPr>
           <w:rFonts w:ascii="Times New Roman" w:cs="Times New Roman" w:eastAsia="Times New Roman" w:hAnsi="Times New Roman"/>
@@ -26380,8 +26454,8 @@
           <w:szCs w:val="36"/>
         </w:rPr>
       </w:pPr>
-      <w:bookmarkStart w:colFirst="0" w:colLast="0" w:name="_t8gbuiy9vg98" w:id="142"/>
-      <w:bookmarkEnd w:id="142"/>
+      <w:bookmarkStart w:colFirst="0" w:colLast="0" w:name="_t8gbuiy9vg98" w:id="143"/>
+      <w:bookmarkEnd w:id="143"/>
       <w:r>
         <w:rPr>
           <w:rFonts w:ascii="Times New Roman" w:cs="Times New Roman" w:eastAsia="Times New Roman" w:hAnsi="Times New Roman"/>
@@ -26427,8 +26501,8 @@
           <w:szCs w:val="36"/>
         </w:rPr>
       </w:pPr>
-      <w:bookmarkStart w:colFirst="0" w:colLast="0" w:name="_shh47yi1lges" w:id="143"/>
-      <w:bookmarkEnd w:id="143"/>
+      <w:bookmarkStart w:colFirst="0" w:colLast="0" w:name="_shh47yi1lges" w:id="144"/>
+      <w:bookmarkEnd w:id="144"/>
       <w:r>
         <w:rPr>
           <w:rFonts w:ascii="Times New Roman" w:cs="Times New Roman" w:eastAsia="Times New Roman" w:hAnsi="Times New Roman"/>
@@ -26474,8 +26548,8 @@
           <w:szCs w:val="36"/>
         </w:rPr>
       </w:pPr>
-      <w:bookmarkStart w:colFirst="0" w:colLast="0" w:name="_gjr28ieji5la" w:id="144"/>
-      <w:bookmarkEnd w:id="144"/>
+      <w:bookmarkStart w:colFirst="0" w:colLast="0" w:name="_gjr28ieji5la" w:id="145"/>
+      <w:bookmarkEnd w:id="145"/>
       <w:r>
         <w:rPr>
           <w:rFonts w:ascii="Times New Roman" w:cs="Times New Roman" w:eastAsia="Times New Roman" w:hAnsi="Times New Roman"/>
@@ -26515,8 +26589,8 @@
           <w:szCs w:val="36"/>
         </w:rPr>
       </w:pPr>
-      <w:bookmarkStart w:colFirst="0" w:colLast="0" w:name="_2r2j2c39bo3" w:id="145"/>
-      <w:bookmarkEnd w:id="145"/>
+      <w:bookmarkStart w:colFirst="0" w:colLast="0" w:name="_2r2j2c39bo3" w:id="146"/>
+      <w:bookmarkEnd w:id="146"/>
       <w:r>
         <w:rPr>
           <w:rFonts w:ascii="Times New Roman" w:cs="Times New Roman" w:eastAsia="Times New Roman" w:hAnsi="Times New Roman"/>
@@ -26562,8 +26636,8 @@
           <w:szCs w:val="36"/>
         </w:rPr>
       </w:pPr>
-      <w:bookmarkStart w:colFirst="0" w:colLast="0" w:name="_ws3h4k9sfyj6" w:id="146"/>
-      <w:bookmarkEnd w:id="146"/>
+      <w:bookmarkStart w:colFirst="0" w:colLast="0" w:name="_ws3h4k9sfyj6" w:id="147"/>
+      <w:bookmarkEnd w:id="147"/>
       <w:r>
         <w:rPr>
           <w:rFonts w:ascii="Times New Roman" w:cs="Times New Roman" w:eastAsia="Times New Roman" w:hAnsi="Times New Roman"/>
@@ -26609,8 +26683,8 @@
           <w:szCs w:val="36"/>
         </w:rPr>
       </w:pPr>
-      <w:bookmarkStart w:colFirst="0" w:colLast="0" w:name="_ckay1vshm830" w:id="147"/>
-      <w:bookmarkEnd w:id="147"/>
+      <w:bookmarkStart w:colFirst="0" w:colLast="0" w:name="_ckay1vshm830" w:id="148"/>
+      <w:bookmarkEnd w:id="148"/>
       <w:r>
         <w:rPr>
           <w:rFonts w:ascii="Times New Roman" w:cs="Times New Roman" w:eastAsia="Times New Roman" w:hAnsi="Times New Roman"/>
@@ -26656,8 +26730,8 @@
           <w:szCs w:val="36"/>
         </w:rPr>
       </w:pPr>
-      <w:bookmarkStart w:colFirst="0" w:colLast="0" w:name="_wuwgr7xxyd67" w:id="148"/>
-      <w:bookmarkEnd w:id="148"/>
+      <w:bookmarkStart w:colFirst="0" w:colLast="0" w:name="_wuwgr7xxyd67" w:id="149"/>
+      <w:bookmarkEnd w:id="149"/>
       <w:r>
         <w:rPr>
           <w:rFonts w:ascii="Times New Roman" w:cs="Times New Roman" w:eastAsia="Times New Roman" w:hAnsi="Times New Roman"/>
@@ -26697,8 +26771,8 @@
           <w:szCs w:val="36"/>
         </w:rPr>
       </w:pPr>
-      <w:bookmarkStart w:colFirst="0" w:colLast="0" w:name="_6uqolvijvqs2" w:id="149"/>
-      <w:bookmarkEnd w:id="149"/>
+      <w:bookmarkStart w:colFirst="0" w:colLast="0" w:name="_6uqolvijvqs2" w:id="150"/>
+      <w:bookmarkEnd w:id="150"/>
       <w:r>
         <w:rPr>
           <w:rFonts w:ascii="Times New Roman" w:cs="Times New Roman" w:eastAsia="Times New Roman" w:hAnsi="Times New Roman"/>
@@ -26791,8 +26865,8 @@
           <w:szCs w:val="44"/>
         </w:rPr>
       </w:pPr>
-      <w:bookmarkStart w:colFirst="0" w:colLast="0" w:name="_3jrktd9xutu9" w:id="150"/>
-      <w:bookmarkEnd w:id="150"/>
+      <w:bookmarkStart w:colFirst="0" w:colLast="0" w:name="_3jrktd9xutu9" w:id="151"/>
+      <w:bookmarkEnd w:id="151"/>
       <w:r>
         <w:rPr>
           <w:color w:val="ffffff"/>
@@ -26820,8 +26894,8 @@
           <w:szCs w:val="36"/>
         </w:rPr>
       </w:pPr>
-      <w:bookmarkStart w:colFirst="0" w:colLast="0" w:name="_svn4rib3m3qh" w:id="151"/>
-      <w:bookmarkEnd w:id="151"/>
+      <w:bookmarkStart w:colFirst="0" w:colLast="0" w:name="_svn4rib3m3qh" w:id="152"/>
+      <w:bookmarkEnd w:id="152"/>
       <w:r>
         <w:rPr>
           <w:rFonts w:ascii="Times New Roman" w:cs="Times New Roman" w:eastAsia="Times New Roman" w:hAnsi="Times New Roman"/>
@@ -26845,8 +26919,8 @@
           <w:szCs w:val="28"/>
         </w:rPr>
       </w:pPr>
-      <w:bookmarkStart w:colFirst="0" w:colLast="0" w:name="_6khwc5ogcyvh" w:id="152"/>
-      <w:bookmarkEnd w:id="152"/>
+      <w:bookmarkStart w:colFirst="0" w:colLast="0" w:name="_6khwc5ogcyvh" w:id="153"/>
+      <w:bookmarkEnd w:id="153"/>
       <w:r>
         <w:rPr>
           <w:rFonts w:ascii="Times" w:cs="Times" w:eastAsia="Times" w:hAnsi="Times"/>
@@ -26868,8 +26942,8 @@
           <w:color w:val="ff0000"/>
         </w:rPr>
       </w:pPr>
-      <w:bookmarkStart w:colFirst="0" w:colLast="0" w:name="_t13jnuo8k8we" w:id="153"/>
-      <w:bookmarkEnd w:id="153"/>
+      <w:bookmarkStart w:colFirst="0" w:colLast="0" w:name="_t13jnuo8k8we" w:id="154"/>
+      <w:bookmarkEnd w:id="154"/>
       <w:r>
         <w:rPr>
           <w:rFonts w:ascii="Times New Roman" w:cs="Times New Roman" w:eastAsia="Times New Roman" w:hAnsi="Times New Roman"/>
@@ -26895,8 +26969,8 @@
           <w:szCs w:val="28"/>
         </w:rPr>
       </w:pPr>
-      <w:bookmarkStart w:colFirst="0" w:colLast="0" w:name="_sbcvoyw8jhw3" w:id="154"/>
-      <w:bookmarkEnd w:id="154"/>
+      <w:bookmarkStart w:colFirst="0" w:colLast="0" w:name="_sbcvoyw8jhw3" w:id="155"/>
+      <w:bookmarkEnd w:id="155"/>
       <w:r>
         <w:rPr>
           <w:rFonts w:ascii="Times" w:cs="Times" w:eastAsia="Times" w:hAnsi="Times"/>
@@ -26916,8 +26990,8 @@
           <w:rFonts w:ascii="Times New Roman" w:cs="Times New Roman" w:eastAsia="Times New Roman" w:hAnsi="Times New Roman"/>
         </w:rPr>
       </w:pPr>
-      <w:bookmarkStart w:colFirst="0" w:colLast="0" w:name="_4fc6gdtogpao" w:id="155"/>
-      <w:bookmarkEnd w:id="155"/>
+      <w:bookmarkStart w:colFirst="0" w:colLast="0" w:name="_4fc6gdtogpao" w:id="156"/>
+      <w:bookmarkEnd w:id="156"/>
       <w:r>
         <w:rPr>
           <w:rFonts w:ascii="Times New Roman" w:cs="Times New Roman" w:eastAsia="Times New Roman" w:hAnsi="Times New Roman"/>
@@ -26934,8 +27008,8 @@
           <w:rFonts w:ascii="Times New Roman" w:cs="Times New Roman" w:eastAsia="Times New Roman" w:hAnsi="Times New Roman"/>
         </w:rPr>
       </w:pPr>
-      <w:bookmarkStart w:colFirst="0" w:colLast="0" w:name="_fasmjwvv3d1n" w:id="156"/>
-      <w:bookmarkEnd w:id="156"/>
+      <w:bookmarkStart w:colFirst="0" w:colLast="0" w:name="_fasmjwvv3d1n" w:id="157"/>
+      <w:bookmarkEnd w:id="157"/>
       <w:r>
         <w:rPr>
           <w:rFonts w:ascii="Times New Roman" w:cs="Times New Roman" w:eastAsia="Times New Roman" w:hAnsi="Times New Roman"/>
@@ -26956,8 +27030,8 @@
           <w:szCs w:val="36"/>
         </w:rPr>
       </w:pPr>
-      <w:bookmarkStart w:colFirst="0" w:colLast="0" w:name="_xjq4aebe1vxe" w:id="157"/>
-      <w:bookmarkEnd w:id="157"/>
+      <w:bookmarkStart w:colFirst="0" w:colLast="0" w:name="_xjq4aebe1vxe" w:id="158"/>
+      <w:bookmarkEnd w:id="158"/>
       <w:r>
         <w:rPr>
           <w:rFonts w:ascii="Times New Roman" w:cs="Times New Roman" w:eastAsia="Times New Roman" w:hAnsi="Times New Roman"/>
@@ -26981,8 +27055,8 @@
           <w:szCs w:val="28"/>
         </w:rPr>
       </w:pPr>
-      <w:bookmarkStart w:colFirst="0" w:colLast="0" w:name="_3whwml4" w:id="158"/>
-      <w:bookmarkEnd w:id="158"/>
+      <w:bookmarkStart w:colFirst="0" w:colLast="0" w:name="_3whwml4" w:id="159"/>
+      <w:bookmarkEnd w:id="159"/>
       <w:r>
         <w:rPr>
           <w:rFonts w:ascii="Times" w:cs="Times" w:eastAsia="Times" w:hAnsi="Times"/>
@@ -27002,8 +27076,8 @@
           <w:rFonts w:ascii="Times New Roman" w:cs="Times New Roman" w:eastAsia="Times New Roman" w:hAnsi="Times New Roman"/>
         </w:rPr>
       </w:pPr>
-      <w:bookmarkStart w:colFirst="0" w:colLast="0" w:name="_miqlwqvjh4ja" w:id="159"/>
-      <w:bookmarkEnd w:id="159"/>
+      <w:bookmarkStart w:colFirst="0" w:colLast="0" w:name="_miqlwqvjh4ja" w:id="160"/>
+      <w:bookmarkEnd w:id="160"/>
       <w:r>
         <w:rPr>
           <w:rFonts w:ascii="Times New Roman" w:cs="Times New Roman" w:eastAsia="Times New Roman" w:hAnsi="Times New Roman"/>
@@ -27024,8 +27098,8 @@
           <w:szCs w:val="28"/>
         </w:rPr>
       </w:pPr>
-      <w:bookmarkStart w:colFirst="0" w:colLast="0" w:name="_jwqf8dqeh33z" w:id="160"/>
-      <w:bookmarkEnd w:id="160"/>
+      <w:bookmarkStart w:colFirst="0" w:colLast="0" w:name="_jwqf8dqeh33z" w:id="161"/>
+      <w:bookmarkEnd w:id="161"/>
       <w:r>
         <w:rPr>
           <w:rFonts w:ascii="Times" w:cs="Times" w:eastAsia="Times" w:hAnsi="Times"/>
@@ -27045,8 +27119,8 @@
           <w:rFonts w:ascii="Times New Roman" w:cs="Times New Roman" w:eastAsia="Times New Roman" w:hAnsi="Times New Roman"/>
         </w:rPr>
       </w:pPr>
-      <w:bookmarkStart w:colFirst="0" w:colLast="0" w:name="_1jf0vew56q9b" w:id="161"/>
-      <w:bookmarkEnd w:id="161"/>
+      <w:bookmarkStart w:colFirst="0" w:colLast="0" w:name="_1jf0vew56q9b" w:id="162"/>
+      <w:bookmarkEnd w:id="162"/>
       <w:r>
         <w:rPr>
           <w:rFonts w:ascii="Times New Roman" w:cs="Times New Roman" w:eastAsia="Times New Roman" w:hAnsi="Times New Roman"/>
@@ -27082,8 +27156,8 @@
           <w:szCs w:val="36"/>
         </w:rPr>
       </w:pPr>
-      <w:bookmarkStart w:colFirst="0" w:colLast="0" w:name="_qg6qht47vv0d" w:id="162"/>
-      <w:bookmarkEnd w:id="162"/>
+      <w:bookmarkStart w:colFirst="0" w:colLast="0" w:name="_qg6qht47vv0d" w:id="163"/>
+      <w:bookmarkEnd w:id="163"/>
       <w:r>
         <w:rPr>
           <w:rFonts w:ascii="Times New Roman" w:cs="Times New Roman" w:eastAsia="Times New Roman" w:hAnsi="Times New Roman"/>
@@ -27137,8 +27211,8 @@
           <w:szCs w:val="28"/>
         </w:rPr>
       </w:pPr>
-      <w:bookmarkStart w:colFirst="0" w:colLast="0" w:name="_aamq218yiyq8" w:id="163"/>
-      <w:bookmarkEnd w:id="163"/>
+      <w:bookmarkStart w:colFirst="0" w:colLast="0" w:name="_aamq218yiyq8" w:id="164"/>
+      <w:bookmarkEnd w:id="164"/>
       <w:r>
         <w:rPr>
           <w:rFonts w:ascii="Times" w:cs="Times" w:eastAsia="Times" w:hAnsi="Times"/>
@@ -27186,8 +27260,8 @@
           <w:szCs w:val="28"/>
         </w:rPr>
       </w:pPr>
-      <w:bookmarkStart w:colFirst="0" w:colLast="0" w:name="_9g3ie1bvvfiu" w:id="164"/>
-      <w:bookmarkEnd w:id="164"/>
+      <w:bookmarkStart w:colFirst="0" w:colLast="0" w:name="_9g3ie1bvvfiu" w:id="165"/>
+      <w:bookmarkEnd w:id="165"/>
       <w:r>
         <w:rPr>
           <w:rFonts w:ascii="Times" w:cs="Times" w:eastAsia="Times" w:hAnsi="Times"/>
@@ -27500,8 +27574,8 @@
           <w:szCs w:val="44"/>
         </w:rPr>
       </w:pPr>
-      <w:bookmarkStart w:colFirst="0" w:colLast="0" w:name="_mbj718ixot2m" w:id="165"/>
-      <w:bookmarkEnd w:id="165"/>
+      <w:bookmarkStart w:colFirst="0" w:colLast="0" w:name="_mbj718ixot2m" w:id="166"/>
+      <w:bookmarkEnd w:id="166"/>
       <w:r>
         <w:rPr>
           <w:color w:val="ffffff"/>
@@ -27528,12 +27602,12 @@
           <wp:inline distB="114300" distT="114300" distL="114300" distR="114300">
             <wp:extent cx="5524500" cy="6667500"/>
             <wp:effectExtent b="0" l="0" r="0" t="0"/>
-            <wp:docPr id="24" name="image20.png"/>
+            <wp:docPr id="24" name="image17.png"/>
             <a:graphic>
               <a:graphicData uri="http://schemas.openxmlformats.org/drawingml/2006/picture">
                 <pic:pic>
                   <pic:nvPicPr>
-                    <pic:cNvPr id="0" name="image20.png"/>
+                    <pic:cNvPr id="0" name="image17.png"/>
                     <pic:cNvPicPr preferRelativeResize="0"/>
                   </pic:nvPicPr>
                   <pic:blipFill>
@@ -27611,8 +27685,8 @@
           <w:szCs w:val="44"/>
         </w:rPr>
       </w:pPr>
-      <w:bookmarkStart w:colFirst="0" w:colLast="0" w:name="_295kqnctvbb" w:id="166"/>
-      <w:bookmarkEnd w:id="166"/>
+      <w:bookmarkStart w:colFirst="0" w:colLast="0" w:name="_295kqnctvbb" w:id="167"/>
+      <w:bookmarkEnd w:id="167"/>
       <w:r>
         <w:rPr>
           <w:color w:val="ffffff"/>
@@ -27635,8 +27709,8 @@
           <w:szCs w:val="36"/>
         </w:rPr>
       </w:pPr>
-      <w:bookmarkStart w:colFirst="0" w:colLast="0" w:name="_w6pa829kydkg" w:id="167"/>
-      <w:bookmarkEnd w:id="167"/>
+      <w:bookmarkStart w:colFirst="0" w:colLast="0" w:name="_w6pa829kydkg" w:id="168"/>
+      <w:bookmarkEnd w:id="168"/>
       <w:r>
         <w:rPr>
           <w:rFonts w:ascii="Times New Roman" w:cs="Times New Roman" w:eastAsia="Times New Roman" w:hAnsi="Times New Roman"/>
@@ -27844,8 +27918,8 @@
           <w:szCs w:val="36"/>
         </w:rPr>
       </w:pPr>
-      <w:bookmarkStart w:colFirst="0" w:colLast="0" w:name="_f23aui94us5i" w:id="168"/>
-      <w:bookmarkEnd w:id="168"/>
+      <w:bookmarkStart w:colFirst="0" w:colLast="0" w:name="_f23aui94us5i" w:id="169"/>
+      <w:bookmarkEnd w:id="169"/>
       <w:r>
         <w:rPr>
           <w:rFonts w:ascii="Times New Roman" w:cs="Times New Roman" w:eastAsia="Times New Roman" w:hAnsi="Times New Roman"/>
@@ -27935,8 +28009,8 @@
           <w:szCs w:val="44"/>
         </w:rPr>
       </w:pPr>
-      <w:bookmarkStart w:colFirst="0" w:colLast="0" w:name="_edlfxdmbbkvw" w:id="169"/>
-      <w:bookmarkEnd w:id="169"/>
+      <w:bookmarkStart w:colFirst="0" w:colLast="0" w:name="_edlfxdmbbkvw" w:id="170"/>
+      <w:bookmarkEnd w:id="170"/>
       <w:r>
         <w:rPr>
           <w:color w:val="ffffff"/>
@@ -28361,12 +28435,12 @@
           <wp:inline distB="114300" distT="114300" distL="114300" distR="114300">
             <wp:extent cx="5731200" cy="2463800"/>
             <wp:effectExtent b="0" l="0" r="0" t="0"/>
-            <wp:docPr id="25" name="image26.png"/>
+            <wp:docPr id="25" name="image20.png"/>
             <a:graphic>
               <a:graphicData uri="http://schemas.openxmlformats.org/drawingml/2006/picture">
                 <pic:pic>
                   <pic:nvPicPr>
-                    <pic:cNvPr id="0" name="image26.png"/>
+                    <pic:cNvPr id="0" name="image20.png"/>
                     <pic:cNvPicPr preferRelativeResize="0"/>
                   </pic:nvPicPr>
                   <pic:blipFill>
@@ -28433,12 +28507,12 @@
           <wp:inline distB="114300" distT="114300" distL="114300" distR="114300">
             <wp:extent cx="5731200" cy="1231900"/>
             <wp:effectExtent b="0" l="0" r="0" t="0"/>
-            <wp:docPr id="13" name="image7.png"/>
+            <wp:docPr id="13" name="image13.png"/>
             <a:graphic>
               <a:graphicData uri="http://schemas.openxmlformats.org/drawingml/2006/picture">
                 <pic:pic>
                   <pic:nvPicPr>
-                    <pic:cNvPr id="0" name="image7.png"/>
+                    <pic:cNvPr id="0" name="image13.png"/>
                     <pic:cNvPicPr preferRelativeResize="0"/>
                   </pic:nvPicPr>
                   <pic:blipFill>
@@ -28918,12 +28992,12 @@
           <wp:inline distB="114300" distT="114300" distL="114300" distR="114300">
             <wp:extent cx="5731200" cy="2501900"/>
             <wp:effectExtent b="0" l="0" r="0" t="0"/>
-            <wp:docPr id="20" name="image10.png"/>
+            <wp:docPr id="20" name="image5.png"/>
             <a:graphic>
               <a:graphicData uri="http://schemas.openxmlformats.org/drawingml/2006/picture">
                 <pic:pic>
                   <pic:nvPicPr>
-                    <pic:cNvPr id="0" name="image10.png"/>
+                    <pic:cNvPr id="0" name="image5.png"/>
                     <pic:cNvPicPr preferRelativeResize="0"/>
                   </pic:nvPicPr>
                   <pic:blipFill>
@@ -28987,12 +29061,12 @@
           <wp:inline distB="114300" distT="114300" distL="114300" distR="114300">
             <wp:extent cx="5731200" cy="2794000"/>
             <wp:effectExtent b="0" l="0" r="0" t="0"/>
-            <wp:docPr id="16" name="image8.png"/>
+            <wp:docPr id="16" name="image7.png"/>
             <a:graphic>
               <a:graphicData uri="http://schemas.openxmlformats.org/drawingml/2006/picture">
                 <pic:pic>
                   <pic:nvPicPr>
-                    <pic:cNvPr id="0" name="image8.png"/>
+                    <pic:cNvPr id="0" name="image7.png"/>
                     <pic:cNvPicPr preferRelativeResize="0"/>
                   </pic:nvPicPr>
                   <pic:blipFill>
@@ -29056,12 +29130,12 @@
           <wp:inline distB="114300" distT="114300" distL="114300" distR="114300">
             <wp:extent cx="5731200" cy="2781300"/>
             <wp:effectExtent b="0" l="0" r="0" t="0"/>
-            <wp:docPr id="6" name="image4.png"/>
+            <wp:docPr id="6" name="image12.png"/>
             <a:graphic>
               <a:graphicData uri="http://schemas.openxmlformats.org/drawingml/2006/picture">
                 <pic:pic>
                   <pic:nvPicPr>
-                    <pic:cNvPr id="0" name="image4.png"/>
+                    <pic:cNvPr id="0" name="image12.png"/>
                     <pic:cNvPicPr preferRelativeResize="0"/>
                   </pic:nvPicPr>
                   <pic:blipFill>
@@ -29110,12 +29184,12 @@
           <wp:inline distB="114300" distT="114300" distL="114300" distR="114300">
             <wp:extent cx="5731200" cy="1181100"/>
             <wp:effectExtent b="0" l="0" r="0" t="0"/>
-            <wp:docPr id="3" name="image15.png"/>
+            <wp:docPr id="3" name="image6.png"/>
             <a:graphic>
               <a:graphicData uri="http://schemas.openxmlformats.org/drawingml/2006/picture">
                 <pic:pic>
                   <pic:nvPicPr>
-                    <pic:cNvPr id="0" name="image15.png"/>
+                    <pic:cNvPr id="0" name="image6.png"/>
                     <pic:cNvPicPr preferRelativeResize="0"/>
                   </pic:nvPicPr>
                   <pic:blipFill>
@@ -30223,12 +30297,12 @@
           <wp:inline distB="114300" distT="114300" distL="114300" distR="114300">
             <wp:extent cx="5731200" cy="1282700"/>
             <wp:effectExtent b="0" l="0" r="0" t="0"/>
-            <wp:docPr id="26" name="image21.png"/>
+            <wp:docPr id="26" name="image25.png"/>
             <a:graphic>
               <a:graphicData uri="http://schemas.openxmlformats.org/drawingml/2006/picture">
                 <pic:pic>
                   <pic:nvPicPr>
-                    <pic:cNvPr id="0" name="image21.png"/>
+                    <pic:cNvPr id="0" name="image25.png"/>
                     <pic:cNvPicPr preferRelativeResize="0"/>
                   </pic:nvPicPr>
                   <pic:blipFill>
@@ -31332,12 +31406,12 @@
           <wp:inline distB="114300" distT="114300" distL="114300" distR="114300">
             <wp:extent cx="5731200" cy="1422400"/>
             <wp:effectExtent b="0" l="0" r="0" t="0"/>
-            <wp:docPr id="7" name="image5.png"/>
+            <wp:docPr id="7" name="image3.png"/>
             <a:graphic>
               <a:graphicData uri="http://schemas.openxmlformats.org/drawingml/2006/picture">
                 <pic:pic>
                   <pic:nvPicPr>
-                    <pic:cNvPr id="0" name="image5.png"/>
+                    <pic:cNvPr id="0" name="image3.png"/>
                     <pic:cNvPicPr preferRelativeResize="0"/>
                   </pic:nvPicPr>
                   <pic:blipFill>
@@ -32096,12 +32170,12 @@
           <wp:inline distB="114300" distT="114300" distL="114300" distR="114300">
             <wp:extent cx="5731200" cy="1282700"/>
             <wp:effectExtent b="0" l="0" r="0" t="0"/>
-            <wp:docPr id="10" name="image13.png"/>
+            <wp:docPr id="10" name="image26.png"/>
             <a:graphic>
               <a:graphicData uri="http://schemas.openxmlformats.org/drawingml/2006/picture">
                 <pic:pic>
                   <pic:nvPicPr>
-                    <pic:cNvPr id="0" name="image13.png"/>
+                    <pic:cNvPr id="0" name="image26.png"/>
                     <pic:cNvPicPr preferRelativeResize="0"/>
                   </pic:nvPicPr>
                   <pic:blipFill>
@@ -32788,12 +32862,12 @@
           <wp:inline distB="114300" distT="114300" distL="114300" distR="114300">
             <wp:extent cx="5731200" cy="4127500"/>
             <wp:effectExtent b="0" l="0" r="0" t="0"/>
-            <wp:docPr id="21" name="image25.png"/>
+            <wp:docPr id="21" name="image21.png"/>
             <a:graphic>
               <a:graphicData uri="http://schemas.openxmlformats.org/drawingml/2006/picture">
                 <pic:pic>
                   <pic:nvPicPr>
-                    <pic:cNvPr id="0" name="image25.png"/>
+                    <pic:cNvPr id="0" name="image21.png"/>
                     <pic:cNvPicPr preferRelativeResize="0"/>
                   </pic:nvPicPr>
                   <pic:blipFill>
@@ -32887,12 +32961,12 @@
           <wp:inline distB="114300" distT="114300" distL="114300" distR="114300">
             <wp:extent cx="5731200" cy="1066800"/>
             <wp:effectExtent b="0" l="0" r="0" t="0"/>
-            <wp:docPr id="9" name="image17.png"/>
+            <wp:docPr id="9" name="image16.png"/>
             <a:graphic>
               <a:graphicData uri="http://schemas.openxmlformats.org/drawingml/2006/picture">
                 <pic:pic>
                   <pic:nvPicPr>
-                    <pic:cNvPr id="0" name="image17.png"/>
+                    <pic:cNvPr id="0" name="image16.png"/>
                     <pic:cNvPicPr preferRelativeResize="0"/>
                   </pic:nvPicPr>
                   <pic:blipFill>
@@ -33365,8 +33439,8 @@
           <w:szCs w:val="44"/>
         </w:rPr>
       </w:pPr>
-      <w:bookmarkStart w:colFirst="0" w:colLast="0" w:name="_jq8jmylkkow8" w:id="170"/>
-      <w:bookmarkEnd w:id="170"/>
+      <w:bookmarkStart w:colFirst="0" w:colLast="0" w:name="_jq8jmylkkow8" w:id="171"/>
+      <w:bookmarkEnd w:id="171"/>
       <w:r>
         <w:rPr>
           <w:color w:val="ffffff"/>

</xml_diff>